<commit_message>
Inclusão da parte da Karol
</commit_message>
<xml_diff>
--- a/Parte escrita.docx
+++ b/Parte escrita.docx
@@ -1755,6 +1755,998 @@
         </w:rPr>
         <w:t xml:space="preserve"> lançaram o GitHub. </w:t>
       </w:r>
+      <w:r>
+        <w:rPr>
+          <w:rFonts w:ascii="Arial" w:hAnsi="Arial" w:cs="Arial"/>
+          <w:noProof/>
+          <w:sz w:val="24"/>
+          <w:szCs w:val="24"/>
+        </w:rPr>
+        <w:br/>
+      </w:r>
+      <w:r>
+        <w:rPr>
+          <w:rFonts w:ascii="Arial" w:hAnsi="Arial" w:cs="Arial"/>
+          <w:noProof/>
+          <w:sz w:val="24"/>
+          <w:szCs w:val="24"/>
+        </w:rPr>
+        <w:br/>
+      </w:r>
+    </w:p>
+    <w:p>
+      <w:pPr>
+        <w:rPr>
+          <w:rFonts w:ascii="Arial" w:hAnsi="Arial" w:cs="Arial"/>
+          <w:noProof/>
+          <w:sz w:val="24"/>
+          <w:szCs w:val="24"/>
+        </w:rPr>
+      </w:pPr>
+      <w:r>
+        <w:rPr>
+          <w:rFonts w:ascii="Arial" w:hAnsi="Arial" w:cs="Arial"/>
+          <w:noProof/>
+          <w:sz w:val="24"/>
+          <w:szCs w:val="24"/>
+        </w:rPr>
+        <w:br w:type="page"/>
+      </w:r>
+    </w:p>
+    <w:p>
+      <w:pPr>
+        <w:spacing w:before="240" w:after="240"/>
+        <w:rPr>
+          <w:rFonts w:ascii="Arial" w:hAnsi="Arial" w:cs="Arial"/>
+          <w:b/>
+          <w:bCs/>
+          <w:sz w:val="24"/>
+          <w:szCs w:val="24"/>
+        </w:rPr>
+      </w:pPr>
+      <w:r>
+        <w:rPr>
+          <w:rFonts w:ascii="Arial" w:hAnsi="Arial" w:cs="Arial"/>
+          <w:b/>
+          <w:bCs/>
+          <w:sz w:val="24"/>
+          <w:szCs w:val="24"/>
+        </w:rPr>
+        <w:lastRenderedPageBreak/>
+        <w:t xml:space="preserve">Controle de versão </w:t>
+      </w:r>
+    </w:p>
+    <w:p>
+      <w:pPr>
+        <w:spacing w:before="240" w:after="240"/>
+        <w:rPr>
+          <w:rFonts w:ascii="Arial" w:hAnsi="Arial" w:cs="Arial"/>
+          <w:sz w:val="24"/>
+          <w:szCs w:val="24"/>
+        </w:rPr>
+      </w:pPr>
+      <w:r>
+        <w:rPr>
+          <w:rFonts w:ascii="Arial" w:hAnsi="Arial" w:cs="Arial"/>
+          <w:sz w:val="24"/>
+          <w:szCs w:val="24"/>
+        </w:rPr>
+        <w:t>O controle de versão é um sistema que registra alterações em arquivos ao longo do tempo, permitindo revisitar versões específicas.</w:t>
+      </w:r>
+    </w:p>
+    <w:p>
+      <w:pPr>
+        <w:spacing w:before="240" w:after="240"/>
+        <w:rPr>
+          <w:rFonts w:ascii="Arial" w:hAnsi="Arial" w:cs="Arial"/>
+          <w:b/>
+          <w:bCs/>
+          <w:sz w:val="24"/>
+          <w:szCs w:val="24"/>
+        </w:rPr>
+      </w:pPr>
+      <w:r>
+        <w:rPr>
+          <w:rFonts w:ascii="Arial" w:hAnsi="Arial" w:cs="Arial"/>
+          <w:b/>
+          <w:bCs/>
+          <w:sz w:val="24"/>
+          <w:szCs w:val="24"/>
+        </w:rPr>
+        <w:t>Conceitos Básicos:</w:t>
+      </w:r>
+    </w:p>
+    <w:p>
+      <w:pPr>
+        <w:numPr>
+          <w:ilvl w:val="0"/>
+          <w:numId w:val="2"/>
+        </w:numPr>
+        <w:spacing w:before="240" w:line="276" w:lineRule="auto"/>
+        <w:jc w:val="left"/>
+        <w:rPr>
+          <w:rFonts w:ascii="Arial" w:hAnsi="Arial" w:cs="Arial"/>
+          <w:sz w:val="24"/>
+          <w:szCs w:val="24"/>
+        </w:rPr>
+      </w:pPr>
+      <w:r>
+        <w:rPr>
+          <w:rFonts w:ascii="Arial" w:hAnsi="Arial" w:cs="Arial"/>
+          <w:sz w:val="24"/>
+          <w:szCs w:val="24"/>
+        </w:rPr>
+        <w:t>Repositório: Armazena todos os arquivos e suas versões.</w:t>
+      </w:r>
+    </w:p>
+    <w:p>
+      <w:pPr>
+        <w:numPr>
+          <w:ilvl w:val="0"/>
+          <w:numId w:val="2"/>
+        </w:numPr>
+        <w:spacing w:line="276" w:lineRule="auto"/>
+        <w:jc w:val="left"/>
+        <w:rPr>
+          <w:rFonts w:ascii="Arial" w:hAnsi="Arial" w:cs="Arial"/>
+          <w:sz w:val="24"/>
+          <w:szCs w:val="24"/>
+        </w:rPr>
+      </w:pPr>
+      <w:proofErr w:type="spellStart"/>
+      <w:r>
+        <w:rPr>
+          <w:rFonts w:ascii="Arial" w:hAnsi="Arial" w:cs="Arial"/>
+          <w:sz w:val="24"/>
+          <w:szCs w:val="24"/>
+        </w:rPr>
+        <w:t>Commit</w:t>
+      </w:r>
+      <w:proofErr w:type="spellEnd"/>
+      <w:r>
+        <w:rPr>
+          <w:rFonts w:ascii="Arial" w:hAnsi="Arial" w:cs="Arial"/>
+          <w:sz w:val="24"/>
+          <w:szCs w:val="24"/>
+        </w:rPr>
+        <w:t>: Registro de uma versão específica do projeto.</w:t>
+      </w:r>
+    </w:p>
+    <w:p>
+      <w:pPr>
+        <w:numPr>
+          <w:ilvl w:val="0"/>
+          <w:numId w:val="2"/>
+        </w:numPr>
+        <w:spacing w:line="276" w:lineRule="auto"/>
+        <w:jc w:val="left"/>
+        <w:rPr>
+          <w:rFonts w:ascii="Arial" w:hAnsi="Arial" w:cs="Arial"/>
+          <w:sz w:val="24"/>
+          <w:szCs w:val="24"/>
+        </w:rPr>
+      </w:pPr>
+      <w:r>
+        <w:rPr>
+          <w:rFonts w:ascii="Arial" w:hAnsi="Arial" w:cs="Arial"/>
+          <w:sz w:val="24"/>
+          <w:szCs w:val="24"/>
+        </w:rPr>
+        <w:t>Branch: Linha de desenvolvimento paralela.</w:t>
+      </w:r>
+    </w:p>
+    <w:p>
+      <w:pPr>
+        <w:numPr>
+          <w:ilvl w:val="0"/>
+          <w:numId w:val="2"/>
+        </w:numPr>
+        <w:spacing w:line="276" w:lineRule="auto"/>
+        <w:jc w:val="left"/>
+        <w:rPr>
+          <w:rFonts w:ascii="Arial" w:hAnsi="Arial" w:cs="Arial"/>
+          <w:sz w:val="24"/>
+          <w:szCs w:val="24"/>
+        </w:rPr>
+      </w:pPr>
+      <w:r>
+        <w:rPr>
+          <w:rFonts w:ascii="Arial" w:hAnsi="Arial" w:cs="Arial"/>
+          <w:sz w:val="24"/>
+          <w:szCs w:val="24"/>
+        </w:rPr>
+        <w:t xml:space="preserve">Merge: Junta mudanças de diferentes </w:t>
+      </w:r>
+      <w:proofErr w:type="spellStart"/>
+      <w:r>
+        <w:rPr>
+          <w:rFonts w:ascii="Arial" w:hAnsi="Arial" w:cs="Arial"/>
+          <w:sz w:val="24"/>
+          <w:szCs w:val="24"/>
+        </w:rPr>
+        <w:t>branches</w:t>
+      </w:r>
+      <w:proofErr w:type="spellEnd"/>
+      <w:r>
+        <w:rPr>
+          <w:rFonts w:ascii="Arial" w:hAnsi="Arial" w:cs="Arial"/>
+          <w:sz w:val="24"/>
+          <w:szCs w:val="24"/>
+        </w:rPr>
+        <w:t>.</w:t>
+      </w:r>
+    </w:p>
+    <w:p>
+      <w:pPr>
+        <w:numPr>
+          <w:ilvl w:val="0"/>
+          <w:numId w:val="2"/>
+        </w:numPr>
+        <w:spacing w:after="240" w:line="276" w:lineRule="auto"/>
+        <w:jc w:val="left"/>
+        <w:rPr>
+          <w:rFonts w:ascii="Arial" w:hAnsi="Arial" w:cs="Arial"/>
+          <w:sz w:val="24"/>
+          <w:szCs w:val="24"/>
+        </w:rPr>
+      </w:pPr>
+      <w:proofErr w:type="spellStart"/>
+      <w:r>
+        <w:rPr>
+          <w:rFonts w:ascii="Arial" w:hAnsi="Arial" w:cs="Arial"/>
+          <w:sz w:val="24"/>
+          <w:szCs w:val="24"/>
+        </w:rPr>
+        <w:t>Tag</w:t>
+      </w:r>
+      <w:proofErr w:type="spellEnd"/>
+      <w:r>
+        <w:rPr>
+          <w:rFonts w:ascii="Arial" w:hAnsi="Arial" w:cs="Arial"/>
+          <w:sz w:val="24"/>
+          <w:szCs w:val="24"/>
+        </w:rPr>
+        <w:t>: Marca versões importantes do projeto.</w:t>
+      </w:r>
+    </w:p>
+    <w:p>
+      <w:pPr>
+        <w:spacing w:before="240" w:after="240"/>
+        <w:rPr>
+          <w:rFonts w:ascii="Arial" w:hAnsi="Arial" w:cs="Arial"/>
+          <w:b/>
+          <w:bCs/>
+          <w:sz w:val="24"/>
+          <w:szCs w:val="24"/>
+        </w:rPr>
+      </w:pPr>
+      <w:r>
+        <w:rPr>
+          <w:rFonts w:ascii="Arial" w:hAnsi="Arial" w:cs="Arial"/>
+          <w:b/>
+          <w:bCs/>
+          <w:sz w:val="24"/>
+          <w:szCs w:val="24"/>
+        </w:rPr>
+        <w:t>Sistemas de Controle de Versão:</w:t>
+      </w:r>
+    </w:p>
+    <w:p>
+      <w:pPr>
+        <w:numPr>
+          <w:ilvl w:val="0"/>
+          <w:numId w:val="3"/>
+        </w:numPr>
+        <w:spacing w:before="240" w:line="276" w:lineRule="auto"/>
+        <w:jc w:val="left"/>
+        <w:rPr>
+          <w:rFonts w:ascii="Arial" w:hAnsi="Arial" w:cs="Arial"/>
+          <w:sz w:val="24"/>
+          <w:szCs w:val="24"/>
+        </w:rPr>
+      </w:pPr>
+      <w:proofErr w:type="spellStart"/>
+      <w:r>
+        <w:rPr>
+          <w:rFonts w:ascii="Arial" w:hAnsi="Arial" w:cs="Arial"/>
+          <w:sz w:val="24"/>
+          <w:szCs w:val="24"/>
+        </w:rPr>
+        <w:t>Git</w:t>
+      </w:r>
+      <w:proofErr w:type="spellEnd"/>
+      <w:r>
+        <w:rPr>
+          <w:rFonts w:ascii="Arial" w:hAnsi="Arial" w:cs="Arial"/>
+          <w:sz w:val="24"/>
+          <w:szCs w:val="24"/>
+        </w:rPr>
+        <w:t>: Sistema distribuído, popular pela eficiência.</w:t>
+      </w:r>
+    </w:p>
+    <w:p>
+      <w:pPr>
+        <w:numPr>
+          <w:ilvl w:val="0"/>
+          <w:numId w:val="3"/>
+        </w:numPr>
+        <w:spacing w:line="276" w:lineRule="auto"/>
+        <w:jc w:val="left"/>
+        <w:rPr>
+          <w:rFonts w:ascii="Arial" w:hAnsi="Arial" w:cs="Arial"/>
+          <w:sz w:val="24"/>
+          <w:szCs w:val="24"/>
+        </w:rPr>
+      </w:pPr>
+      <w:proofErr w:type="spellStart"/>
+      <w:r>
+        <w:rPr>
+          <w:rFonts w:ascii="Arial" w:hAnsi="Arial" w:cs="Arial"/>
+          <w:sz w:val="24"/>
+          <w:szCs w:val="24"/>
+        </w:rPr>
+        <w:t>Subversion</w:t>
+      </w:r>
+      <w:proofErr w:type="spellEnd"/>
+      <w:r>
+        <w:rPr>
+          <w:rFonts w:ascii="Arial" w:hAnsi="Arial" w:cs="Arial"/>
+          <w:sz w:val="24"/>
+          <w:szCs w:val="24"/>
+        </w:rPr>
+        <w:t xml:space="preserve"> (SVN): Sistema centralizado.</w:t>
+      </w:r>
+    </w:p>
+    <w:p>
+      <w:pPr>
+        <w:numPr>
+          <w:ilvl w:val="0"/>
+          <w:numId w:val="3"/>
+        </w:numPr>
+        <w:spacing w:after="240" w:line="276" w:lineRule="auto"/>
+        <w:jc w:val="left"/>
+        <w:rPr>
+          <w:rFonts w:ascii="Arial" w:hAnsi="Arial" w:cs="Arial"/>
+          <w:sz w:val="24"/>
+          <w:szCs w:val="24"/>
+        </w:rPr>
+      </w:pPr>
+      <w:r>
+        <w:rPr>
+          <w:rFonts w:ascii="Arial" w:hAnsi="Arial" w:cs="Arial"/>
+          <w:sz w:val="24"/>
+          <w:szCs w:val="24"/>
+        </w:rPr>
+        <w:t xml:space="preserve">Mercurial: Sistema distribuído semelhante ao </w:t>
+      </w:r>
+      <w:proofErr w:type="spellStart"/>
+      <w:r>
+        <w:rPr>
+          <w:rFonts w:ascii="Arial" w:hAnsi="Arial" w:cs="Arial"/>
+          <w:sz w:val="24"/>
+          <w:szCs w:val="24"/>
+        </w:rPr>
+        <w:t>Git</w:t>
+      </w:r>
+      <w:proofErr w:type="spellEnd"/>
+      <w:r>
+        <w:rPr>
+          <w:rFonts w:ascii="Arial" w:hAnsi="Arial" w:cs="Arial"/>
+          <w:sz w:val="24"/>
+          <w:szCs w:val="24"/>
+        </w:rPr>
+        <w:t>.</w:t>
+      </w:r>
+    </w:p>
+    <w:p>
+      <w:pPr>
+        <w:spacing w:before="240" w:after="240"/>
+        <w:rPr>
+          <w:rFonts w:ascii="Arial" w:hAnsi="Arial" w:cs="Arial"/>
+          <w:b/>
+          <w:bCs/>
+          <w:sz w:val="24"/>
+          <w:szCs w:val="24"/>
+        </w:rPr>
+      </w:pPr>
+      <w:r>
+        <w:rPr>
+          <w:rFonts w:ascii="Arial" w:hAnsi="Arial" w:cs="Arial"/>
+          <w:b/>
+          <w:bCs/>
+          <w:sz w:val="24"/>
+          <w:szCs w:val="24"/>
+        </w:rPr>
+        <w:t xml:space="preserve">Fluxo de Trabalho Comum em </w:t>
+      </w:r>
+      <w:proofErr w:type="spellStart"/>
+      <w:r>
+        <w:rPr>
+          <w:rFonts w:ascii="Arial" w:hAnsi="Arial" w:cs="Arial"/>
+          <w:b/>
+          <w:bCs/>
+          <w:sz w:val="24"/>
+          <w:szCs w:val="24"/>
+        </w:rPr>
+        <w:t>Git</w:t>
+      </w:r>
+      <w:proofErr w:type="spellEnd"/>
+      <w:r>
+        <w:rPr>
+          <w:rFonts w:ascii="Arial" w:hAnsi="Arial" w:cs="Arial"/>
+          <w:b/>
+          <w:bCs/>
+          <w:sz w:val="24"/>
+          <w:szCs w:val="24"/>
+        </w:rPr>
+        <w:t>:</w:t>
+      </w:r>
+    </w:p>
+    <w:p>
+      <w:pPr>
+        <w:numPr>
+          <w:ilvl w:val="0"/>
+          <w:numId w:val="4"/>
+        </w:numPr>
+        <w:spacing w:before="240" w:line="276" w:lineRule="auto"/>
+        <w:jc w:val="left"/>
+        <w:rPr>
+          <w:rFonts w:ascii="Arial" w:hAnsi="Arial" w:cs="Arial"/>
+          <w:sz w:val="24"/>
+          <w:szCs w:val="24"/>
+        </w:rPr>
+      </w:pPr>
+      <w:r>
+        <w:rPr>
+          <w:rFonts w:ascii="Arial" w:hAnsi="Arial" w:cs="Arial"/>
+          <w:sz w:val="24"/>
+          <w:szCs w:val="24"/>
+        </w:rPr>
+        <w:t>Clonar repositório.</w:t>
+      </w:r>
+    </w:p>
+    <w:p>
+      <w:pPr>
+        <w:numPr>
+          <w:ilvl w:val="0"/>
+          <w:numId w:val="4"/>
+        </w:numPr>
+        <w:spacing w:line="276" w:lineRule="auto"/>
+        <w:jc w:val="left"/>
+        <w:rPr>
+          <w:rFonts w:ascii="Arial" w:hAnsi="Arial" w:cs="Arial"/>
+          <w:sz w:val="24"/>
+          <w:szCs w:val="24"/>
+        </w:rPr>
+      </w:pPr>
+      <w:r>
+        <w:rPr>
+          <w:rFonts w:ascii="Arial" w:hAnsi="Arial" w:cs="Arial"/>
+          <w:sz w:val="24"/>
+          <w:szCs w:val="24"/>
+        </w:rPr>
+        <w:t xml:space="preserve">Criar </w:t>
+      </w:r>
+      <w:proofErr w:type="spellStart"/>
+      <w:r>
+        <w:rPr>
+          <w:rFonts w:ascii="Arial" w:hAnsi="Arial" w:cs="Arial"/>
+          <w:sz w:val="24"/>
+          <w:szCs w:val="24"/>
+        </w:rPr>
+        <w:t>branch</w:t>
+      </w:r>
+      <w:proofErr w:type="spellEnd"/>
+      <w:r>
+        <w:rPr>
+          <w:rFonts w:ascii="Arial" w:hAnsi="Arial" w:cs="Arial"/>
+          <w:sz w:val="24"/>
+          <w:szCs w:val="24"/>
+        </w:rPr>
+        <w:t>.</w:t>
+      </w:r>
+    </w:p>
+    <w:p>
+      <w:pPr>
+        <w:numPr>
+          <w:ilvl w:val="0"/>
+          <w:numId w:val="4"/>
+        </w:numPr>
+        <w:spacing w:line="276" w:lineRule="auto"/>
+        <w:jc w:val="left"/>
+        <w:rPr>
+          <w:rFonts w:ascii="Arial" w:hAnsi="Arial" w:cs="Arial"/>
+          <w:sz w:val="24"/>
+          <w:szCs w:val="24"/>
+        </w:rPr>
+      </w:pPr>
+      <w:r>
+        <w:rPr>
+          <w:rFonts w:ascii="Arial" w:hAnsi="Arial" w:cs="Arial"/>
+          <w:sz w:val="24"/>
+          <w:szCs w:val="24"/>
+        </w:rPr>
+        <w:t xml:space="preserve">Fazer alterações e </w:t>
+      </w:r>
+      <w:proofErr w:type="spellStart"/>
+      <w:r>
+        <w:rPr>
+          <w:rFonts w:ascii="Arial" w:hAnsi="Arial" w:cs="Arial"/>
+          <w:sz w:val="24"/>
+          <w:szCs w:val="24"/>
+        </w:rPr>
+        <w:t>commit</w:t>
+      </w:r>
+      <w:proofErr w:type="spellEnd"/>
+      <w:r>
+        <w:rPr>
+          <w:rFonts w:ascii="Arial" w:hAnsi="Arial" w:cs="Arial"/>
+          <w:sz w:val="24"/>
+          <w:szCs w:val="24"/>
+        </w:rPr>
+        <w:t>.</w:t>
+      </w:r>
+    </w:p>
+    <w:p>
+      <w:pPr>
+        <w:numPr>
+          <w:ilvl w:val="0"/>
+          <w:numId w:val="4"/>
+        </w:numPr>
+        <w:spacing w:line="276" w:lineRule="auto"/>
+        <w:jc w:val="left"/>
+        <w:rPr>
+          <w:rFonts w:ascii="Arial" w:hAnsi="Arial" w:cs="Arial"/>
+          <w:sz w:val="24"/>
+          <w:szCs w:val="24"/>
+        </w:rPr>
+      </w:pPr>
+      <w:r>
+        <w:rPr>
+          <w:rFonts w:ascii="Arial" w:hAnsi="Arial" w:cs="Arial"/>
+          <w:sz w:val="24"/>
+          <w:szCs w:val="24"/>
+        </w:rPr>
+        <w:t>Puxar alterações remotas.</w:t>
+      </w:r>
+    </w:p>
+    <w:p>
+      <w:pPr>
+        <w:numPr>
+          <w:ilvl w:val="0"/>
+          <w:numId w:val="4"/>
+        </w:numPr>
+        <w:spacing w:line="276" w:lineRule="auto"/>
+        <w:jc w:val="left"/>
+        <w:rPr>
+          <w:rFonts w:ascii="Arial" w:hAnsi="Arial" w:cs="Arial"/>
+          <w:sz w:val="24"/>
+          <w:szCs w:val="24"/>
+        </w:rPr>
+      </w:pPr>
+      <w:r>
+        <w:rPr>
+          <w:rFonts w:ascii="Arial" w:hAnsi="Arial" w:cs="Arial"/>
+          <w:sz w:val="24"/>
+          <w:szCs w:val="24"/>
+        </w:rPr>
+        <w:t xml:space="preserve">Fundir </w:t>
+      </w:r>
+      <w:proofErr w:type="spellStart"/>
+      <w:r>
+        <w:rPr>
+          <w:rFonts w:ascii="Arial" w:hAnsi="Arial" w:cs="Arial"/>
+          <w:sz w:val="24"/>
+          <w:szCs w:val="24"/>
+        </w:rPr>
+        <w:t>branches</w:t>
+      </w:r>
+      <w:proofErr w:type="spellEnd"/>
+      <w:r>
+        <w:rPr>
+          <w:rFonts w:ascii="Arial" w:hAnsi="Arial" w:cs="Arial"/>
+          <w:sz w:val="24"/>
+          <w:szCs w:val="24"/>
+        </w:rPr>
+        <w:t>.</w:t>
+      </w:r>
+    </w:p>
+    <w:p>
+      <w:pPr>
+        <w:numPr>
+          <w:ilvl w:val="0"/>
+          <w:numId w:val="4"/>
+        </w:numPr>
+        <w:spacing w:after="240" w:line="276" w:lineRule="auto"/>
+        <w:jc w:val="left"/>
+        <w:rPr>
+          <w:rFonts w:ascii="Arial" w:hAnsi="Arial" w:cs="Arial"/>
+          <w:sz w:val="24"/>
+          <w:szCs w:val="24"/>
+        </w:rPr>
+      </w:pPr>
+      <w:r>
+        <w:rPr>
+          <w:rFonts w:ascii="Arial" w:hAnsi="Arial" w:cs="Arial"/>
+          <w:sz w:val="24"/>
+          <w:szCs w:val="24"/>
+        </w:rPr>
+        <w:t>Enviar alterações.</w:t>
+      </w:r>
+    </w:p>
+    <w:p>
+      <w:pPr>
+        <w:spacing w:before="240" w:after="240"/>
+        <w:rPr>
+          <w:rFonts w:ascii="Arial" w:hAnsi="Arial" w:cs="Arial"/>
+          <w:b/>
+          <w:bCs/>
+          <w:sz w:val="24"/>
+          <w:szCs w:val="24"/>
+        </w:rPr>
+      </w:pPr>
+      <w:r>
+        <w:rPr>
+          <w:rFonts w:ascii="Arial" w:hAnsi="Arial" w:cs="Arial"/>
+          <w:b/>
+          <w:bCs/>
+          <w:sz w:val="24"/>
+          <w:szCs w:val="24"/>
+        </w:rPr>
+        <w:t>Melhores Práticas:</w:t>
+      </w:r>
+    </w:p>
+    <w:p>
+      <w:pPr>
+        <w:numPr>
+          <w:ilvl w:val="0"/>
+          <w:numId w:val="5"/>
+        </w:numPr>
+        <w:spacing w:before="240" w:line="276" w:lineRule="auto"/>
+        <w:jc w:val="left"/>
+        <w:rPr>
+          <w:rFonts w:ascii="Arial" w:hAnsi="Arial" w:cs="Arial"/>
+          <w:sz w:val="24"/>
+          <w:szCs w:val="24"/>
+        </w:rPr>
+      </w:pPr>
+      <w:r>
+        <w:rPr>
+          <w:rFonts w:ascii="Arial" w:hAnsi="Arial" w:cs="Arial"/>
+          <w:sz w:val="24"/>
+          <w:szCs w:val="24"/>
+        </w:rPr>
+        <w:t xml:space="preserve">Fazer </w:t>
+      </w:r>
+      <w:proofErr w:type="spellStart"/>
+      <w:r>
+        <w:rPr>
+          <w:rFonts w:ascii="Arial" w:hAnsi="Arial" w:cs="Arial"/>
+          <w:sz w:val="24"/>
+          <w:szCs w:val="24"/>
+        </w:rPr>
+        <w:t>commits</w:t>
+      </w:r>
+      <w:proofErr w:type="spellEnd"/>
+      <w:r>
+        <w:rPr>
+          <w:rFonts w:ascii="Arial" w:hAnsi="Arial" w:cs="Arial"/>
+          <w:sz w:val="24"/>
+          <w:szCs w:val="24"/>
+        </w:rPr>
+        <w:t xml:space="preserve"> frequentes.</w:t>
+      </w:r>
+    </w:p>
+    <w:p>
+      <w:pPr>
+        <w:numPr>
+          <w:ilvl w:val="0"/>
+          <w:numId w:val="5"/>
+        </w:numPr>
+        <w:spacing w:line="276" w:lineRule="auto"/>
+        <w:jc w:val="left"/>
+        <w:rPr>
+          <w:rFonts w:ascii="Arial" w:hAnsi="Arial" w:cs="Arial"/>
+          <w:sz w:val="24"/>
+          <w:szCs w:val="24"/>
+        </w:rPr>
+      </w:pPr>
+      <w:r>
+        <w:rPr>
+          <w:rFonts w:ascii="Arial" w:hAnsi="Arial" w:cs="Arial"/>
+          <w:sz w:val="24"/>
+          <w:szCs w:val="24"/>
+        </w:rPr>
+        <w:t xml:space="preserve">Usar </w:t>
+      </w:r>
+      <w:proofErr w:type="spellStart"/>
+      <w:r>
+        <w:rPr>
+          <w:rFonts w:ascii="Arial" w:hAnsi="Arial" w:cs="Arial"/>
+          <w:sz w:val="24"/>
+          <w:szCs w:val="24"/>
+        </w:rPr>
+        <w:t>branches</w:t>
+      </w:r>
+      <w:proofErr w:type="spellEnd"/>
+      <w:r>
+        <w:rPr>
+          <w:rFonts w:ascii="Arial" w:hAnsi="Arial" w:cs="Arial"/>
+          <w:sz w:val="24"/>
+          <w:szCs w:val="24"/>
+        </w:rPr>
+        <w:t xml:space="preserve"> de funcionalidades.</w:t>
+      </w:r>
+    </w:p>
+    <w:p>
+      <w:pPr>
+        <w:numPr>
+          <w:ilvl w:val="0"/>
+          <w:numId w:val="5"/>
+        </w:numPr>
+        <w:spacing w:line="276" w:lineRule="auto"/>
+        <w:jc w:val="left"/>
+        <w:rPr>
+          <w:rFonts w:ascii="Arial" w:hAnsi="Arial" w:cs="Arial"/>
+          <w:sz w:val="24"/>
+          <w:szCs w:val="24"/>
+        </w:rPr>
+      </w:pPr>
+      <w:r>
+        <w:rPr>
+          <w:rFonts w:ascii="Arial" w:hAnsi="Arial" w:cs="Arial"/>
+          <w:sz w:val="24"/>
+          <w:szCs w:val="24"/>
+        </w:rPr>
+        <w:t>Realizar revisões de código.</w:t>
+      </w:r>
+    </w:p>
+    <w:p>
+      <w:pPr>
+        <w:numPr>
+          <w:ilvl w:val="0"/>
+          <w:numId w:val="5"/>
+        </w:numPr>
+        <w:spacing w:after="240" w:line="276" w:lineRule="auto"/>
+        <w:jc w:val="left"/>
+        <w:rPr>
+          <w:rFonts w:ascii="Arial" w:hAnsi="Arial" w:cs="Arial"/>
+          <w:sz w:val="24"/>
+          <w:szCs w:val="24"/>
+        </w:rPr>
+      </w:pPr>
+      <w:r>
+        <w:rPr>
+          <w:rFonts w:ascii="Arial" w:hAnsi="Arial" w:cs="Arial"/>
+          <w:sz w:val="24"/>
+          <w:szCs w:val="24"/>
+        </w:rPr>
+        <w:t>Utilizar integração contínua.</w:t>
+      </w:r>
+    </w:p>
+    <w:p>
+      <w:pPr>
+        <w:spacing w:before="240" w:after="240"/>
+        <w:rPr>
+          <w:rFonts w:ascii="Arial" w:hAnsi="Arial" w:cs="Arial"/>
+          <w:b/>
+          <w:bCs/>
+          <w:sz w:val="24"/>
+          <w:szCs w:val="24"/>
+        </w:rPr>
+      </w:pPr>
+      <w:r>
+        <w:rPr>
+          <w:rFonts w:ascii="Arial" w:hAnsi="Arial" w:cs="Arial"/>
+          <w:b/>
+          <w:bCs/>
+          <w:sz w:val="24"/>
+          <w:szCs w:val="24"/>
+        </w:rPr>
+        <w:t>Resolução de Conflitos:</w:t>
+      </w:r>
+    </w:p>
+    <w:p>
+      <w:pPr>
+        <w:numPr>
+          <w:ilvl w:val="0"/>
+          <w:numId w:val="6"/>
+        </w:numPr>
+        <w:spacing w:before="240" w:after="240" w:line="276" w:lineRule="auto"/>
+        <w:jc w:val="left"/>
+        <w:rPr>
+          <w:rFonts w:ascii="Arial" w:hAnsi="Arial" w:cs="Arial"/>
+          <w:sz w:val="24"/>
+          <w:szCs w:val="24"/>
+        </w:rPr>
+      </w:pPr>
+      <w:r>
+        <w:rPr>
+          <w:rFonts w:ascii="Arial" w:hAnsi="Arial" w:cs="Arial"/>
+          <w:sz w:val="24"/>
+          <w:szCs w:val="24"/>
+        </w:rPr>
+        <w:t xml:space="preserve">Editar manualmente arquivos conflitantes e fazer </w:t>
+      </w:r>
+      <w:proofErr w:type="spellStart"/>
+      <w:r>
+        <w:rPr>
+          <w:rFonts w:ascii="Arial" w:hAnsi="Arial" w:cs="Arial"/>
+          <w:sz w:val="24"/>
+          <w:szCs w:val="24"/>
+        </w:rPr>
+        <w:t>commit</w:t>
+      </w:r>
+      <w:proofErr w:type="spellEnd"/>
+      <w:r>
+        <w:rPr>
+          <w:rFonts w:ascii="Arial" w:hAnsi="Arial" w:cs="Arial"/>
+          <w:sz w:val="24"/>
+          <w:szCs w:val="24"/>
+        </w:rPr>
+        <w:t>.</w:t>
+      </w:r>
+    </w:p>
+    <w:p>
+      <w:pPr>
+        <w:spacing w:before="240" w:after="240"/>
+        <w:rPr>
+          <w:rFonts w:ascii="Arial" w:hAnsi="Arial" w:cs="Arial"/>
+          <w:b/>
+          <w:bCs/>
+          <w:sz w:val="24"/>
+          <w:szCs w:val="24"/>
+        </w:rPr>
+      </w:pPr>
+      <w:r>
+        <w:rPr>
+          <w:rFonts w:ascii="Arial" w:hAnsi="Arial" w:cs="Arial"/>
+          <w:b/>
+          <w:bCs/>
+          <w:sz w:val="24"/>
+          <w:szCs w:val="24"/>
+        </w:rPr>
+        <w:t>Ferramentas Populares:</w:t>
+      </w:r>
+    </w:p>
+    <w:p>
+      <w:pPr>
+        <w:numPr>
+          <w:ilvl w:val="0"/>
+          <w:numId w:val="7"/>
+        </w:numPr>
+        <w:spacing w:before="240" w:line="276" w:lineRule="auto"/>
+        <w:jc w:val="left"/>
+        <w:rPr>
+          <w:rFonts w:ascii="Arial" w:hAnsi="Arial" w:cs="Arial"/>
+          <w:sz w:val="24"/>
+          <w:szCs w:val="24"/>
+        </w:rPr>
+      </w:pPr>
+      <w:r>
+        <w:rPr>
+          <w:rFonts w:ascii="Arial" w:hAnsi="Arial" w:cs="Arial"/>
+          <w:sz w:val="24"/>
+          <w:szCs w:val="24"/>
+        </w:rPr>
+        <w:t>GitHub: Plataforma para hospedagem e revisão de código.</w:t>
+      </w:r>
+    </w:p>
+    <w:p>
+      <w:pPr>
+        <w:numPr>
+          <w:ilvl w:val="0"/>
+          <w:numId w:val="7"/>
+        </w:numPr>
+        <w:spacing w:line="276" w:lineRule="auto"/>
+        <w:jc w:val="left"/>
+        <w:rPr>
+          <w:rFonts w:ascii="Arial" w:hAnsi="Arial" w:cs="Arial"/>
+          <w:sz w:val="24"/>
+          <w:szCs w:val="24"/>
+        </w:rPr>
+      </w:pPr>
+      <w:proofErr w:type="spellStart"/>
+      <w:r>
+        <w:rPr>
+          <w:rFonts w:ascii="Arial" w:hAnsi="Arial" w:cs="Arial"/>
+          <w:sz w:val="24"/>
+          <w:szCs w:val="24"/>
+        </w:rPr>
+        <w:t>GitLab</w:t>
+      </w:r>
+      <w:proofErr w:type="spellEnd"/>
+      <w:r>
+        <w:rPr>
+          <w:rFonts w:ascii="Arial" w:hAnsi="Arial" w:cs="Arial"/>
+          <w:sz w:val="24"/>
+          <w:szCs w:val="24"/>
+        </w:rPr>
+        <w:t>: Similar ao GitHub com integração contínua.</w:t>
+      </w:r>
+    </w:p>
+    <w:p>
+      <w:pPr>
+        <w:numPr>
+          <w:ilvl w:val="0"/>
+          <w:numId w:val="7"/>
+        </w:numPr>
+        <w:spacing w:after="240" w:line="276" w:lineRule="auto"/>
+        <w:jc w:val="left"/>
+        <w:rPr>
+          <w:rFonts w:ascii="Arial" w:hAnsi="Arial" w:cs="Arial"/>
+          <w:sz w:val="24"/>
+          <w:szCs w:val="24"/>
+        </w:rPr>
+      </w:pPr>
+      <w:proofErr w:type="spellStart"/>
+      <w:r>
+        <w:rPr>
+          <w:rFonts w:ascii="Arial" w:hAnsi="Arial" w:cs="Arial"/>
+          <w:sz w:val="24"/>
+          <w:szCs w:val="24"/>
+        </w:rPr>
+        <w:t>Bitbucket</w:t>
+      </w:r>
+      <w:proofErr w:type="spellEnd"/>
+      <w:r>
+        <w:rPr>
+          <w:rFonts w:ascii="Arial" w:hAnsi="Arial" w:cs="Arial"/>
+          <w:sz w:val="24"/>
+          <w:szCs w:val="24"/>
+        </w:rPr>
+        <w:t xml:space="preserve">: Suporta </w:t>
+      </w:r>
+      <w:proofErr w:type="spellStart"/>
+      <w:r>
+        <w:rPr>
+          <w:rFonts w:ascii="Arial" w:hAnsi="Arial" w:cs="Arial"/>
+          <w:sz w:val="24"/>
+          <w:szCs w:val="24"/>
+        </w:rPr>
+        <w:t>Git</w:t>
+      </w:r>
+      <w:proofErr w:type="spellEnd"/>
+      <w:r>
+        <w:rPr>
+          <w:rFonts w:ascii="Arial" w:hAnsi="Arial" w:cs="Arial"/>
+          <w:sz w:val="24"/>
+          <w:szCs w:val="24"/>
+        </w:rPr>
+        <w:t xml:space="preserve"> e Mercurial.</w:t>
+      </w:r>
+    </w:p>
+    <w:p>
+      <w:pPr>
+        <w:ind w:firstLine="0"/>
+        <w:rPr>
+          <w:rFonts w:ascii="Arial" w:hAnsi="Arial" w:cs="Arial"/>
+          <w:noProof/>
+          <w:sz w:val="24"/>
+          <w:szCs w:val="24"/>
+        </w:rPr>
+      </w:pPr>
+    </w:p>
+    <w:p>
+      <w:pPr>
+        <w:ind w:firstLine="0"/>
+        <w:rPr>
+          <w:rFonts w:ascii="Arial" w:hAnsi="Arial" w:cs="Arial"/>
+          <w:noProof/>
+          <w:sz w:val="24"/>
+          <w:szCs w:val="24"/>
+        </w:rPr>
+      </w:pPr>
+    </w:p>
+    <w:p>
+      <w:pPr>
+        <w:rPr>
+          <w:rFonts w:ascii="Arial" w:hAnsi="Arial" w:cs="Arial"/>
+          <w:noProof/>
+          <w:sz w:val="24"/>
+          <w:szCs w:val="24"/>
+        </w:rPr>
+      </w:pPr>
     </w:p>
     <w:sectPr>
       <w:headerReference w:type="default" r:id="rId9"/>
@@ -1907,6 +2899,706 @@
 <file path=word/numbering.xml><?xml version="1.0" encoding="utf-8"?>
 <w:numbering xmlns:wpc="http://schemas.microsoft.com/office/word/2010/wordprocessingCanvas" xmlns:cx="http://schemas.microsoft.com/office/drawing/2014/chartex" xmlns:cx1="http://schemas.microsoft.com/office/drawing/2015/9/8/chartex" xmlns:cx2="http://schemas.microsoft.com/office/drawing/2015/10/21/chartex" xmlns:cx3="http://schemas.microsoft.com/office/drawing/2016/5/9/chartex" xmlns:cx4="http://schemas.microsoft.com/office/drawing/2016/5/10/chartex" xmlns:cx5="http://schemas.microsoft.com/office/drawing/2016/5/11/chartex" xmlns:cx6="http://schemas.microsoft.com/office/drawing/2016/5/12/chartex" xmlns:cx7="http://schemas.microsoft.com/office/drawing/2016/5/13/chartex" xmlns:cx8="http://schemas.microsoft.com/office/drawing/2016/5/14/chartex" xmlns:mc="http://schemas.openxmlformats.org/markup-compatibility/2006" xmlns:aink="http://schemas.microsoft.com/office/drawing/2016/ink" xmlns:am3d="http://schemas.microsoft.com/office/drawing/2017/model3d" xmlns:o="urn:schemas-microsoft-com:office:office" xmlns:oel="http://schemas.microsoft.com/office/2019/extlst" xmlns:r="http://schemas.openxmlformats.org/officeDocument/2006/relationships" xmlns:m="http://schemas.openxmlformats.org/officeDocument/2006/math" xmlns:v="urn:schemas-microsoft-com:vml" xmlns:wp14="http://schemas.microsoft.com/office/word/2010/wordprocessingDrawing" xmlns:wp="http://schemas.openxmlformats.org/drawingml/2006/wordprocessingDrawing" xmlns:w10="urn:schemas-microsoft-com:office:word" xmlns:w="http://schemas.openxmlformats.org/wordprocessingml/2006/main" xmlns:w14="http://schemas.microsoft.com/office/word/2010/wordml" xmlns:w15="http://schemas.microsoft.com/office/word/2012/wordml" xmlns:w16cex="http://schemas.microsoft.com/office/word/2018/wordml/cex" xmlns:w16cid="http://schemas.microsoft.com/office/word/2016/wordml/cid" xmlns:w16="http://schemas.microsoft.com/office/word/2018/wordml" xmlns:w16du="http://schemas.microsoft.com/office/word/2023/wordml/word16du" xmlns:w16sdtdh="http://schemas.microsoft.com/office/word/2020/wordml/sdtdatahash" xmlns:w16se="http://schemas.microsoft.com/office/word/2015/wordml/symex" xmlns:wpg="http://schemas.microsoft.com/office/word/2010/wordprocessingGroup" xmlns:wpi="http://schemas.microsoft.com/office/word/2010/wordprocessingInk" xmlns:wne="http://schemas.microsoft.com/office/word/2006/wordml" xmlns:wps="http://schemas.microsoft.com/office/word/2010/wordprocessingShape" mc:Ignorable="w14 w15 w16se w16cid w16 w16cex w16sdtdh w16du wp14">
   <w:abstractNum w:abstractNumId="0" w15:restartNumberingAfterBreak="0">
+    <w:nsid w:val="0EEC1E40"/>
+    <w:multiLevelType w:val="multilevel"/>
+    <w:tmpl w:val="68946668"/>
+    <w:lvl w:ilvl="0">
+      <w:start w:val="1"/>
+      <w:numFmt w:val="decimal"/>
+      <w:lvlText w:val="%1."/>
+      <w:lvlJc w:val="left"/>
+      <w:pPr>
+        <w:ind w:left="720" w:hanging="360"/>
+      </w:pPr>
+      <w:rPr>
+        <w:strike w:val="0"/>
+        <w:dstrike w:val="0"/>
+        <w:u w:val="none"/>
+        <w:effect w:val="none"/>
+      </w:rPr>
+    </w:lvl>
+    <w:lvl w:ilvl="1">
+      <w:start w:val="1"/>
+      <w:numFmt w:val="lowerLetter"/>
+      <w:lvlText w:val="%2."/>
+      <w:lvlJc w:val="left"/>
+      <w:pPr>
+        <w:ind w:left="1440" w:hanging="360"/>
+      </w:pPr>
+      <w:rPr>
+        <w:strike w:val="0"/>
+        <w:dstrike w:val="0"/>
+        <w:u w:val="none"/>
+        <w:effect w:val="none"/>
+      </w:rPr>
+    </w:lvl>
+    <w:lvl w:ilvl="2">
+      <w:start w:val="1"/>
+      <w:numFmt w:val="lowerRoman"/>
+      <w:lvlText w:val="%3."/>
+      <w:lvlJc w:val="left"/>
+      <w:pPr>
+        <w:ind w:left="2160" w:hanging="360"/>
+      </w:pPr>
+      <w:rPr>
+        <w:strike w:val="0"/>
+        <w:dstrike w:val="0"/>
+        <w:u w:val="none"/>
+        <w:effect w:val="none"/>
+      </w:rPr>
+    </w:lvl>
+    <w:lvl w:ilvl="3">
+      <w:start w:val="1"/>
+      <w:numFmt w:val="decimal"/>
+      <w:lvlText w:val="%4."/>
+      <w:lvlJc w:val="left"/>
+      <w:pPr>
+        <w:ind w:left="2880" w:hanging="360"/>
+      </w:pPr>
+      <w:rPr>
+        <w:strike w:val="0"/>
+        <w:dstrike w:val="0"/>
+        <w:u w:val="none"/>
+        <w:effect w:val="none"/>
+      </w:rPr>
+    </w:lvl>
+    <w:lvl w:ilvl="4">
+      <w:start w:val="1"/>
+      <w:numFmt w:val="lowerLetter"/>
+      <w:lvlText w:val="%5."/>
+      <w:lvlJc w:val="left"/>
+      <w:pPr>
+        <w:ind w:left="3600" w:hanging="360"/>
+      </w:pPr>
+      <w:rPr>
+        <w:strike w:val="0"/>
+        <w:dstrike w:val="0"/>
+        <w:u w:val="none"/>
+        <w:effect w:val="none"/>
+      </w:rPr>
+    </w:lvl>
+    <w:lvl w:ilvl="5">
+      <w:start w:val="1"/>
+      <w:numFmt w:val="lowerRoman"/>
+      <w:lvlText w:val="%6."/>
+      <w:lvlJc w:val="left"/>
+      <w:pPr>
+        <w:ind w:left="4320" w:hanging="360"/>
+      </w:pPr>
+      <w:rPr>
+        <w:strike w:val="0"/>
+        <w:dstrike w:val="0"/>
+        <w:u w:val="none"/>
+        <w:effect w:val="none"/>
+      </w:rPr>
+    </w:lvl>
+    <w:lvl w:ilvl="6">
+      <w:start w:val="1"/>
+      <w:numFmt w:val="decimal"/>
+      <w:lvlText w:val="%7."/>
+      <w:lvlJc w:val="left"/>
+      <w:pPr>
+        <w:ind w:left="5040" w:hanging="360"/>
+      </w:pPr>
+      <w:rPr>
+        <w:strike w:val="0"/>
+        <w:dstrike w:val="0"/>
+        <w:u w:val="none"/>
+        <w:effect w:val="none"/>
+      </w:rPr>
+    </w:lvl>
+    <w:lvl w:ilvl="7">
+      <w:start w:val="1"/>
+      <w:numFmt w:val="lowerLetter"/>
+      <w:lvlText w:val="%8."/>
+      <w:lvlJc w:val="left"/>
+      <w:pPr>
+        <w:ind w:left="5760" w:hanging="360"/>
+      </w:pPr>
+      <w:rPr>
+        <w:strike w:val="0"/>
+        <w:dstrike w:val="0"/>
+        <w:u w:val="none"/>
+        <w:effect w:val="none"/>
+      </w:rPr>
+    </w:lvl>
+    <w:lvl w:ilvl="8">
+      <w:start w:val="1"/>
+      <w:numFmt w:val="lowerRoman"/>
+      <w:lvlText w:val="%9."/>
+      <w:lvlJc w:val="left"/>
+      <w:pPr>
+        <w:ind w:left="6480" w:hanging="360"/>
+      </w:pPr>
+      <w:rPr>
+        <w:strike w:val="0"/>
+        <w:dstrike w:val="0"/>
+        <w:u w:val="none"/>
+        <w:effect w:val="none"/>
+      </w:rPr>
+    </w:lvl>
+  </w:abstractNum>
+  <w:abstractNum w:abstractNumId="1" w15:restartNumberingAfterBreak="0">
+    <w:nsid w:val="2CB72442"/>
+    <w:multiLevelType w:val="multilevel"/>
+    <w:tmpl w:val="6052B922"/>
+    <w:lvl w:ilvl="0">
+      <w:start w:val="1"/>
+      <w:numFmt w:val="bullet"/>
+      <w:lvlText w:val="●"/>
+      <w:lvlJc w:val="left"/>
+      <w:pPr>
+        <w:ind w:left="720" w:hanging="360"/>
+      </w:pPr>
+      <w:rPr>
+        <w:strike w:val="0"/>
+        <w:dstrike w:val="0"/>
+        <w:u w:val="none"/>
+        <w:effect w:val="none"/>
+      </w:rPr>
+    </w:lvl>
+    <w:lvl w:ilvl="1">
+      <w:start w:val="1"/>
+      <w:numFmt w:val="bullet"/>
+      <w:lvlText w:val="○"/>
+      <w:lvlJc w:val="left"/>
+      <w:pPr>
+        <w:ind w:left="1440" w:hanging="360"/>
+      </w:pPr>
+      <w:rPr>
+        <w:strike w:val="0"/>
+        <w:dstrike w:val="0"/>
+        <w:u w:val="none"/>
+        <w:effect w:val="none"/>
+      </w:rPr>
+    </w:lvl>
+    <w:lvl w:ilvl="2">
+      <w:start w:val="1"/>
+      <w:numFmt w:val="bullet"/>
+      <w:lvlText w:val="■"/>
+      <w:lvlJc w:val="left"/>
+      <w:pPr>
+        <w:ind w:left="2160" w:hanging="360"/>
+      </w:pPr>
+      <w:rPr>
+        <w:strike w:val="0"/>
+        <w:dstrike w:val="0"/>
+        <w:u w:val="none"/>
+        <w:effect w:val="none"/>
+      </w:rPr>
+    </w:lvl>
+    <w:lvl w:ilvl="3">
+      <w:start w:val="1"/>
+      <w:numFmt w:val="bullet"/>
+      <w:lvlText w:val="●"/>
+      <w:lvlJc w:val="left"/>
+      <w:pPr>
+        <w:ind w:left="2880" w:hanging="360"/>
+      </w:pPr>
+      <w:rPr>
+        <w:strike w:val="0"/>
+        <w:dstrike w:val="0"/>
+        <w:u w:val="none"/>
+        <w:effect w:val="none"/>
+      </w:rPr>
+    </w:lvl>
+    <w:lvl w:ilvl="4">
+      <w:start w:val="1"/>
+      <w:numFmt w:val="bullet"/>
+      <w:lvlText w:val="○"/>
+      <w:lvlJc w:val="left"/>
+      <w:pPr>
+        <w:ind w:left="3600" w:hanging="360"/>
+      </w:pPr>
+      <w:rPr>
+        <w:strike w:val="0"/>
+        <w:dstrike w:val="0"/>
+        <w:u w:val="none"/>
+        <w:effect w:val="none"/>
+      </w:rPr>
+    </w:lvl>
+    <w:lvl w:ilvl="5">
+      <w:start w:val="1"/>
+      <w:numFmt w:val="bullet"/>
+      <w:lvlText w:val="■"/>
+      <w:lvlJc w:val="left"/>
+      <w:pPr>
+        <w:ind w:left="4320" w:hanging="360"/>
+      </w:pPr>
+      <w:rPr>
+        <w:strike w:val="0"/>
+        <w:dstrike w:val="0"/>
+        <w:u w:val="none"/>
+        <w:effect w:val="none"/>
+      </w:rPr>
+    </w:lvl>
+    <w:lvl w:ilvl="6">
+      <w:start w:val="1"/>
+      <w:numFmt w:val="bullet"/>
+      <w:lvlText w:val="●"/>
+      <w:lvlJc w:val="left"/>
+      <w:pPr>
+        <w:ind w:left="5040" w:hanging="360"/>
+      </w:pPr>
+      <w:rPr>
+        <w:strike w:val="0"/>
+        <w:dstrike w:val="0"/>
+        <w:u w:val="none"/>
+        <w:effect w:val="none"/>
+      </w:rPr>
+    </w:lvl>
+    <w:lvl w:ilvl="7">
+      <w:start w:val="1"/>
+      <w:numFmt w:val="bullet"/>
+      <w:lvlText w:val="○"/>
+      <w:lvlJc w:val="left"/>
+      <w:pPr>
+        <w:ind w:left="5760" w:hanging="360"/>
+      </w:pPr>
+      <w:rPr>
+        <w:strike w:val="0"/>
+        <w:dstrike w:val="0"/>
+        <w:u w:val="none"/>
+        <w:effect w:val="none"/>
+      </w:rPr>
+    </w:lvl>
+    <w:lvl w:ilvl="8">
+      <w:start w:val="1"/>
+      <w:numFmt w:val="bullet"/>
+      <w:lvlText w:val="■"/>
+      <w:lvlJc w:val="left"/>
+      <w:pPr>
+        <w:ind w:left="6480" w:hanging="360"/>
+      </w:pPr>
+      <w:rPr>
+        <w:strike w:val="0"/>
+        <w:dstrike w:val="0"/>
+        <w:u w:val="none"/>
+        <w:effect w:val="none"/>
+      </w:rPr>
+    </w:lvl>
+  </w:abstractNum>
+  <w:abstractNum w:abstractNumId="2" w15:restartNumberingAfterBreak="0">
+    <w:nsid w:val="2FC71292"/>
+    <w:multiLevelType w:val="multilevel"/>
+    <w:tmpl w:val="38847C20"/>
+    <w:lvl w:ilvl="0">
+      <w:start w:val="1"/>
+      <w:numFmt w:val="bullet"/>
+      <w:lvlText w:val="●"/>
+      <w:lvlJc w:val="left"/>
+      <w:pPr>
+        <w:ind w:left="720" w:hanging="360"/>
+      </w:pPr>
+      <w:rPr>
+        <w:strike w:val="0"/>
+        <w:dstrike w:val="0"/>
+        <w:u w:val="none"/>
+        <w:effect w:val="none"/>
+      </w:rPr>
+    </w:lvl>
+    <w:lvl w:ilvl="1">
+      <w:start w:val="1"/>
+      <w:numFmt w:val="bullet"/>
+      <w:lvlText w:val="○"/>
+      <w:lvlJc w:val="left"/>
+      <w:pPr>
+        <w:ind w:left="1440" w:hanging="360"/>
+      </w:pPr>
+      <w:rPr>
+        <w:strike w:val="0"/>
+        <w:dstrike w:val="0"/>
+        <w:u w:val="none"/>
+        <w:effect w:val="none"/>
+      </w:rPr>
+    </w:lvl>
+    <w:lvl w:ilvl="2">
+      <w:start w:val="1"/>
+      <w:numFmt w:val="bullet"/>
+      <w:lvlText w:val="■"/>
+      <w:lvlJc w:val="left"/>
+      <w:pPr>
+        <w:ind w:left="2160" w:hanging="360"/>
+      </w:pPr>
+      <w:rPr>
+        <w:strike w:val="0"/>
+        <w:dstrike w:val="0"/>
+        <w:u w:val="none"/>
+        <w:effect w:val="none"/>
+      </w:rPr>
+    </w:lvl>
+    <w:lvl w:ilvl="3">
+      <w:start w:val="1"/>
+      <w:numFmt w:val="bullet"/>
+      <w:lvlText w:val="●"/>
+      <w:lvlJc w:val="left"/>
+      <w:pPr>
+        <w:ind w:left="2880" w:hanging="360"/>
+      </w:pPr>
+      <w:rPr>
+        <w:strike w:val="0"/>
+        <w:dstrike w:val="0"/>
+        <w:u w:val="none"/>
+        <w:effect w:val="none"/>
+      </w:rPr>
+    </w:lvl>
+    <w:lvl w:ilvl="4">
+      <w:start w:val="1"/>
+      <w:numFmt w:val="bullet"/>
+      <w:lvlText w:val="○"/>
+      <w:lvlJc w:val="left"/>
+      <w:pPr>
+        <w:ind w:left="3600" w:hanging="360"/>
+      </w:pPr>
+      <w:rPr>
+        <w:strike w:val="0"/>
+        <w:dstrike w:val="0"/>
+        <w:u w:val="none"/>
+        <w:effect w:val="none"/>
+      </w:rPr>
+    </w:lvl>
+    <w:lvl w:ilvl="5">
+      <w:start w:val="1"/>
+      <w:numFmt w:val="bullet"/>
+      <w:lvlText w:val="■"/>
+      <w:lvlJc w:val="left"/>
+      <w:pPr>
+        <w:ind w:left="4320" w:hanging="360"/>
+      </w:pPr>
+      <w:rPr>
+        <w:strike w:val="0"/>
+        <w:dstrike w:val="0"/>
+        <w:u w:val="none"/>
+        <w:effect w:val="none"/>
+      </w:rPr>
+    </w:lvl>
+    <w:lvl w:ilvl="6">
+      <w:start w:val="1"/>
+      <w:numFmt w:val="bullet"/>
+      <w:lvlText w:val="●"/>
+      <w:lvlJc w:val="left"/>
+      <w:pPr>
+        <w:ind w:left="5040" w:hanging="360"/>
+      </w:pPr>
+      <w:rPr>
+        <w:strike w:val="0"/>
+        <w:dstrike w:val="0"/>
+        <w:u w:val="none"/>
+        <w:effect w:val="none"/>
+      </w:rPr>
+    </w:lvl>
+    <w:lvl w:ilvl="7">
+      <w:start w:val="1"/>
+      <w:numFmt w:val="bullet"/>
+      <w:lvlText w:val="○"/>
+      <w:lvlJc w:val="left"/>
+      <w:pPr>
+        <w:ind w:left="5760" w:hanging="360"/>
+      </w:pPr>
+      <w:rPr>
+        <w:strike w:val="0"/>
+        <w:dstrike w:val="0"/>
+        <w:u w:val="none"/>
+        <w:effect w:val="none"/>
+      </w:rPr>
+    </w:lvl>
+    <w:lvl w:ilvl="8">
+      <w:start w:val="1"/>
+      <w:numFmt w:val="bullet"/>
+      <w:lvlText w:val="■"/>
+      <w:lvlJc w:val="left"/>
+      <w:pPr>
+        <w:ind w:left="6480" w:hanging="360"/>
+      </w:pPr>
+      <w:rPr>
+        <w:strike w:val="0"/>
+        <w:dstrike w:val="0"/>
+        <w:u w:val="none"/>
+        <w:effect w:val="none"/>
+      </w:rPr>
+    </w:lvl>
+  </w:abstractNum>
+  <w:abstractNum w:abstractNumId="3" w15:restartNumberingAfterBreak="0">
+    <w:nsid w:val="3E487F10"/>
+    <w:multiLevelType w:val="multilevel"/>
+    <w:tmpl w:val="9EACC622"/>
+    <w:lvl w:ilvl="0">
+      <w:start w:val="1"/>
+      <w:numFmt w:val="bullet"/>
+      <w:lvlText w:val="●"/>
+      <w:lvlJc w:val="left"/>
+      <w:pPr>
+        <w:ind w:left="720" w:hanging="360"/>
+      </w:pPr>
+      <w:rPr>
+        <w:strike w:val="0"/>
+        <w:dstrike w:val="0"/>
+        <w:u w:val="none"/>
+        <w:effect w:val="none"/>
+      </w:rPr>
+    </w:lvl>
+    <w:lvl w:ilvl="1">
+      <w:start w:val="1"/>
+      <w:numFmt w:val="bullet"/>
+      <w:lvlText w:val="○"/>
+      <w:lvlJc w:val="left"/>
+      <w:pPr>
+        <w:ind w:left="1440" w:hanging="360"/>
+      </w:pPr>
+      <w:rPr>
+        <w:strike w:val="0"/>
+        <w:dstrike w:val="0"/>
+        <w:u w:val="none"/>
+        <w:effect w:val="none"/>
+      </w:rPr>
+    </w:lvl>
+    <w:lvl w:ilvl="2">
+      <w:start w:val="1"/>
+      <w:numFmt w:val="bullet"/>
+      <w:lvlText w:val="■"/>
+      <w:lvlJc w:val="left"/>
+      <w:pPr>
+        <w:ind w:left="2160" w:hanging="360"/>
+      </w:pPr>
+      <w:rPr>
+        <w:strike w:val="0"/>
+        <w:dstrike w:val="0"/>
+        <w:u w:val="none"/>
+        <w:effect w:val="none"/>
+      </w:rPr>
+    </w:lvl>
+    <w:lvl w:ilvl="3">
+      <w:start w:val="1"/>
+      <w:numFmt w:val="bullet"/>
+      <w:lvlText w:val="●"/>
+      <w:lvlJc w:val="left"/>
+      <w:pPr>
+        <w:ind w:left="2880" w:hanging="360"/>
+      </w:pPr>
+      <w:rPr>
+        <w:strike w:val="0"/>
+        <w:dstrike w:val="0"/>
+        <w:u w:val="none"/>
+        <w:effect w:val="none"/>
+      </w:rPr>
+    </w:lvl>
+    <w:lvl w:ilvl="4">
+      <w:start w:val="1"/>
+      <w:numFmt w:val="bullet"/>
+      <w:lvlText w:val="○"/>
+      <w:lvlJc w:val="left"/>
+      <w:pPr>
+        <w:ind w:left="3600" w:hanging="360"/>
+      </w:pPr>
+      <w:rPr>
+        <w:strike w:val="0"/>
+        <w:dstrike w:val="0"/>
+        <w:u w:val="none"/>
+        <w:effect w:val="none"/>
+      </w:rPr>
+    </w:lvl>
+    <w:lvl w:ilvl="5">
+      <w:start w:val="1"/>
+      <w:numFmt w:val="bullet"/>
+      <w:lvlText w:val="■"/>
+      <w:lvlJc w:val="left"/>
+      <w:pPr>
+        <w:ind w:left="4320" w:hanging="360"/>
+      </w:pPr>
+      <w:rPr>
+        <w:strike w:val="0"/>
+        <w:dstrike w:val="0"/>
+        <w:u w:val="none"/>
+        <w:effect w:val="none"/>
+      </w:rPr>
+    </w:lvl>
+    <w:lvl w:ilvl="6">
+      <w:start w:val="1"/>
+      <w:numFmt w:val="bullet"/>
+      <w:lvlText w:val="●"/>
+      <w:lvlJc w:val="left"/>
+      <w:pPr>
+        <w:ind w:left="5040" w:hanging="360"/>
+      </w:pPr>
+      <w:rPr>
+        <w:strike w:val="0"/>
+        <w:dstrike w:val="0"/>
+        <w:u w:val="none"/>
+        <w:effect w:val="none"/>
+      </w:rPr>
+    </w:lvl>
+    <w:lvl w:ilvl="7">
+      <w:start w:val="1"/>
+      <w:numFmt w:val="bullet"/>
+      <w:lvlText w:val="○"/>
+      <w:lvlJc w:val="left"/>
+      <w:pPr>
+        <w:ind w:left="5760" w:hanging="360"/>
+      </w:pPr>
+      <w:rPr>
+        <w:strike w:val="0"/>
+        <w:dstrike w:val="0"/>
+        <w:u w:val="none"/>
+        <w:effect w:val="none"/>
+      </w:rPr>
+    </w:lvl>
+    <w:lvl w:ilvl="8">
+      <w:start w:val="1"/>
+      <w:numFmt w:val="bullet"/>
+      <w:lvlText w:val="■"/>
+      <w:lvlJc w:val="left"/>
+      <w:pPr>
+        <w:ind w:left="6480" w:hanging="360"/>
+      </w:pPr>
+      <w:rPr>
+        <w:strike w:val="0"/>
+        <w:dstrike w:val="0"/>
+        <w:u w:val="none"/>
+        <w:effect w:val="none"/>
+      </w:rPr>
+    </w:lvl>
+  </w:abstractNum>
+  <w:abstractNum w:abstractNumId="4" w15:restartNumberingAfterBreak="0">
+    <w:nsid w:val="402D2E0F"/>
+    <w:multiLevelType w:val="multilevel"/>
+    <w:tmpl w:val="86387260"/>
+    <w:lvl w:ilvl="0">
+      <w:start w:val="1"/>
+      <w:numFmt w:val="bullet"/>
+      <w:lvlText w:val="●"/>
+      <w:lvlJc w:val="left"/>
+      <w:pPr>
+        <w:ind w:left="720" w:hanging="360"/>
+      </w:pPr>
+      <w:rPr>
+        <w:strike w:val="0"/>
+        <w:dstrike w:val="0"/>
+        <w:u w:val="none"/>
+        <w:effect w:val="none"/>
+      </w:rPr>
+    </w:lvl>
+    <w:lvl w:ilvl="1">
+      <w:start w:val="1"/>
+      <w:numFmt w:val="bullet"/>
+      <w:lvlText w:val="○"/>
+      <w:lvlJc w:val="left"/>
+      <w:pPr>
+        <w:ind w:left="1440" w:hanging="360"/>
+      </w:pPr>
+      <w:rPr>
+        <w:strike w:val="0"/>
+        <w:dstrike w:val="0"/>
+        <w:u w:val="none"/>
+        <w:effect w:val="none"/>
+      </w:rPr>
+    </w:lvl>
+    <w:lvl w:ilvl="2">
+      <w:start w:val="1"/>
+      <w:numFmt w:val="bullet"/>
+      <w:lvlText w:val="■"/>
+      <w:lvlJc w:val="left"/>
+      <w:pPr>
+        <w:ind w:left="2160" w:hanging="360"/>
+      </w:pPr>
+      <w:rPr>
+        <w:strike w:val="0"/>
+        <w:dstrike w:val="0"/>
+        <w:u w:val="none"/>
+        <w:effect w:val="none"/>
+      </w:rPr>
+    </w:lvl>
+    <w:lvl w:ilvl="3">
+      <w:start w:val="1"/>
+      <w:numFmt w:val="bullet"/>
+      <w:lvlText w:val="●"/>
+      <w:lvlJc w:val="left"/>
+      <w:pPr>
+        <w:ind w:left="2880" w:hanging="360"/>
+      </w:pPr>
+      <w:rPr>
+        <w:strike w:val="0"/>
+        <w:dstrike w:val="0"/>
+        <w:u w:val="none"/>
+        <w:effect w:val="none"/>
+      </w:rPr>
+    </w:lvl>
+    <w:lvl w:ilvl="4">
+      <w:start w:val="1"/>
+      <w:numFmt w:val="bullet"/>
+      <w:lvlText w:val="○"/>
+      <w:lvlJc w:val="left"/>
+      <w:pPr>
+        <w:ind w:left="3600" w:hanging="360"/>
+      </w:pPr>
+      <w:rPr>
+        <w:strike w:val="0"/>
+        <w:dstrike w:val="0"/>
+        <w:u w:val="none"/>
+        <w:effect w:val="none"/>
+      </w:rPr>
+    </w:lvl>
+    <w:lvl w:ilvl="5">
+      <w:start w:val="1"/>
+      <w:numFmt w:val="bullet"/>
+      <w:lvlText w:val="■"/>
+      <w:lvlJc w:val="left"/>
+      <w:pPr>
+        <w:ind w:left="4320" w:hanging="360"/>
+      </w:pPr>
+      <w:rPr>
+        <w:strike w:val="0"/>
+        <w:dstrike w:val="0"/>
+        <w:u w:val="none"/>
+        <w:effect w:val="none"/>
+      </w:rPr>
+    </w:lvl>
+    <w:lvl w:ilvl="6">
+      <w:start w:val="1"/>
+      <w:numFmt w:val="bullet"/>
+      <w:lvlText w:val="●"/>
+      <w:lvlJc w:val="left"/>
+      <w:pPr>
+        <w:ind w:left="5040" w:hanging="360"/>
+      </w:pPr>
+      <w:rPr>
+        <w:strike w:val="0"/>
+        <w:dstrike w:val="0"/>
+        <w:u w:val="none"/>
+        <w:effect w:val="none"/>
+      </w:rPr>
+    </w:lvl>
+    <w:lvl w:ilvl="7">
+      <w:start w:val="1"/>
+      <w:numFmt w:val="bullet"/>
+      <w:lvlText w:val="○"/>
+      <w:lvlJc w:val="left"/>
+      <w:pPr>
+        <w:ind w:left="5760" w:hanging="360"/>
+      </w:pPr>
+      <w:rPr>
+        <w:strike w:val="0"/>
+        <w:dstrike w:val="0"/>
+        <w:u w:val="none"/>
+        <w:effect w:val="none"/>
+      </w:rPr>
+    </w:lvl>
+    <w:lvl w:ilvl="8">
+      <w:start w:val="1"/>
+      <w:numFmt w:val="bullet"/>
+      <w:lvlText w:val="■"/>
+      <w:lvlJc w:val="left"/>
+      <w:pPr>
+        <w:ind w:left="6480" w:hanging="360"/>
+      </w:pPr>
+      <w:rPr>
+        <w:strike w:val="0"/>
+        <w:dstrike w:val="0"/>
+        <w:u w:val="none"/>
+        <w:effect w:val="none"/>
+      </w:rPr>
+    </w:lvl>
+  </w:abstractNum>
+  <w:abstractNum w:abstractNumId="5" w15:restartNumberingAfterBreak="0">
     <w:nsid w:val="66604C43"/>
     <w:multiLevelType w:val="hybridMultilevel"/>
     <w:tmpl w:val="ADF4E99A"/>
@@ -1992,8 +3684,238 @@
       </w:pPr>
     </w:lvl>
   </w:abstractNum>
+  <w:abstractNum w:abstractNumId="6" w15:restartNumberingAfterBreak="0">
+    <w:nsid w:val="75C31AC1"/>
+    <w:multiLevelType w:val="multilevel"/>
+    <w:tmpl w:val="2D322916"/>
+    <w:lvl w:ilvl="0">
+      <w:start w:val="1"/>
+      <w:numFmt w:val="bullet"/>
+      <w:lvlText w:val="●"/>
+      <w:lvlJc w:val="left"/>
+      <w:pPr>
+        <w:ind w:left="720" w:hanging="360"/>
+      </w:pPr>
+      <w:rPr>
+        <w:strike w:val="0"/>
+        <w:dstrike w:val="0"/>
+        <w:u w:val="none"/>
+        <w:effect w:val="none"/>
+      </w:rPr>
+    </w:lvl>
+    <w:lvl w:ilvl="1">
+      <w:start w:val="1"/>
+      <w:numFmt w:val="bullet"/>
+      <w:lvlText w:val="○"/>
+      <w:lvlJc w:val="left"/>
+      <w:pPr>
+        <w:ind w:left="1440" w:hanging="360"/>
+      </w:pPr>
+      <w:rPr>
+        <w:strike w:val="0"/>
+        <w:dstrike w:val="0"/>
+        <w:u w:val="none"/>
+        <w:effect w:val="none"/>
+      </w:rPr>
+    </w:lvl>
+    <w:lvl w:ilvl="2">
+      <w:start w:val="1"/>
+      <w:numFmt w:val="bullet"/>
+      <w:lvlText w:val="■"/>
+      <w:lvlJc w:val="left"/>
+      <w:pPr>
+        <w:ind w:left="2160" w:hanging="360"/>
+      </w:pPr>
+      <w:rPr>
+        <w:strike w:val="0"/>
+        <w:dstrike w:val="0"/>
+        <w:u w:val="none"/>
+        <w:effect w:val="none"/>
+      </w:rPr>
+    </w:lvl>
+    <w:lvl w:ilvl="3">
+      <w:start w:val="1"/>
+      <w:numFmt w:val="bullet"/>
+      <w:lvlText w:val="●"/>
+      <w:lvlJc w:val="left"/>
+      <w:pPr>
+        <w:ind w:left="2880" w:hanging="360"/>
+      </w:pPr>
+      <w:rPr>
+        <w:strike w:val="0"/>
+        <w:dstrike w:val="0"/>
+        <w:u w:val="none"/>
+        <w:effect w:val="none"/>
+      </w:rPr>
+    </w:lvl>
+    <w:lvl w:ilvl="4">
+      <w:start w:val="1"/>
+      <w:numFmt w:val="bullet"/>
+      <w:lvlText w:val="○"/>
+      <w:lvlJc w:val="left"/>
+      <w:pPr>
+        <w:ind w:left="3600" w:hanging="360"/>
+      </w:pPr>
+      <w:rPr>
+        <w:strike w:val="0"/>
+        <w:dstrike w:val="0"/>
+        <w:u w:val="none"/>
+        <w:effect w:val="none"/>
+      </w:rPr>
+    </w:lvl>
+    <w:lvl w:ilvl="5">
+      <w:start w:val="1"/>
+      <w:numFmt w:val="bullet"/>
+      <w:lvlText w:val="■"/>
+      <w:lvlJc w:val="left"/>
+      <w:pPr>
+        <w:ind w:left="4320" w:hanging="360"/>
+      </w:pPr>
+      <w:rPr>
+        <w:strike w:val="0"/>
+        <w:dstrike w:val="0"/>
+        <w:u w:val="none"/>
+        <w:effect w:val="none"/>
+      </w:rPr>
+    </w:lvl>
+    <w:lvl w:ilvl="6">
+      <w:start w:val="1"/>
+      <w:numFmt w:val="bullet"/>
+      <w:lvlText w:val="●"/>
+      <w:lvlJc w:val="left"/>
+      <w:pPr>
+        <w:ind w:left="5040" w:hanging="360"/>
+      </w:pPr>
+      <w:rPr>
+        <w:strike w:val="0"/>
+        <w:dstrike w:val="0"/>
+        <w:u w:val="none"/>
+        <w:effect w:val="none"/>
+      </w:rPr>
+    </w:lvl>
+    <w:lvl w:ilvl="7">
+      <w:start w:val="1"/>
+      <w:numFmt w:val="bullet"/>
+      <w:lvlText w:val="○"/>
+      <w:lvlJc w:val="left"/>
+      <w:pPr>
+        <w:ind w:left="5760" w:hanging="360"/>
+      </w:pPr>
+      <w:rPr>
+        <w:strike w:val="0"/>
+        <w:dstrike w:val="0"/>
+        <w:u w:val="none"/>
+        <w:effect w:val="none"/>
+      </w:rPr>
+    </w:lvl>
+    <w:lvl w:ilvl="8">
+      <w:start w:val="1"/>
+      <w:numFmt w:val="bullet"/>
+      <w:lvlText w:val="■"/>
+      <w:lvlJc w:val="left"/>
+      <w:pPr>
+        <w:ind w:left="6480" w:hanging="360"/>
+      </w:pPr>
+      <w:rPr>
+        <w:strike w:val="0"/>
+        <w:dstrike w:val="0"/>
+        <w:u w:val="none"/>
+        <w:effect w:val="none"/>
+      </w:rPr>
+    </w:lvl>
+  </w:abstractNum>
   <w:num w:numId="1" w16cid:durableId="1956054939">
+    <w:abstractNumId w:val="5"/>
+  </w:num>
+  <w:num w:numId="2" w16cid:durableId="1994486182">
+    <w:abstractNumId w:val="6"/>
+    <w:lvlOverride w:ilvl="0"/>
+    <w:lvlOverride w:ilvl="1"/>
+    <w:lvlOverride w:ilvl="2"/>
+    <w:lvlOverride w:ilvl="3"/>
+    <w:lvlOverride w:ilvl="4"/>
+    <w:lvlOverride w:ilvl="5"/>
+    <w:lvlOverride w:ilvl="6"/>
+    <w:lvlOverride w:ilvl="7"/>
+    <w:lvlOverride w:ilvl="8"/>
+  </w:num>
+  <w:num w:numId="3" w16cid:durableId="259997931">
+    <w:abstractNumId w:val="1"/>
+    <w:lvlOverride w:ilvl="0"/>
+    <w:lvlOverride w:ilvl="1"/>
+    <w:lvlOverride w:ilvl="2"/>
+    <w:lvlOverride w:ilvl="3"/>
+    <w:lvlOverride w:ilvl="4"/>
+    <w:lvlOverride w:ilvl="5"/>
+    <w:lvlOverride w:ilvl="6"/>
+    <w:lvlOverride w:ilvl="7"/>
+    <w:lvlOverride w:ilvl="8"/>
+  </w:num>
+  <w:num w:numId="4" w16cid:durableId="34307306">
     <w:abstractNumId w:val="0"/>
+    <w:lvlOverride w:ilvl="0">
+      <w:startOverride w:val="1"/>
+    </w:lvlOverride>
+    <w:lvlOverride w:ilvl="1">
+      <w:startOverride w:val="1"/>
+    </w:lvlOverride>
+    <w:lvlOverride w:ilvl="2">
+      <w:startOverride w:val="1"/>
+    </w:lvlOverride>
+    <w:lvlOverride w:ilvl="3">
+      <w:startOverride w:val="1"/>
+    </w:lvlOverride>
+    <w:lvlOverride w:ilvl="4">
+      <w:startOverride w:val="1"/>
+    </w:lvlOverride>
+    <w:lvlOverride w:ilvl="5">
+      <w:startOverride w:val="1"/>
+    </w:lvlOverride>
+    <w:lvlOverride w:ilvl="6">
+      <w:startOverride w:val="1"/>
+    </w:lvlOverride>
+    <w:lvlOverride w:ilvl="7">
+      <w:startOverride w:val="1"/>
+    </w:lvlOverride>
+    <w:lvlOverride w:ilvl="8">
+      <w:startOverride w:val="1"/>
+    </w:lvlOverride>
+  </w:num>
+  <w:num w:numId="5" w16cid:durableId="1354456099">
+    <w:abstractNumId w:val="4"/>
+    <w:lvlOverride w:ilvl="0"/>
+    <w:lvlOverride w:ilvl="1"/>
+    <w:lvlOverride w:ilvl="2"/>
+    <w:lvlOverride w:ilvl="3"/>
+    <w:lvlOverride w:ilvl="4"/>
+    <w:lvlOverride w:ilvl="5"/>
+    <w:lvlOverride w:ilvl="6"/>
+    <w:lvlOverride w:ilvl="7"/>
+    <w:lvlOverride w:ilvl="8"/>
+  </w:num>
+  <w:num w:numId="6" w16cid:durableId="456683683">
+    <w:abstractNumId w:val="3"/>
+    <w:lvlOverride w:ilvl="0"/>
+    <w:lvlOverride w:ilvl="1"/>
+    <w:lvlOverride w:ilvl="2"/>
+    <w:lvlOverride w:ilvl="3"/>
+    <w:lvlOverride w:ilvl="4"/>
+    <w:lvlOverride w:ilvl="5"/>
+    <w:lvlOverride w:ilvl="6"/>
+    <w:lvlOverride w:ilvl="7"/>
+    <w:lvlOverride w:ilvl="8"/>
+  </w:num>
+  <w:num w:numId="7" w16cid:durableId="786509174">
+    <w:abstractNumId w:val="2"/>
+    <w:lvlOverride w:ilvl="0"/>
+    <w:lvlOverride w:ilvl="1"/>
+    <w:lvlOverride w:ilvl="2"/>
+    <w:lvlOverride w:ilvl="3"/>
+    <w:lvlOverride w:ilvl="4"/>
+    <w:lvlOverride w:ilvl="5"/>
+    <w:lvlOverride w:ilvl="6"/>
+    <w:lvlOverride w:ilvl="7"/>
+    <w:lvlOverride w:ilvl="8"/>
   </w:num>
 </w:numbering>
 </file>

</xml_diff>

<commit_message>
Conclusão de introdução e beneficios
</commit_message>
<xml_diff>
--- a/Parte escrita.docx
+++ b/Parte escrita.docx
@@ -72,7 +72,7 @@
           </mc:Choice>
           <mc:Fallback>
             <w:pict>
-              <v:line w14:anchorId="1E410AA7" id="Conector reto 2" o:spid="_x0000_s1026" style="position:absolute;z-index:251659264;visibility:visible;mso-wrap-style:square;mso-width-percent:0;mso-height-percent:0;mso-wrap-distance-left:9pt;mso-wrap-distance-top:0;mso-wrap-distance-right:9pt;mso-wrap-distance-bottom:0;mso-position-horizontal:left;mso-position-horizontal-relative:margin;mso-position-vertical:absolute;mso-position-vertical-relative:text;mso-width-percent:0;mso-height-percent:0;mso-width-relative:margin;mso-height-relative:margin" from="0,38.7pt" to="452.25pt,38.7pt" o:gfxdata="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" strokecolor="black [3200]" strokeweight="4.5pt">
+              <v:line w14:anchorId="68C25C2D" id="Conector reto 2" o:spid="_x0000_s1026" style="position:absolute;z-index:251659264;visibility:visible;mso-wrap-style:square;mso-width-percent:0;mso-height-percent:0;mso-wrap-distance-left:9pt;mso-wrap-distance-top:0;mso-wrap-distance-right:9pt;mso-wrap-distance-bottom:0;mso-position-horizontal:left;mso-position-horizontal-relative:margin;mso-position-vertical:absolute;mso-position-vertical-relative:text;mso-width-percent:0;mso-height-percent:0;mso-width-relative:margin;mso-height-relative:margin" from="0,38.7pt" to="452.25pt,38.7pt" o:gfxdata="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" strokecolor="black [3200]" strokeweight="4.5pt">
                 <v:stroke joinstyle="miter"/>
                 <w10:wrap anchorx="margin"/>
               </v:line>
@@ -339,7 +339,7 @@
           </mc:Choice>
           <mc:Fallback>
             <w:pict>
-              <v:line w14:anchorId="72698FD8" id="Conector reto 2" o:spid="_x0000_s1026" style="position:absolute;z-index:251661312;visibility:visible;mso-wrap-style:square;mso-width-percent:0;mso-height-percent:0;mso-wrap-distance-left:9pt;mso-wrap-distance-top:0;mso-wrap-distance-right:9pt;mso-wrap-distance-bottom:0;mso-position-horizontal:right;mso-position-horizontal-relative:margin;mso-position-vertical:absolute;mso-position-vertical-relative:text;mso-width-percent:0;mso-height-percent:0;mso-width-relative:margin;mso-height-relative:margin" from="399.8pt,358.3pt" to="850.8pt,359.5pt" o:gfxdata="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" strokecolor="black [3200]" strokeweight="4.5pt">
+              <v:line w14:anchorId="0655C222" id="Conector reto 2" o:spid="_x0000_s1026" style="position:absolute;z-index:251661312;visibility:visible;mso-wrap-style:square;mso-width-percent:0;mso-height-percent:0;mso-wrap-distance-left:9pt;mso-wrap-distance-top:0;mso-wrap-distance-right:9pt;mso-wrap-distance-bottom:0;mso-position-horizontal:right;mso-position-horizontal-relative:margin;mso-position-vertical:absolute;mso-position-vertical-relative:text;mso-width-percent:0;mso-height-percent:0;mso-width-relative:margin;mso-height-relative:margin" from="399.8pt,358.3pt" to="850.8pt,359.5pt" o:gfxdata="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" strokecolor="black [3200]" strokeweight="4.5pt">
                 <v:stroke joinstyle="miter"/>
                 <w10:wrap anchorx="margin"/>
               </v:line>
@@ -1886,67 +1886,801 @@
           <w:sz w:val="24"/>
           <w:szCs w:val="24"/>
         </w:rPr>
-        <w:t>asdddddddddddddddddddddddddddddddddddddddddddddddddddddddddddddd</w:t>
-      </w:r>
-      <w:r>
-        <w:rPr>
-          <w:rFonts w:ascii="Arial" w:hAnsi="Arial" w:cs="Arial"/>
-          <w:noProof/>
-          <w:sz w:val="24"/>
-          <w:szCs w:val="24"/>
-        </w:rPr>
-        <w:br/>
-      </w:r>
-    </w:p>
-    <w:p>
-      <w:pPr>
-        <w:rPr>
-          <w:rFonts w:ascii="Arial" w:hAnsi="Arial" w:cs="Arial"/>
-          <w:noProof/>
-          <w:sz w:val="24"/>
-          <w:szCs w:val="24"/>
-        </w:rPr>
-      </w:pPr>
-      <w:r>
-        <w:rPr>
-          <w:rFonts w:ascii="Arial" w:hAnsi="Arial" w:cs="Arial"/>
-          <w:noProof/>
-          <w:sz w:val="24"/>
-          <w:szCs w:val="24"/>
-        </w:rPr>
-        <w:br w:type="page"/>
-      </w:r>
-    </w:p>
-    <w:p>
-      <w:pPr>
-        <w:ind w:firstLine="0"/>
-        <w:rPr>
-          <w:rFonts w:ascii="Arial" w:hAnsi="Arial" w:cs="Arial"/>
-          <w:noProof/>
-          <w:sz w:val="24"/>
-          <w:szCs w:val="24"/>
-        </w:rPr>
-      </w:pPr>
-    </w:p>
-    <w:p>
-      <w:pPr>
-        <w:spacing w:before="240" w:after="240"/>
+        <w:t xml:space="preserve">Partindo da premissa que raramente o desenvolvimento de softwares é uma tarefa individual, </w:t>
+      </w:r>
+      <w:r>
+        <w:rPr>
+          <w:rFonts w:ascii="Arial" w:hAnsi="Arial" w:cs="Arial"/>
+          <w:noProof/>
+          <w:sz w:val="24"/>
+          <w:szCs w:val="24"/>
+        </w:rPr>
+        <w:t>o controle de versionamento se torna indispensável para garantir a segurança, a celeridade e eficiencia no desenvolvimento do projeto. Segundo Dias (2016), 4 perguntas devem ser feitas para identificar a necessidade de uso de um SCV. Se a resposta de 1 delas for “sim”, então um SCV deve ser implementado. São elas:</w:t>
+      </w:r>
+    </w:p>
+    <w:p>
+      <w:pPr>
+        <w:pStyle w:val="PargrafodaLista"/>
+        <w:numPr>
+          <w:ilvl w:val="0"/>
+          <w:numId w:val="12"/>
+        </w:numPr>
+        <w:rPr>
+          <w:rFonts w:ascii="Arial" w:hAnsi="Arial" w:cs="Arial"/>
+          <w:noProof/>
+          <w:sz w:val="24"/>
+          <w:szCs w:val="24"/>
+        </w:rPr>
+      </w:pPr>
+      <w:r>
+        <w:rPr>
+          <w:rFonts w:ascii="Arial" w:hAnsi="Arial" w:cs="Arial"/>
+          <w:sz w:val="24"/>
+          <w:szCs w:val="24"/>
+        </w:rPr>
+        <w:t>“Alguém já subscreveu o código de outra pessoa por acidente e acabou perdendo as alterações</w:t>
+      </w:r>
+      <w:r>
+        <w:rPr>
+          <w:rFonts w:ascii="Arial" w:hAnsi="Arial" w:cs="Arial"/>
+          <w:sz w:val="24"/>
+          <w:szCs w:val="24"/>
+        </w:rPr>
+        <w:t xml:space="preserve"> </w:t>
+      </w:r>
+      <w:r>
+        <w:rPr>
+          <w:rFonts w:ascii="Arial" w:hAnsi="Arial" w:cs="Arial"/>
+          <w:sz w:val="24"/>
+          <w:szCs w:val="24"/>
+        </w:rPr>
+        <w:t>?”</w:t>
+      </w:r>
+    </w:p>
+    <w:p>
+      <w:pPr>
+        <w:pStyle w:val="PargrafodaLista"/>
+        <w:numPr>
+          <w:ilvl w:val="0"/>
+          <w:numId w:val="12"/>
+        </w:numPr>
+        <w:rPr>
+          <w:rFonts w:ascii="Arial" w:hAnsi="Arial" w:cs="Arial"/>
+          <w:noProof/>
+          <w:sz w:val="24"/>
+          <w:szCs w:val="24"/>
+        </w:rPr>
+      </w:pPr>
+      <w:r>
+        <w:rPr>
+          <w:rFonts w:ascii="Arial" w:hAnsi="Arial" w:cs="Arial"/>
+          <w:sz w:val="24"/>
+          <w:szCs w:val="24"/>
+        </w:rPr>
+        <w:t>“Têm dificuldades em saber quais as alterações efetuadas em um programa, quando foram feitas e quem fez</w:t>
+      </w:r>
+      <w:r>
+        <w:rPr>
+          <w:rFonts w:ascii="Arial" w:hAnsi="Arial" w:cs="Arial"/>
+          <w:sz w:val="24"/>
+          <w:szCs w:val="24"/>
+        </w:rPr>
+        <w:t xml:space="preserve"> </w:t>
+      </w:r>
+      <w:r>
+        <w:rPr>
+          <w:rFonts w:ascii="Arial" w:hAnsi="Arial" w:cs="Arial"/>
+          <w:sz w:val="24"/>
+          <w:szCs w:val="24"/>
+        </w:rPr>
+        <w:t>?”</w:t>
+      </w:r>
+    </w:p>
+    <w:p>
+      <w:pPr>
+        <w:pStyle w:val="PargrafodaLista"/>
+        <w:numPr>
+          <w:ilvl w:val="0"/>
+          <w:numId w:val="12"/>
+        </w:numPr>
+        <w:rPr>
+          <w:rFonts w:ascii="Arial" w:hAnsi="Arial" w:cs="Arial"/>
+          <w:noProof/>
+          <w:sz w:val="24"/>
+          <w:szCs w:val="24"/>
+        </w:rPr>
+      </w:pPr>
+      <w:r>
+        <w:rPr>
+          <w:rFonts w:ascii="Arial" w:hAnsi="Arial" w:cs="Arial"/>
+          <w:sz w:val="24"/>
+          <w:szCs w:val="24"/>
+        </w:rPr>
+        <w:t>“</w:t>
+      </w:r>
+      <w:r>
+        <w:rPr>
+          <w:rFonts w:ascii="Arial" w:hAnsi="Arial" w:cs="Arial"/>
+          <w:sz w:val="24"/>
+          <w:szCs w:val="24"/>
+        </w:rPr>
+        <w:t>Tem dificuldade em recuperar o código de uma versão anterior da que está em produção</w:t>
+      </w:r>
+      <w:r>
+        <w:rPr>
+          <w:rFonts w:ascii="Arial" w:hAnsi="Arial" w:cs="Arial"/>
+          <w:sz w:val="24"/>
+          <w:szCs w:val="24"/>
+        </w:rPr>
+        <w:t xml:space="preserve"> </w:t>
+      </w:r>
+      <w:r>
+        <w:rPr>
+          <w:rFonts w:ascii="Arial" w:hAnsi="Arial" w:cs="Arial"/>
+          <w:sz w:val="24"/>
+          <w:szCs w:val="24"/>
+        </w:rPr>
+        <w:t>?”</w:t>
+      </w:r>
+    </w:p>
+    <w:p>
+      <w:pPr>
+        <w:pStyle w:val="PargrafodaLista"/>
+        <w:numPr>
+          <w:ilvl w:val="0"/>
+          <w:numId w:val="12"/>
+        </w:numPr>
+        <w:rPr>
+          <w:rFonts w:ascii="Arial" w:hAnsi="Arial" w:cs="Arial"/>
+          <w:noProof/>
+          <w:sz w:val="24"/>
+          <w:szCs w:val="24"/>
+        </w:rPr>
+      </w:pPr>
+      <w:r>
+        <w:rPr>
+          <w:rFonts w:ascii="Arial" w:hAnsi="Arial" w:cs="Arial"/>
+          <w:sz w:val="24"/>
+          <w:szCs w:val="24"/>
+        </w:rPr>
+        <w:t>“Têm problemas em manter variações do sistema ao mesmo tempo</w:t>
+      </w:r>
+      <w:r>
+        <w:rPr>
+          <w:rFonts w:ascii="Arial" w:hAnsi="Arial" w:cs="Arial"/>
+          <w:sz w:val="24"/>
+          <w:szCs w:val="24"/>
+        </w:rPr>
+        <w:t xml:space="preserve"> ?</w:t>
+      </w:r>
+      <w:r>
+        <w:rPr>
+          <w:rFonts w:ascii="Arial" w:hAnsi="Arial" w:cs="Arial"/>
+          <w:sz w:val="24"/>
+          <w:szCs w:val="24"/>
+        </w:rPr>
+        <w:t>”</w:t>
+      </w:r>
+    </w:p>
+    <w:p>
+      <w:pPr>
+        <w:ind w:left="709" w:firstLine="0"/>
+        <w:rPr>
+          <w:rFonts w:ascii="Arial" w:hAnsi="Arial" w:cs="Arial"/>
+          <w:noProof/>
+          <w:sz w:val="24"/>
+          <w:szCs w:val="24"/>
+        </w:rPr>
+      </w:pPr>
+    </w:p>
+    <w:p>
+      <w:pPr>
+        <w:ind w:firstLine="708"/>
+        <w:rPr>
+          <w:rFonts w:ascii="Arial" w:hAnsi="Arial" w:cs="Arial"/>
+          <w:noProof/>
+          <w:sz w:val="24"/>
+          <w:szCs w:val="24"/>
+        </w:rPr>
+      </w:pPr>
+      <w:r>
+        <w:rPr>
+          <w:rFonts w:ascii="Arial" w:hAnsi="Arial" w:cs="Arial"/>
+          <w:noProof/>
+          <w:sz w:val="24"/>
+          <w:szCs w:val="24"/>
+        </w:rPr>
+        <w:t xml:space="preserve">Um SCV apropriado </w:t>
+      </w:r>
+      <w:r>
+        <w:rPr>
+          <w:rFonts w:ascii="Arial" w:hAnsi="Arial" w:cs="Arial"/>
+          <w:noProof/>
+          <w:sz w:val="24"/>
+          <w:szCs w:val="24"/>
+        </w:rPr>
+        <w:t>a</w:t>
+      </w:r>
+      <w:r>
+        <w:rPr>
+          <w:rFonts w:ascii="Arial" w:hAnsi="Arial" w:cs="Arial"/>
+          <w:noProof/>
+          <w:sz w:val="24"/>
+          <w:szCs w:val="24"/>
+        </w:rPr>
+        <w:t xml:space="preserve">s necessidades do projeto e da equipe, podem impactar positivamente atraves de: </w:t>
+      </w:r>
+    </w:p>
+    <w:p>
+      <w:pPr>
+        <w:ind w:firstLine="708"/>
+        <w:rPr>
+          <w:rFonts w:ascii="Arial" w:hAnsi="Arial" w:cs="Arial"/>
+          <w:noProof/>
+          <w:sz w:val="24"/>
+          <w:szCs w:val="24"/>
+        </w:rPr>
+      </w:pPr>
+    </w:p>
+    <w:p>
+      <w:pPr>
+        <w:pStyle w:val="PargrafodaLista"/>
+        <w:numPr>
+          <w:ilvl w:val="0"/>
+          <w:numId w:val="13"/>
+        </w:numPr>
+        <w:rPr>
+          <w:rFonts w:ascii="Arial" w:hAnsi="Arial" w:cs="Arial"/>
+          <w:noProof/>
+          <w:sz w:val="24"/>
+          <w:szCs w:val="24"/>
+        </w:rPr>
+      </w:pPr>
+      <w:r>
         <w:rPr>
           <w:rFonts w:ascii="Arial" w:hAnsi="Arial" w:cs="Arial"/>
           <w:b/>
           <w:bCs/>
-          <w:sz w:val="24"/>
-          <w:szCs w:val="24"/>
-        </w:rPr>
-      </w:pPr>
+          <w:noProof/>
+          <w:sz w:val="24"/>
+          <w:szCs w:val="24"/>
+        </w:rPr>
+        <w:t xml:space="preserve">Histórico de alterações: </w:t>
+      </w:r>
+      <w:r>
+        <w:rPr>
+          <w:rFonts w:ascii="Arial" w:hAnsi="Arial" w:cs="Arial"/>
+          <w:noProof/>
+          <w:sz w:val="24"/>
+          <w:szCs w:val="24"/>
+        </w:rPr>
+        <w:t>O SCV</w:t>
+      </w:r>
       <w:r>
         <w:rPr>
           <w:rFonts w:ascii="Arial" w:hAnsi="Arial" w:cs="Arial"/>
           <w:b/>
           <w:bCs/>
-          <w:sz w:val="24"/>
-          <w:szCs w:val="24"/>
-        </w:rPr>
+          <w:noProof/>
+          <w:sz w:val="24"/>
+          <w:szCs w:val="24"/>
+        </w:rPr>
+        <w:t xml:space="preserve"> </w:t>
+      </w:r>
+      <w:r>
+        <w:rPr>
+          <w:rFonts w:ascii="Arial" w:hAnsi="Arial" w:cs="Arial"/>
+          <w:noProof/>
+          <w:sz w:val="24"/>
+          <w:szCs w:val="24"/>
+        </w:rPr>
+        <w:t>permite criar um histórico com todas as alterações feitas dentro do código fonte.</w:t>
+      </w:r>
+      <w:r>
+        <w:rPr>
+          <w:rFonts w:ascii="Arial" w:hAnsi="Arial" w:cs="Arial"/>
+          <w:noProof/>
+          <w:sz w:val="24"/>
+          <w:szCs w:val="24"/>
+        </w:rPr>
+        <w:t xml:space="preserve"> Desde</w:t>
+      </w:r>
+      <w:r>
+        <w:rPr>
+          <w:rFonts w:ascii="Arial" w:hAnsi="Arial" w:cs="Arial"/>
+          <w:noProof/>
+          <w:sz w:val="24"/>
+          <w:szCs w:val="24"/>
+        </w:rPr>
+        <w:t xml:space="preserve"> </w:t>
+      </w:r>
+      <w:r>
+        <w:rPr>
+          <w:rFonts w:ascii="Arial" w:hAnsi="Arial" w:cs="Arial"/>
+          <w:noProof/>
+          <w:sz w:val="24"/>
+          <w:szCs w:val="24"/>
+        </w:rPr>
+        <w:t>a i</w:t>
+      </w:r>
+      <w:r>
+        <w:rPr>
+          <w:rFonts w:ascii="Arial" w:hAnsi="Arial" w:cs="Arial"/>
+          <w:noProof/>
+          <w:sz w:val="24"/>
+          <w:szCs w:val="24"/>
+        </w:rPr>
+        <w:t>nclusão de linhas de comando, exclusão e modificações</w:t>
+      </w:r>
+      <w:r>
+        <w:rPr>
+          <w:rFonts w:ascii="Arial" w:hAnsi="Arial" w:cs="Arial"/>
+          <w:noProof/>
+          <w:sz w:val="24"/>
+          <w:szCs w:val="24"/>
+        </w:rPr>
+        <w:t xml:space="preserve"> até a movimentação de seções de código, arquivos ou um simples renomeamento de algum elemento. </w:t>
+      </w:r>
+    </w:p>
+    <w:p>
+      <w:pPr>
+        <w:pStyle w:val="PargrafodaLista"/>
+        <w:numPr>
+          <w:ilvl w:val="0"/>
+          <w:numId w:val="13"/>
+        </w:numPr>
+        <w:rPr>
+          <w:rFonts w:ascii="Arial" w:hAnsi="Arial" w:cs="Arial"/>
+          <w:noProof/>
+          <w:sz w:val="24"/>
+          <w:szCs w:val="24"/>
+        </w:rPr>
+      </w:pPr>
+      <w:r>
+        <w:rPr>
+          <w:rFonts w:ascii="Arial" w:hAnsi="Arial" w:cs="Arial"/>
+          <w:b/>
+          <w:bCs/>
+          <w:noProof/>
+          <w:sz w:val="24"/>
+          <w:szCs w:val="24"/>
+        </w:rPr>
+        <w:t>Controle de versão e segurança/confiabilidade:</w:t>
+      </w:r>
+      <w:r>
+        <w:rPr>
+          <w:rFonts w:ascii="Arial" w:hAnsi="Arial" w:cs="Arial"/>
+          <w:b/>
+          <w:bCs/>
+          <w:noProof/>
+          <w:sz w:val="24"/>
+          <w:szCs w:val="24"/>
+        </w:rPr>
+        <w:t xml:space="preserve"> </w:t>
+      </w:r>
+      <w:r>
+        <w:rPr>
+          <w:rFonts w:ascii="Arial" w:hAnsi="Arial" w:cs="Arial"/>
+          <w:noProof/>
+          <w:sz w:val="24"/>
+          <w:szCs w:val="24"/>
+        </w:rPr>
+        <w:t xml:space="preserve">Alguns SCV permitem retornar rapidamente o código a um estado anterior em caso de falhas, insatisfações com as mudanças, ou em caso de alterações inadvertidas/não autorizadas, garantindo confiabilidade ao código. No GitHub, há o uso do </w:t>
+      </w:r>
+      <w:r>
+        <w:rPr>
+          <w:rFonts w:ascii="Arial" w:hAnsi="Arial" w:cs="Arial"/>
+          <w:i/>
+          <w:iCs/>
+          <w:noProof/>
+          <w:sz w:val="24"/>
+          <w:szCs w:val="24"/>
+        </w:rPr>
+        <w:t>Pull request</w:t>
+      </w:r>
+      <w:r>
+        <w:rPr>
+          <w:rFonts w:ascii="Arial" w:hAnsi="Arial" w:cs="Arial"/>
+          <w:i/>
+          <w:iCs/>
+          <w:noProof/>
+          <w:sz w:val="24"/>
+          <w:szCs w:val="24"/>
+        </w:rPr>
+        <w:t xml:space="preserve">, </w:t>
+      </w:r>
+      <w:r>
+        <w:rPr>
+          <w:rFonts w:ascii="Arial" w:hAnsi="Arial" w:cs="Arial"/>
+          <w:noProof/>
+          <w:sz w:val="24"/>
+          <w:szCs w:val="24"/>
+        </w:rPr>
+        <w:t xml:space="preserve">onde uma alteração só é feita caso um moderador autorize a alteração no código fonte raiz. </w:t>
+      </w:r>
+    </w:p>
+    <w:p>
+      <w:pPr>
+        <w:pStyle w:val="PargrafodaLista"/>
+        <w:numPr>
+          <w:ilvl w:val="0"/>
+          <w:numId w:val="13"/>
+        </w:numPr>
+        <w:rPr>
+          <w:rFonts w:ascii="Arial" w:hAnsi="Arial" w:cs="Arial"/>
+          <w:noProof/>
+          <w:sz w:val="24"/>
+          <w:szCs w:val="24"/>
+        </w:rPr>
+      </w:pPr>
+      <w:r>
+        <w:rPr>
+          <w:rFonts w:ascii="Arial" w:hAnsi="Arial" w:cs="Arial"/>
+          <w:b/>
+          <w:bCs/>
+          <w:noProof/>
+          <w:sz w:val="24"/>
+          <w:szCs w:val="24"/>
+        </w:rPr>
+        <w:t>Teste e experimentação:</w:t>
+      </w:r>
+      <w:r>
+        <w:rPr>
+          <w:rFonts w:ascii="Arial" w:hAnsi="Arial" w:cs="Arial"/>
+          <w:noProof/>
+          <w:sz w:val="24"/>
+          <w:szCs w:val="24"/>
+        </w:rPr>
+        <w:t xml:space="preserve"> Com versões controladas, podendo escolher qual versão atual ou passado deve ser executada, testes de novas funcionais, correções de bugs ou quaisquer outras demandas ficam mais fáceis e eficientes de serem executadas no projeto. </w:t>
+      </w:r>
+    </w:p>
+    <w:p>
+      <w:pPr>
+        <w:pStyle w:val="PargrafodaLista"/>
+        <w:numPr>
+          <w:ilvl w:val="0"/>
+          <w:numId w:val="13"/>
+        </w:numPr>
+        <w:rPr>
+          <w:rFonts w:ascii="Arial" w:hAnsi="Arial" w:cs="Arial"/>
+          <w:noProof/>
+          <w:sz w:val="24"/>
+          <w:szCs w:val="24"/>
+        </w:rPr>
+      </w:pPr>
+      <w:r>
+        <w:rPr>
+          <w:rFonts w:ascii="Arial" w:hAnsi="Arial" w:cs="Arial"/>
+          <w:b/>
+          <w:bCs/>
+          <w:noProof/>
+          <w:sz w:val="24"/>
+          <w:szCs w:val="24"/>
+        </w:rPr>
+        <w:t>Ramificação e mesclagem</w:t>
+      </w:r>
+      <w:r>
+        <w:rPr>
+          <w:rFonts w:ascii="Arial" w:hAnsi="Arial" w:cs="Arial"/>
+          <w:noProof/>
+          <w:sz w:val="24"/>
+          <w:szCs w:val="24"/>
+        </w:rPr>
+        <w:t xml:space="preserve"> : </w:t>
+      </w:r>
+      <w:r>
+        <w:rPr>
+          <w:rFonts w:ascii="Arial" w:hAnsi="Arial" w:cs="Arial"/>
+          <w:noProof/>
+          <w:sz w:val="24"/>
+          <w:szCs w:val="24"/>
+        </w:rPr>
+        <w:t xml:space="preserve">Os SCV mais modernos permitem o uso de </w:t>
+      </w:r>
+      <w:r>
+        <w:rPr>
+          <w:rFonts w:ascii="Arial" w:hAnsi="Arial" w:cs="Arial"/>
+          <w:i/>
+          <w:iCs/>
+          <w:noProof/>
+          <w:sz w:val="24"/>
+          <w:szCs w:val="24"/>
+        </w:rPr>
+        <w:t>branchs</w:t>
+      </w:r>
+      <w:r>
+        <w:rPr>
+          <w:rFonts w:ascii="Arial" w:hAnsi="Arial" w:cs="Arial"/>
+          <w:i/>
+          <w:iCs/>
+          <w:noProof/>
+          <w:sz w:val="24"/>
+          <w:szCs w:val="24"/>
+        </w:rPr>
+        <w:t xml:space="preserve">, </w:t>
+      </w:r>
+      <w:r>
+        <w:rPr>
+          <w:rFonts w:ascii="Arial" w:hAnsi="Arial" w:cs="Arial"/>
+          <w:noProof/>
+          <w:sz w:val="24"/>
+          <w:szCs w:val="24"/>
+        </w:rPr>
+        <w:t xml:space="preserve">o que permite o desenvolvimento simultaneo em áreas </w:t>
+      </w:r>
+      <w:r>
+        <w:rPr>
+          <w:rFonts w:ascii="Arial" w:hAnsi="Arial" w:cs="Arial"/>
+          <w:noProof/>
+          <w:sz w:val="24"/>
+          <w:szCs w:val="24"/>
+        </w:rPr>
+        <w:lastRenderedPageBreak/>
+        <w:t>diferentes do código, ou na mesma área, sem que isso impacte negativamente no processo, com uma gestão inteligente em caso de conflitos após a mescla das alterações</w:t>
+      </w:r>
+      <w:r>
+        <w:rPr>
+          <w:rFonts w:ascii="Arial" w:hAnsi="Arial" w:cs="Arial"/>
+          <w:noProof/>
+          <w:sz w:val="24"/>
+          <w:szCs w:val="24"/>
+        </w:rPr>
+        <w:t xml:space="preserve">, como alterações na mesma linha de código, por exemplo. </w:t>
+      </w:r>
+    </w:p>
+    <w:p>
+      <w:pPr>
+        <w:pStyle w:val="PargrafodaLista"/>
+        <w:numPr>
+          <w:ilvl w:val="0"/>
+          <w:numId w:val="13"/>
+        </w:numPr>
+        <w:rPr>
+          <w:rFonts w:ascii="Arial" w:hAnsi="Arial" w:cs="Arial"/>
+          <w:b/>
+          <w:bCs/>
+          <w:noProof/>
+          <w:sz w:val="24"/>
+          <w:szCs w:val="24"/>
+        </w:rPr>
+      </w:pPr>
+      <w:r>
+        <w:rPr>
+          <w:rFonts w:ascii="Arial" w:hAnsi="Arial" w:cs="Arial"/>
+          <w:b/>
+          <w:bCs/>
+          <w:noProof/>
+          <w:sz w:val="24"/>
+          <w:szCs w:val="24"/>
+        </w:rPr>
+        <w:t>Colaboração eficiente</w:t>
+      </w:r>
+      <w:r>
+        <w:rPr>
+          <w:rFonts w:ascii="Arial" w:hAnsi="Arial" w:cs="Arial"/>
+          <w:b/>
+          <w:bCs/>
+          <w:noProof/>
+          <w:sz w:val="24"/>
+          <w:szCs w:val="24"/>
+        </w:rPr>
+        <w:t xml:space="preserve">: </w:t>
+      </w:r>
+      <w:r>
+        <w:rPr>
+          <w:rFonts w:ascii="Arial" w:hAnsi="Arial" w:cs="Arial"/>
+          <w:noProof/>
+          <w:sz w:val="24"/>
+          <w:szCs w:val="24"/>
+        </w:rPr>
+        <w:t xml:space="preserve">Especialmente nos SCV com ambiente distribuído, a colaboração em equipe fica muito mais fácil, uma vez que o trabalho pode ser feito por diversas pessoas de varidas localidades, de forma online ou offline e com eficiência e tempo de resposta curto, uma vez que as mudanças são feitas inicialmente em cópias locais do código e somente após ações de </w:t>
+      </w:r>
+      <w:r>
+        <w:rPr>
+          <w:rFonts w:ascii="Arial" w:hAnsi="Arial" w:cs="Arial"/>
+          <w:i/>
+          <w:iCs/>
+          <w:noProof/>
+          <w:sz w:val="24"/>
+          <w:szCs w:val="24"/>
+        </w:rPr>
+        <w:t>pull</w:t>
+      </w:r>
+      <w:r>
+        <w:rPr>
+          <w:rFonts w:ascii="Arial" w:hAnsi="Arial" w:cs="Arial"/>
+          <w:i/>
+          <w:iCs/>
+          <w:noProof/>
+          <w:sz w:val="24"/>
+          <w:szCs w:val="24"/>
+        </w:rPr>
+        <w:t xml:space="preserve"> </w:t>
+      </w:r>
+      <w:r>
+        <w:rPr>
+          <w:rFonts w:ascii="Arial" w:hAnsi="Arial" w:cs="Arial"/>
+          <w:noProof/>
+          <w:sz w:val="24"/>
+          <w:szCs w:val="24"/>
+        </w:rPr>
+        <w:t xml:space="preserve">são submetidas ao servidor para </w:t>
+      </w:r>
+      <w:r>
+        <w:rPr>
+          <w:rFonts w:ascii="Arial" w:hAnsi="Arial" w:cs="Arial"/>
+          <w:i/>
+          <w:iCs/>
+          <w:noProof/>
+          <w:sz w:val="24"/>
+          <w:szCs w:val="24"/>
+        </w:rPr>
+        <w:t>merge.</w:t>
+      </w:r>
+    </w:p>
+    <w:p>
+      <w:pPr>
+        <w:rPr>
+          <w:rFonts w:ascii="Arial" w:hAnsi="Arial" w:cs="Arial"/>
+          <w:noProof/>
+          <w:sz w:val="24"/>
+          <w:szCs w:val="24"/>
+        </w:rPr>
+      </w:pPr>
+      <w:r>
+        <w:rPr>
+          <w:rFonts w:ascii="Arial" w:hAnsi="Arial" w:cs="Arial"/>
+          <w:noProof/>
+          <w:sz w:val="24"/>
+          <w:szCs w:val="24"/>
+        </w:rPr>
+        <w:t xml:space="preserve">Mas, </w:t>
+      </w:r>
+      <w:r>
+        <w:rPr>
+          <w:rFonts w:ascii="Arial" w:hAnsi="Arial" w:cs="Arial"/>
+          <w:noProof/>
+          <w:sz w:val="24"/>
+          <w:szCs w:val="24"/>
+        </w:rPr>
+        <w:t xml:space="preserve">de acordo com Paracelso (Século XVI), </w:t>
+      </w:r>
+      <w:r>
+        <w:rPr>
+          <w:rFonts w:ascii="Arial" w:hAnsi="Arial" w:cs="Arial"/>
+          <w:noProof/>
+          <w:sz w:val="24"/>
+          <w:szCs w:val="24"/>
+        </w:rPr>
+        <w:t>“</w:t>
+      </w:r>
+      <w:r>
+        <w:rPr>
+          <w:rFonts w:ascii="Arial" w:hAnsi="Arial" w:cs="Arial"/>
+          <w:noProof/>
+          <w:sz w:val="24"/>
+          <w:szCs w:val="24"/>
+        </w:rPr>
+        <w:t>t</w:t>
+      </w:r>
+      <w:r>
+        <w:rPr>
+          <w:rFonts w:ascii="Arial" w:hAnsi="Arial" w:cs="Arial"/>
+          <w:noProof/>
+          <w:sz w:val="24"/>
+          <w:szCs w:val="24"/>
+        </w:rPr>
+        <w:t>odas as substâncias são venenos</w:t>
+      </w:r>
+      <w:r>
+        <w:rPr>
+          <w:rFonts w:ascii="Arial" w:hAnsi="Arial" w:cs="Arial"/>
+          <w:noProof/>
+          <w:sz w:val="24"/>
+          <w:szCs w:val="24"/>
+        </w:rPr>
+        <w:t>.</w:t>
+      </w:r>
+      <w:r>
+        <w:rPr>
+          <w:rFonts w:ascii="Arial" w:hAnsi="Arial" w:cs="Arial"/>
+          <w:noProof/>
+          <w:sz w:val="24"/>
+          <w:szCs w:val="24"/>
+        </w:rPr>
+        <w:t xml:space="preserve"> </w:t>
+      </w:r>
+      <w:r>
+        <w:rPr>
+          <w:rFonts w:ascii="Arial" w:hAnsi="Arial" w:cs="Arial"/>
+          <w:noProof/>
+          <w:sz w:val="24"/>
+          <w:szCs w:val="24"/>
+        </w:rPr>
+        <w:t>N</w:t>
+      </w:r>
+      <w:r>
+        <w:rPr>
+          <w:rFonts w:ascii="Arial" w:hAnsi="Arial" w:cs="Arial"/>
+          <w:noProof/>
+          <w:sz w:val="24"/>
+          <w:szCs w:val="24"/>
+        </w:rPr>
+        <w:t>ão existe nada que não seja veneno. Somente a dose correta diferencia o veneno do remédio”</w:t>
+      </w:r>
+      <w:r>
+        <w:rPr>
+          <w:rFonts w:ascii="Arial" w:hAnsi="Arial" w:cs="Arial"/>
+          <w:noProof/>
+          <w:sz w:val="24"/>
+          <w:szCs w:val="24"/>
+        </w:rPr>
+        <w:t xml:space="preserve">. Então, um SCV inadequado as necessidades do projeto e da equipe, uma equipe sem entendimento comum da ferramenta, ou uma gestão inadequada do SCV pode ter efeito reverso, e dificultar muito o desenvolvimento do projeto. </w:t>
+      </w:r>
+    </w:p>
+    <w:p>
+      <w:pPr>
+        <w:ind w:firstLine="0"/>
+        <w:rPr>
+          <w:rFonts w:ascii="Arial" w:hAnsi="Arial" w:cs="Arial"/>
+          <w:noProof/>
+          <w:sz w:val="24"/>
+          <w:szCs w:val="24"/>
+        </w:rPr>
+      </w:pPr>
+    </w:p>
+    <w:p>
+      <w:pPr>
+        <w:ind w:firstLine="0"/>
+        <w:rPr>
+          <w:rFonts w:ascii="Arial" w:hAnsi="Arial" w:cs="Arial"/>
+          <w:noProof/>
+          <w:sz w:val="24"/>
+          <w:szCs w:val="24"/>
+        </w:rPr>
+      </w:pPr>
+    </w:p>
+    <w:p>
+      <w:pPr>
+        <w:rPr>
+          <w:rFonts w:ascii="Arial" w:hAnsi="Arial" w:cs="Arial"/>
+          <w:b/>
+          <w:bCs/>
+          <w:sz w:val="24"/>
+          <w:szCs w:val="24"/>
+        </w:rPr>
+      </w:pPr>
+      <w:r>
+        <w:rPr>
+          <w:rFonts w:ascii="Arial" w:hAnsi="Arial" w:cs="Arial"/>
+          <w:b/>
+          <w:bCs/>
+          <w:sz w:val="24"/>
+          <w:szCs w:val="24"/>
+        </w:rPr>
+        <w:br w:type="page"/>
+      </w:r>
+    </w:p>
+    <w:p>
+      <w:pPr>
+        <w:spacing w:before="240" w:after="240"/>
+        <w:rPr>
+          <w:rFonts w:ascii="Arial" w:hAnsi="Arial" w:cs="Arial"/>
+          <w:b/>
+          <w:bCs/>
+          <w:sz w:val="24"/>
+          <w:szCs w:val="24"/>
+        </w:rPr>
+      </w:pPr>
+      <w:r>
+        <w:rPr>
+          <w:rFonts w:ascii="Arial" w:hAnsi="Arial" w:cs="Arial"/>
+          <w:b/>
+          <w:bCs/>
+          <w:sz w:val="24"/>
+          <w:szCs w:val="24"/>
+        </w:rPr>
+        <w:lastRenderedPageBreak/>
         <w:t xml:space="preserve">Controle de versão </w:t>
       </w:r>
     </w:p>
@@ -2766,7 +3500,6 @@
           <w:sz w:val="24"/>
           <w:szCs w:val="24"/>
         </w:rPr>
-        <w:lastRenderedPageBreak/>
         <w:t>GitLab</w:t>
       </w:r>
       <w:proofErr w:type="spellEnd"/>
@@ -3012,6 +3745,119 @@
 <file path=word/numbering.xml><?xml version="1.0" encoding="utf-8"?>
 <w:numbering xmlns:wpc="http://schemas.microsoft.com/office/word/2010/wordprocessingCanvas" xmlns:cx="http://schemas.microsoft.com/office/drawing/2014/chartex" xmlns:cx1="http://schemas.microsoft.com/office/drawing/2015/9/8/chartex" xmlns:cx2="http://schemas.microsoft.com/office/drawing/2015/10/21/chartex" xmlns:cx3="http://schemas.microsoft.com/office/drawing/2016/5/9/chartex" xmlns:cx4="http://schemas.microsoft.com/office/drawing/2016/5/10/chartex" xmlns:cx5="http://schemas.microsoft.com/office/drawing/2016/5/11/chartex" xmlns:cx6="http://schemas.microsoft.com/office/drawing/2016/5/12/chartex" xmlns:cx7="http://schemas.microsoft.com/office/drawing/2016/5/13/chartex" xmlns:cx8="http://schemas.microsoft.com/office/drawing/2016/5/14/chartex" xmlns:mc="http://schemas.openxmlformats.org/markup-compatibility/2006" xmlns:aink="http://schemas.microsoft.com/office/drawing/2016/ink" xmlns:am3d="http://schemas.microsoft.com/office/drawing/2017/model3d" xmlns:o="urn:schemas-microsoft-com:office:office" xmlns:oel="http://schemas.microsoft.com/office/2019/extlst" xmlns:r="http://schemas.openxmlformats.org/officeDocument/2006/relationships" xmlns:m="http://schemas.openxmlformats.org/officeDocument/2006/math" xmlns:v="urn:schemas-microsoft-com:vml" xmlns:wp14="http://schemas.microsoft.com/office/word/2010/wordprocessingDrawing" xmlns:wp="http://schemas.openxmlformats.org/drawingml/2006/wordprocessingDrawing" xmlns:w10="urn:schemas-microsoft-com:office:word" xmlns:w="http://schemas.openxmlformats.org/wordprocessingml/2006/main" xmlns:w14="http://schemas.microsoft.com/office/word/2010/wordml" xmlns:w15="http://schemas.microsoft.com/office/word/2012/wordml" xmlns:w16cex="http://schemas.microsoft.com/office/word/2018/wordml/cex" xmlns:w16cid="http://schemas.microsoft.com/office/word/2016/wordml/cid" xmlns:w16="http://schemas.microsoft.com/office/word/2018/wordml" xmlns:w16du="http://schemas.microsoft.com/office/word/2023/wordml/word16du" xmlns:w16sdtdh="http://schemas.microsoft.com/office/word/2020/wordml/sdtdatahash" xmlns:w16se="http://schemas.microsoft.com/office/word/2015/wordml/symex" xmlns:wpg="http://schemas.microsoft.com/office/word/2010/wordprocessingGroup" xmlns:wpi="http://schemas.microsoft.com/office/word/2010/wordprocessingInk" xmlns:wne="http://schemas.microsoft.com/office/word/2006/wordml" xmlns:wps="http://schemas.microsoft.com/office/word/2010/wordprocessingShape" mc:Ignorable="w14 w15 w16se w16cid w16 w16cex w16sdtdh w16du wp14">
   <w:abstractNum w:abstractNumId="0" w15:restartNumberingAfterBreak="0">
+    <w:nsid w:val="0550006D"/>
+    <w:multiLevelType w:val="hybridMultilevel"/>
+    <w:tmpl w:val="4F8E6F2A"/>
+    <w:lvl w:ilvl="0" w:tplc="04160001">
+      <w:start w:val="1"/>
+      <w:numFmt w:val="bullet"/>
+      <w:lvlText w:val=""/>
+      <w:lvlJc w:val="left"/>
+      <w:pPr>
+        <w:ind w:left="1429" w:hanging="360"/>
+      </w:pPr>
+      <w:rPr>
+        <w:rFonts w:ascii="Symbol" w:hAnsi="Symbol" w:hint="default"/>
+      </w:rPr>
+    </w:lvl>
+    <w:lvl w:ilvl="1" w:tplc="04160003" w:tentative="1">
+      <w:start w:val="1"/>
+      <w:numFmt w:val="bullet"/>
+      <w:lvlText w:val="o"/>
+      <w:lvlJc w:val="left"/>
+      <w:pPr>
+        <w:ind w:left="2149" w:hanging="360"/>
+      </w:pPr>
+      <w:rPr>
+        <w:rFonts w:ascii="Courier New" w:hAnsi="Courier New" w:cs="Courier New" w:hint="default"/>
+      </w:rPr>
+    </w:lvl>
+    <w:lvl w:ilvl="2" w:tplc="04160005" w:tentative="1">
+      <w:start w:val="1"/>
+      <w:numFmt w:val="bullet"/>
+      <w:lvlText w:val=""/>
+      <w:lvlJc w:val="left"/>
+      <w:pPr>
+        <w:ind w:left="2869" w:hanging="360"/>
+      </w:pPr>
+      <w:rPr>
+        <w:rFonts w:ascii="Wingdings" w:hAnsi="Wingdings" w:hint="default"/>
+      </w:rPr>
+    </w:lvl>
+    <w:lvl w:ilvl="3" w:tplc="04160001" w:tentative="1">
+      <w:start w:val="1"/>
+      <w:numFmt w:val="bullet"/>
+      <w:lvlText w:val=""/>
+      <w:lvlJc w:val="left"/>
+      <w:pPr>
+        <w:ind w:left="3589" w:hanging="360"/>
+      </w:pPr>
+      <w:rPr>
+        <w:rFonts w:ascii="Symbol" w:hAnsi="Symbol" w:hint="default"/>
+      </w:rPr>
+    </w:lvl>
+    <w:lvl w:ilvl="4" w:tplc="04160003" w:tentative="1">
+      <w:start w:val="1"/>
+      <w:numFmt w:val="bullet"/>
+      <w:lvlText w:val="o"/>
+      <w:lvlJc w:val="left"/>
+      <w:pPr>
+        <w:ind w:left="4309" w:hanging="360"/>
+      </w:pPr>
+      <w:rPr>
+        <w:rFonts w:ascii="Courier New" w:hAnsi="Courier New" w:cs="Courier New" w:hint="default"/>
+      </w:rPr>
+    </w:lvl>
+    <w:lvl w:ilvl="5" w:tplc="04160005" w:tentative="1">
+      <w:start w:val="1"/>
+      <w:numFmt w:val="bullet"/>
+      <w:lvlText w:val=""/>
+      <w:lvlJc w:val="left"/>
+      <w:pPr>
+        <w:ind w:left="5029" w:hanging="360"/>
+      </w:pPr>
+      <w:rPr>
+        <w:rFonts w:ascii="Wingdings" w:hAnsi="Wingdings" w:hint="default"/>
+      </w:rPr>
+    </w:lvl>
+    <w:lvl w:ilvl="6" w:tplc="04160001" w:tentative="1">
+      <w:start w:val="1"/>
+      <w:numFmt w:val="bullet"/>
+      <w:lvlText w:val=""/>
+      <w:lvlJc w:val="left"/>
+      <w:pPr>
+        <w:ind w:left="5749" w:hanging="360"/>
+      </w:pPr>
+      <w:rPr>
+        <w:rFonts w:ascii="Symbol" w:hAnsi="Symbol" w:hint="default"/>
+      </w:rPr>
+    </w:lvl>
+    <w:lvl w:ilvl="7" w:tplc="04160003" w:tentative="1">
+      <w:start w:val="1"/>
+      <w:numFmt w:val="bullet"/>
+      <w:lvlText w:val="o"/>
+      <w:lvlJc w:val="left"/>
+      <w:pPr>
+        <w:ind w:left="6469" w:hanging="360"/>
+      </w:pPr>
+      <w:rPr>
+        <w:rFonts w:ascii="Courier New" w:hAnsi="Courier New" w:cs="Courier New" w:hint="default"/>
+      </w:rPr>
+    </w:lvl>
+    <w:lvl w:ilvl="8" w:tplc="04160005" w:tentative="1">
+      <w:start w:val="1"/>
+      <w:numFmt w:val="bullet"/>
+      <w:lvlText w:val=""/>
+      <w:lvlJc w:val="left"/>
+      <w:pPr>
+        <w:ind w:left="7189" w:hanging="360"/>
+      </w:pPr>
+      <w:rPr>
+        <w:rFonts w:ascii="Wingdings" w:hAnsi="Wingdings" w:hint="default"/>
+      </w:rPr>
+    </w:lvl>
+  </w:abstractNum>
+  <w:abstractNum w:abstractNumId="1" w15:restartNumberingAfterBreak="0">
     <w:nsid w:val="0EEC1E40"/>
     <w:multiLevelType w:val="multilevel"/>
     <w:tmpl w:val="68946668"/>
@@ -3151,7 +3997,235 @@
       </w:rPr>
     </w:lvl>
   </w:abstractNum>
-  <w:abstractNum w:abstractNumId="1" w15:restartNumberingAfterBreak="0">
+  <w:abstractNum w:abstractNumId="2" w15:restartNumberingAfterBreak="0">
+    <w:nsid w:val="13B41E5F"/>
+    <w:multiLevelType w:val="hybridMultilevel"/>
+    <w:tmpl w:val="D144CC9E"/>
+    <w:lvl w:ilvl="0" w:tplc="04160001">
+      <w:start w:val="1"/>
+      <w:numFmt w:val="bullet"/>
+      <w:lvlText w:val=""/>
+      <w:lvlJc w:val="left"/>
+      <w:pPr>
+        <w:ind w:left="1429" w:hanging="360"/>
+      </w:pPr>
+      <w:rPr>
+        <w:rFonts w:ascii="Symbol" w:hAnsi="Symbol" w:hint="default"/>
+      </w:rPr>
+    </w:lvl>
+    <w:lvl w:ilvl="1" w:tplc="04160003" w:tentative="1">
+      <w:start w:val="1"/>
+      <w:numFmt w:val="bullet"/>
+      <w:lvlText w:val="o"/>
+      <w:lvlJc w:val="left"/>
+      <w:pPr>
+        <w:ind w:left="2149" w:hanging="360"/>
+      </w:pPr>
+      <w:rPr>
+        <w:rFonts w:ascii="Courier New" w:hAnsi="Courier New" w:cs="Courier New" w:hint="default"/>
+      </w:rPr>
+    </w:lvl>
+    <w:lvl w:ilvl="2" w:tplc="04160005" w:tentative="1">
+      <w:start w:val="1"/>
+      <w:numFmt w:val="bullet"/>
+      <w:lvlText w:val=""/>
+      <w:lvlJc w:val="left"/>
+      <w:pPr>
+        <w:ind w:left="2869" w:hanging="360"/>
+      </w:pPr>
+      <w:rPr>
+        <w:rFonts w:ascii="Wingdings" w:hAnsi="Wingdings" w:hint="default"/>
+      </w:rPr>
+    </w:lvl>
+    <w:lvl w:ilvl="3" w:tplc="04160001" w:tentative="1">
+      <w:start w:val="1"/>
+      <w:numFmt w:val="bullet"/>
+      <w:lvlText w:val=""/>
+      <w:lvlJc w:val="left"/>
+      <w:pPr>
+        <w:ind w:left="3589" w:hanging="360"/>
+      </w:pPr>
+      <w:rPr>
+        <w:rFonts w:ascii="Symbol" w:hAnsi="Symbol" w:hint="default"/>
+      </w:rPr>
+    </w:lvl>
+    <w:lvl w:ilvl="4" w:tplc="04160003" w:tentative="1">
+      <w:start w:val="1"/>
+      <w:numFmt w:val="bullet"/>
+      <w:lvlText w:val="o"/>
+      <w:lvlJc w:val="left"/>
+      <w:pPr>
+        <w:ind w:left="4309" w:hanging="360"/>
+      </w:pPr>
+      <w:rPr>
+        <w:rFonts w:ascii="Courier New" w:hAnsi="Courier New" w:cs="Courier New" w:hint="default"/>
+      </w:rPr>
+    </w:lvl>
+    <w:lvl w:ilvl="5" w:tplc="04160005" w:tentative="1">
+      <w:start w:val="1"/>
+      <w:numFmt w:val="bullet"/>
+      <w:lvlText w:val=""/>
+      <w:lvlJc w:val="left"/>
+      <w:pPr>
+        <w:ind w:left="5029" w:hanging="360"/>
+      </w:pPr>
+      <w:rPr>
+        <w:rFonts w:ascii="Wingdings" w:hAnsi="Wingdings" w:hint="default"/>
+      </w:rPr>
+    </w:lvl>
+    <w:lvl w:ilvl="6" w:tplc="04160001" w:tentative="1">
+      <w:start w:val="1"/>
+      <w:numFmt w:val="bullet"/>
+      <w:lvlText w:val=""/>
+      <w:lvlJc w:val="left"/>
+      <w:pPr>
+        <w:ind w:left="5749" w:hanging="360"/>
+      </w:pPr>
+      <w:rPr>
+        <w:rFonts w:ascii="Symbol" w:hAnsi="Symbol" w:hint="default"/>
+      </w:rPr>
+    </w:lvl>
+    <w:lvl w:ilvl="7" w:tplc="04160003" w:tentative="1">
+      <w:start w:val="1"/>
+      <w:numFmt w:val="bullet"/>
+      <w:lvlText w:val="o"/>
+      <w:lvlJc w:val="left"/>
+      <w:pPr>
+        <w:ind w:left="6469" w:hanging="360"/>
+      </w:pPr>
+      <w:rPr>
+        <w:rFonts w:ascii="Courier New" w:hAnsi="Courier New" w:cs="Courier New" w:hint="default"/>
+      </w:rPr>
+    </w:lvl>
+    <w:lvl w:ilvl="8" w:tplc="04160005" w:tentative="1">
+      <w:start w:val="1"/>
+      <w:numFmt w:val="bullet"/>
+      <w:lvlText w:val=""/>
+      <w:lvlJc w:val="left"/>
+      <w:pPr>
+        <w:ind w:left="7189" w:hanging="360"/>
+      </w:pPr>
+      <w:rPr>
+        <w:rFonts w:ascii="Wingdings" w:hAnsi="Wingdings" w:hint="default"/>
+      </w:rPr>
+    </w:lvl>
+  </w:abstractNum>
+  <w:abstractNum w:abstractNumId="3" w15:restartNumberingAfterBreak="0">
+    <w:nsid w:val="1E5420B1"/>
+    <w:multiLevelType w:val="hybridMultilevel"/>
+    <w:tmpl w:val="C2525B28"/>
+    <w:lvl w:ilvl="0" w:tplc="10B66232">
+      <w:start w:val="1"/>
+      <w:numFmt w:val="decimal"/>
+      <w:lvlText w:val="%1)"/>
+      <w:lvlJc w:val="left"/>
+      <w:pPr>
+        <w:ind w:left="1429" w:hanging="360"/>
+      </w:pPr>
+      <w:rPr>
+        <w:rFonts w:hint="default"/>
+        <w:b w:val="0"/>
+        <w:bCs w:val="0"/>
+      </w:rPr>
+    </w:lvl>
+    <w:lvl w:ilvl="1" w:tplc="FFFFFFFF" w:tentative="1">
+      <w:start w:val="1"/>
+      <w:numFmt w:val="bullet"/>
+      <w:lvlText w:val="o"/>
+      <w:lvlJc w:val="left"/>
+      <w:pPr>
+        <w:ind w:left="2149" w:hanging="360"/>
+      </w:pPr>
+      <w:rPr>
+        <w:rFonts w:ascii="Courier New" w:hAnsi="Courier New" w:cs="Courier New" w:hint="default"/>
+      </w:rPr>
+    </w:lvl>
+    <w:lvl w:ilvl="2" w:tplc="FFFFFFFF" w:tentative="1">
+      <w:start w:val="1"/>
+      <w:numFmt w:val="bullet"/>
+      <w:lvlText w:val=""/>
+      <w:lvlJc w:val="left"/>
+      <w:pPr>
+        <w:ind w:left="2869" w:hanging="360"/>
+      </w:pPr>
+      <w:rPr>
+        <w:rFonts w:ascii="Wingdings" w:hAnsi="Wingdings" w:hint="default"/>
+      </w:rPr>
+    </w:lvl>
+    <w:lvl w:ilvl="3" w:tplc="FFFFFFFF" w:tentative="1">
+      <w:start w:val="1"/>
+      <w:numFmt w:val="bullet"/>
+      <w:lvlText w:val=""/>
+      <w:lvlJc w:val="left"/>
+      <w:pPr>
+        <w:ind w:left="3589" w:hanging="360"/>
+      </w:pPr>
+      <w:rPr>
+        <w:rFonts w:ascii="Symbol" w:hAnsi="Symbol" w:hint="default"/>
+      </w:rPr>
+    </w:lvl>
+    <w:lvl w:ilvl="4" w:tplc="FFFFFFFF" w:tentative="1">
+      <w:start w:val="1"/>
+      <w:numFmt w:val="bullet"/>
+      <w:lvlText w:val="o"/>
+      <w:lvlJc w:val="left"/>
+      <w:pPr>
+        <w:ind w:left="4309" w:hanging="360"/>
+      </w:pPr>
+      <w:rPr>
+        <w:rFonts w:ascii="Courier New" w:hAnsi="Courier New" w:cs="Courier New" w:hint="default"/>
+      </w:rPr>
+    </w:lvl>
+    <w:lvl w:ilvl="5" w:tplc="FFFFFFFF" w:tentative="1">
+      <w:start w:val="1"/>
+      <w:numFmt w:val="bullet"/>
+      <w:lvlText w:val=""/>
+      <w:lvlJc w:val="left"/>
+      <w:pPr>
+        <w:ind w:left="5029" w:hanging="360"/>
+      </w:pPr>
+      <w:rPr>
+        <w:rFonts w:ascii="Wingdings" w:hAnsi="Wingdings" w:hint="default"/>
+      </w:rPr>
+    </w:lvl>
+    <w:lvl w:ilvl="6" w:tplc="FFFFFFFF" w:tentative="1">
+      <w:start w:val="1"/>
+      <w:numFmt w:val="bullet"/>
+      <w:lvlText w:val=""/>
+      <w:lvlJc w:val="left"/>
+      <w:pPr>
+        <w:ind w:left="5749" w:hanging="360"/>
+      </w:pPr>
+      <w:rPr>
+        <w:rFonts w:ascii="Symbol" w:hAnsi="Symbol" w:hint="default"/>
+      </w:rPr>
+    </w:lvl>
+    <w:lvl w:ilvl="7" w:tplc="FFFFFFFF" w:tentative="1">
+      <w:start w:val="1"/>
+      <w:numFmt w:val="bullet"/>
+      <w:lvlText w:val="o"/>
+      <w:lvlJc w:val="left"/>
+      <w:pPr>
+        <w:ind w:left="6469" w:hanging="360"/>
+      </w:pPr>
+      <w:rPr>
+        <w:rFonts w:ascii="Courier New" w:hAnsi="Courier New" w:cs="Courier New" w:hint="default"/>
+      </w:rPr>
+    </w:lvl>
+    <w:lvl w:ilvl="8" w:tplc="FFFFFFFF" w:tentative="1">
+      <w:start w:val="1"/>
+      <w:numFmt w:val="bullet"/>
+      <w:lvlText w:val=""/>
+      <w:lvlJc w:val="left"/>
+      <w:pPr>
+        <w:ind w:left="7189" w:hanging="360"/>
+      </w:pPr>
+      <w:rPr>
+        <w:rFonts w:ascii="Wingdings" w:hAnsi="Wingdings" w:hint="default"/>
+      </w:rPr>
+    </w:lvl>
+  </w:abstractNum>
+  <w:abstractNum w:abstractNumId="4" w15:restartNumberingAfterBreak="0">
     <w:nsid w:val="2CB72442"/>
     <w:multiLevelType w:val="multilevel"/>
     <w:tmpl w:val="6052B922"/>
@@ -3291,7 +4365,7 @@
       </w:rPr>
     </w:lvl>
   </w:abstractNum>
-  <w:abstractNum w:abstractNumId="2" w15:restartNumberingAfterBreak="0">
+  <w:abstractNum w:abstractNumId="5" w15:restartNumberingAfterBreak="0">
     <w:nsid w:val="2FC71292"/>
     <w:multiLevelType w:val="multilevel"/>
     <w:tmpl w:val="38847C20"/>
@@ -3431,7 +4505,7 @@
       </w:rPr>
     </w:lvl>
   </w:abstractNum>
-  <w:abstractNum w:abstractNumId="3" w15:restartNumberingAfterBreak="0">
+  <w:abstractNum w:abstractNumId="6" w15:restartNumberingAfterBreak="0">
     <w:nsid w:val="3E487F10"/>
     <w:multiLevelType w:val="multilevel"/>
     <w:tmpl w:val="9EACC622"/>
@@ -3571,7 +4645,7 @@
       </w:rPr>
     </w:lvl>
   </w:abstractNum>
-  <w:abstractNum w:abstractNumId="4" w15:restartNumberingAfterBreak="0">
+  <w:abstractNum w:abstractNumId="7" w15:restartNumberingAfterBreak="0">
     <w:nsid w:val="402D2E0F"/>
     <w:multiLevelType w:val="multilevel"/>
     <w:tmpl w:val="86387260"/>
@@ -3711,7 +4785,300 @@
       </w:rPr>
     </w:lvl>
   </w:abstractNum>
-  <w:abstractNum w:abstractNumId="5" w15:restartNumberingAfterBreak="0">
+  <w:abstractNum w:abstractNumId="8" w15:restartNumberingAfterBreak="0">
+    <w:nsid w:val="43B6689C"/>
+    <w:multiLevelType w:val="hybridMultilevel"/>
+    <w:tmpl w:val="E140E7B6"/>
+    <w:lvl w:ilvl="0" w:tplc="04160001">
+      <w:start w:val="1"/>
+      <w:numFmt w:val="bullet"/>
+      <w:lvlText w:val=""/>
+      <w:lvlJc w:val="left"/>
+      <w:pPr>
+        <w:ind w:left="1428" w:hanging="360"/>
+      </w:pPr>
+      <w:rPr>
+        <w:rFonts w:ascii="Symbol" w:hAnsi="Symbol" w:hint="default"/>
+      </w:rPr>
+    </w:lvl>
+    <w:lvl w:ilvl="1" w:tplc="04160003" w:tentative="1">
+      <w:start w:val="1"/>
+      <w:numFmt w:val="bullet"/>
+      <w:lvlText w:val="o"/>
+      <w:lvlJc w:val="left"/>
+      <w:pPr>
+        <w:ind w:left="2148" w:hanging="360"/>
+      </w:pPr>
+      <w:rPr>
+        <w:rFonts w:ascii="Courier New" w:hAnsi="Courier New" w:cs="Courier New" w:hint="default"/>
+      </w:rPr>
+    </w:lvl>
+    <w:lvl w:ilvl="2" w:tplc="04160005" w:tentative="1">
+      <w:start w:val="1"/>
+      <w:numFmt w:val="bullet"/>
+      <w:lvlText w:val=""/>
+      <w:lvlJc w:val="left"/>
+      <w:pPr>
+        <w:ind w:left="2868" w:hanging="360"/>
+      </w:pPr>
+      <w:rPr>
+        <w:rFonts w:ascii="Wingdings" w:hAnsi="Wingdings" w:hint="default"/>
+      </w:rPr>
+    </w:lvl>
+    <w:lvl w:ilvl="3" w:tplc="04160001" w:tentative="1">
+      <w:start w:val="1"/>
+      <w:numFmt w:val="bullet"/>
+      <w:lvlText w:val=""/>
+      <w:lvlJc w:val="left"/>
+      <w:pPr>
+        <w:ind w:left="3588" w:hanging="360"/>
+      </w:pPr>
+      <w:rPr>
+        <w:rFonts w:ascii="Symbol" w:hAnsi="Symbol" w:hint="default"/>
+      </w:rPr>
+    </w:lvl>
+    <w:lvl w:ilvl="4" w:tplc="04160003" w:tentative="1">
+      <w:start w:val="1"/>
+      <w:numFmt w:val="bullet"/>
+      <w:lvlText w:val="o"/>
+      <w:lvlJc w:val="left"/>
+      <w:pPr>
+        <w:ind w:left="4308" w:hanging="360"/>
+      </w:pPr>
+      <w:rPr>
+        <w:rFonts w:ascii="Courier New" w:hAnsi="Courier New" w:cs="Courier New" w:hint="default"/>
+      </w:rPr>
+    </w:lvl>
+    <w:lvl w:ilvl="5" w:tplc="04160005" w:tentative="1">
+      <w:start w:val="1"/>
+      <w:numFmt w:val="bullet"/>
+      <w:lvlText w:val=""/>
+      <w:lvlJc w:val="left"/>
+      <w:pPr>
+        <w:ind w:left="5028" w:hanging="360"/>
+      </w:pPr>
+      <w:rPr>
+        <w:rFonts w:ascii="Wingdings" w:hAnsi="Wingdings" w:hint="default"/>
+      </w:rPr>
+    </w:lvl>
+    <w:lvl w:ilvl="6" w:tplc="04160001" w:tentative="1">
+      <w:start w:val="1"/>
+      <w:numFmt w:val="bullet"/>
+      <w:lvlText w:val=""/>
+      <w:lvlJc w:val="left"/>
+      <w:pPr>
+        <w:ind w:left="5748" w:hanging="360"/>
+      </w:pPr>
+      <w:rPr>
+        <w:rFonts w:ascii="Symbol" w:hAnsi="Symbol" w:hint="default"/>
+      </w:rPr>
+    </w:lvl>
+    <w:lvl w:ilvl="7" w:tplc="04160003" w:tentative="1">
+      <w:start w:val="1"/>
+      <w:numFmt w:val="bullet"/>
+      <w:lvlText w:val="o"/>
+      <w:lvlJc w:val="left"/>
+      <w:pPr>
+        <w:ind w:left="6468" w:hanging="360"/>
+      </w:pPr>
+      <w:rPr>
+        <w:rFonts w:ascii="Courier New" w:hAnsi="Courier New" w:cs="Courier New" w:hint="default"/>
+      </w:rPr>
+    </w:lvl>
+    <w:lvl w:ilvl="8" w:tplc="04160005" w:tentative="1">
+      <w:start w:val="1"/>
+      <w:numFmt w:val="bullet"/>
+      <w:lvlText w:val=""/>
+      <w:lvlJc w:val="left"/>
+      <w:pPr>
+        <w:ind w:left="7188" w:hanging="360"/>
+      </w:pPr>
+      <w:rPr>
+        <w:rFonts w:ascii="Wingdings" w:hAnsi="Wingdings" w:hint="default"/>
+      </w:rPr>
+    </w:lvl>
+  </w:abstractNum>
+  <w:abstractNum w:abstractNumId="9" w15:restartNumberingAfterBreak="0">
+    <w:nsid w:val="51BE2E3D"/>
+    <w:multiLevelType w:val="hybridMultilevel"/>
+    <w:tmpl w:val="86BC6C46"/>
+    <w:lvl w:ilvl="0" w:tplc="10B66232">
+      <w:start w:val="1"/>
+      <w:numFmt w:val="decimal"/>
+      <w:lvlText w:val="%1)"/>
+      <w:lvlJc w:val="left"/>
+      <w:pPr>
+        <w:ind w:left="1429" w:hanging="360"/>
+      </w:pPr>
+      <w:rPr>
+        <w:b w:val="0"/>
+        <w:bCs w:val="0"/>
+      </w:rPr>
+    </w:lvl>
+    <w:lvl w:ilvl="1" w:tplc="FFFFFFFF" w:tentative="1">
+      <w:start w:val="1"/>
+      <w:numFmt w:val="lowerLetter"/>
+      <w:lvlText w:val="%2."/>
+      <w:lvlJc w:val="left"/>
+      <w:pPr>
+        <w:ind w:left="1440" w:hanging="360"/>
+      </w:pPr>
+    </w:lvl>
+    <w:lvl w:ilvl="2" w:tplc="FFFFFFFF" w:tentative="1">
+      <w:start w:val="1"/>
+      <w:numFmt w:val="lowerRoman"/>
+      <w:lvlText w:val="%3."/>
+      <w:lvlJc w:val="right"/>
+      <w:pPr>
+        <w:ind w:left="2160" w:hanging="180"/>
+      </w:pPr>
+    </w:lvl>
+    <w:lvl w:ilvl="3" w:tplc="FFFFFFFF" w:tentative="1">
+      <w:start w:val="1"/>
+      <w:numFmt w:val="decimal"/>
+      <w:lvlText w:val="%4."/>
+      <w:lvlJc w:val="left"/>
+      <w:pPr>
+        <w:ind w:left="2880" w:hanging="360"/>
+      </w:pPr>
+    </w:lvl>
+    <w:lvl w:ilvl="4" w:tplc="FFFFFFFF" w:tentative="1">
+      <w:start w:val="1"/>
+      <w:numFmt w:val="lowerLetter"/>
+      <w:lvlText w:val="%5."/>
+      <w:lvlJc w:val="left"/>
+      <w:pPr>
+        <w:ind w:left="3600" w:hanging="360"/>
+      </w:pPr>
+    </w:lvl>
+    <w:lvl w:ilvl="5" w:tplc="FFFFFFFF" w:tentative="1">
+      <w:start w:val="1"/>
+      <w:numFmt w:val="lowerRoman"/>
+      <w:lvlText w:val="%6."/>
+      <w:lvlJc w:val="right"/>
+      <w:pPr>
+        <w:ind w:left="4320" w:hanging="180"/>
+      </w:pPr>
+    </w:lvl>
+    <w:lvl w:ilvl="6" w:tplc="FFFFFFFF" w:tentative="1">
+      <w:start w:val="1"/>
+      <w:numFmt w:val="decimal"/>
+      <w:lvlText w:val="%7."/>
+      <w:lvlJc w:val="left"/>
+      <w:pPr>
+        <w:ind w:left="5040" w:hanging="360"/>
+      </w:pPr>
+    </w:lvl>
+    <w:lvl w:ilvl="7" w:tplc="FFFFFFFF" w:tentative="1">
+      <w:start w:val="1"/>
+      <w:numFmt w:val="lowerLetter"/>
+      <w:lvlText w:val="%8."/>
+      <w:lvlJc w:val="left"/>
+      <w:pPr>
+        <w:ind w:left="5760" w:hanging="360"/>
+      </w:pPr>
+    </w:lvl>
+    <w:lvl w:ilvl="8" w:tplc="FFFFFFFF" w:tentative="1">
+      <w:start w:val="1"/>
+      <w:numFmt w:val="lowerRoman"/>
+      <w:lvlText w:val="%9."/>
+      <w:lvlJc w:val="right"/>
+      <w:pPr>
+        <w:ind w:left="6480" w:hanging="180"/>
+      </w:pPr>
+    </w:lvl>
+  </w:abstractNum>
+  <w:abstractNum w:abstractNumId="10" w15:restartNumberingAfterBreak="0">
+    <w:nsid w:val="5CD824CC"/>
+    <w:multiLevelType w:val="hybridMultilevel"/>
+    <w:tmpl w:val="C4BCE40E"/>
+    <w:lvl w:ilvl="0" w:tplc="04160013">
+      <w:start w:val="1"/>
+      <w:numFmt w:val="upperRoman"/>
+      <w:lvlText w:val="%1."/>
+      <w:lvlJc w:val="right"/>
+      <w:pPr>
+        <w:ind w:left="1429" w:hanging="360"/>
+      </w:pPr>
+      <w:rPr>
+        <w:b/>
+        <w:bCs/>
+      </w:rPr>
+    </w:lvl>
+    <w:lvl w:ilvl="1" w:tplc="04160019" w:tentative="1">
+      <w:start w:val="1"/>
+      <w:numFmt w:val="lowerLetter"/>
+      <w:lvlText w:val="%2."/>
+      <w:lvlJc w:val="left"/>
+      <w:pPr>
+        <w:ind w:left="1440" w:hanging="360"/>
+      </w:pPr>
+    </w:lvl>
+    <w:lvl w:ilvl="2" w:tplc="0416001B" w:tentative="1">
+      <w:start w:val="1"/>
+      <w:numFmt w:val="lowerRoman"/>
+      <w:lvlText w:val="%3."/>
+      <w:lvlJc w:val="right"/>
+      <w:pPr>
+        <w:ind w:left="2160" w:hanging="180"/>
+      </w:pPr>
+    </w:lvl>
+    <w:lvl w:ilvl="3" w:tplc="0416000F" w:tentative="1">
+      <w:start w:val="1"/>
+      <w:numFmt w:val="decimal"/>
+      <w:lvlText w:val="%4."/>
+      <w:lvlJc w:val="left"/>
+      <w:pPr>
+        <w:ind w:left="2880" w:hanging="360"/>
+      </w:pPr>
+    </w:lvl>
+    <w:lvl w:ilvl="4" w:tplc="04160019" w:tentative="1">
+      <w:start w:val="1"/>
+      <w:numFmt w:val="lowerLetter"/>
+      <w:lvlText w:val="%5."/>
+      <w:lvlJc w:val="left"/>
+      <w:pPr>
+        <w:ind w:left="3600" w:hanging="360"/>
+      </w:pPr>
+    </w:lvl>
+    <w:lvl w:ilvl="5" w:tplc="0416001B" w:tentative="1">
+      <w:start w:val="1"/>
+      <w:numFmt w:val="lowerRoman"/>
+      <w:lvlText w:val="%6."/>
+      <w:lvlJc w:val="right"/>
+      <w:pPr>
+        <w:ind w:left="4320" w:hanging="180"/>
+      </w:pPr>
+    </w:lvl>
+    <w:lvl w:ilvl="6" w:tplc="0416000F" w:tentative="1">
+      <w:start w:val="1"/>
+      <w:numFmt w:val="decimal"/>
+      <w:lvlText w:val="%7."/>
+      <w:lvlJc w:val="left"/>
+      <w:pPr>
+        <w:ind w:left="5040" w:hanging="360"/>
+      </w:pPr>
+    </w:lvl>
+    <w:lvl w:ilvl="7" w:tplc="04160019" w:tentative="1">
+      <w:start w:val="1"/>
+      <w:numFmt w:val="lowerLetter"/>
+      <w:lvlText w:val="%8."/>
+      <w:lvlJc w:val="left"/>
+      <w:pPr>
+        <w:ind w:left="5760" w:hanging="360"/>
+      </w:pPr>
+    </w:lvl>
+    <w:lvl w:ilvl="8" w:tplc="0416001B" w:tentative="1">
+      <w:start w:val="1"/>
+      <w:numFmt w:val="lowerRoman"/>
+      <w:lvlText w:val="%9."/>
+      <w:lvlJc w:val="right"/>
+      <w:pPr>
+        <w:ind w:left="6480" w:hanging="180"/>
+      </w:pPr>
+    </w:lvl>
+  </w:abstractNum>
+  <w:abstractNum w:abstractNumId="11" w15:restartNumberingAfterBreak="0">
     <w:nsid w:val="66604C43"/>
     <w:multiLevelType w:val="hybridMultilevel"/>
     <w:tmpl w:val="4BC8BD72"/>
@@ -3801,7 +5168,7 @@
       </w:pPr>
     </w:lvl>
   </w:abstractNum>
-  <w:abstractNum w:abstractNumId="6" w15:restartNumberingAfterBreak="0">
+  <w:abstractNum w:abstractNumId="12" w15:restartNumberingAfterBreak="0">
     <w:nsid w:val="75C31AC1"/>
     <w:multiLevelType w:val="multilevel"/>
     <w:tmpl w:val="2D322916"/>
@@ -3942,16 +5309,16 @@
     </w:lvl>
   </w:abstractNum>
   <w:num w:numId="1" w16cid:durableId="1956054939">
-    <w:abstractNumId w:val="5"/>
+    <w:abstractNumId w:val="11"/>
   </w:num>
   <w:num w:numId="2" w16cid:durableId="1994486182">
-    <w:abstractNumId w:val="6"/>
+    <w:abstractNumId w:val="12"/>
   </w:num>
   <w:num w:numId="3" w16cid:durableId="259997931">
-    <w:abstractNumId w:val="1"/>
+    <w:abstractNumId w:val="4"/>
   </w:num>
   <w:num w:numId="4" w16cid:durableId="34307306">
-    <w:abstractNumId w:val="0"/>
+    <w:abstractNumId w:val="1"/>
     <w:lvlOverride w:ilvl="0">
       <w:startOverride w:val="1"/>
     </w:lvlOverride>
@@ -3981,13 +5348,31 @@
     </w:lvlOverride>
   </w:num>
   <w:num w:numId="5" w16cid:durableId="1354456099">
-    <w:abstractNumId w:val="4"/>
+    <w:abstractNumId w:val="7"/>
   </w:num>
   <w:num w:numId="6" w16cid:durableId="456683683">
+    <w:abstractNumId w:val="6"/>
+  </w:num>
+  <w:num w:numId="7" w16cid:durableId="786509174">
+    <w:abstractNumId w:val="5"/>
+  </w:num>
+  <w:num w:numId="8" w16cid:durableId="2118475848">
+    <w:abstractNumId w:val="0"/>
+  </w:num>
+  <w:num w:numId="9" w16cid:durableId="1202014466">
+    <w:abstractNumId w:val="2"/>
+  </w:num>
+  <w:num w:numId="10" w16cid:durableId="83116712">
+    <w:abstractNumId w:val="10"/>
+  </w:num>
+  <w:num w:numId="11" w16cid:durableId="322781249">
+    <w:abstractNumId w:val="9"/>
+  </w:num>
+  <w:num w:numId="12" w16cid:durableId="1346783916">
     <w:abstractNumId w:val="3"/>
   </w:num>
-  <w:num w:numId="7" w16cid:durableId="786509174">
-    <w:abstractNumId w:val="2"/>
+  <w:num w:numId="13" w16cid:durableId="87389460">
+    <w:abstractNumId w:val="8"/>
   </w:num>
 </w:numbering>
 </file>

</xml_diff>

<commit_message>
Correção de caracteres especiais
</commit_message>
<xml_diff>
--- a/Parte escrita.docx
+++ b/Parte escrita.docx
@@ -72,7 +72,7 @@
           </mc:Choice>
           <mc:Fallback>
             <w:pict>
-              <v:line w14:anchorId="68C25C2D" id="Conector reto 2" o:spid="_x0000_s1026" style="position:absolute;z-index:251659264;visibility:visible;mso-wrap-style:square;mso-width-percent:0;mso-height-percent:0;mso-wrap-distance-left:9pt;mso-wrap-distance-top:0;mso-wrap-distance-right:9pt;mso-wrap-distance-bottom:0;mso-position-horizontal:left;mso-position-horizontal-relative:margin;mso-position-vertical:absolute;mso-position-vertical-relative:text;mso-width-percent:0;mso-height-percent:0;mso-width-relative:margin;mso-height-relative:margin" from="0,38.7pt" to="452.25pt,38.7pt" o:gfxdata="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" strokecolor="black [3200]" strokeweight="4.5pt">
+              <v:line w14:anchorId="0FECD031" id="Conector reto 2" o:spid="_x0000_s1026" style="position:absolute;z-index:251659264;visibility:visible;mso-wrap-style:square;mso-width-percent:0;mso-height-percent:0;mso-wrap-distance-left:9pt;mso-wrap-distance-top:0;mso-wrap-distance-right:9pt;mso-wrap-distance-bottom:0;mso-position-horizontal:left;mso-position-horizontal-relative:margin;mso-position-vertical:absolute;mso-position-vertical-relative:text;mso-width-percent:0;mso-height-percent:0;mso-width-relative:margin;mso-height-relative:margin" from="0,38.7pt" to="452.25pt,38.7pt" o:gfxdata="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" strokecolor="black [3200]" strokeweight="4.5pt">
                 <v:stroke joinstyle="miter"/>
                 <w10:wrap anchorx="margin"/>
               </v:line>
@@ -148,6 +148,7 @@
           <w:noProof/>
           <w:sz w:val="32"/>
           <w:szCs w:val="32"/>
+          <w:highlight w:val="yellow"/>
         </w:rPr>
         <w:t>(</w:t>
       </w:r>
@@ -157,6 +158,7 @@
           <w:noProof/>
           <w:sz w:val="32"/>
           <w:szCs w:val="32"/>
+          <w:highlight w:val="yellow"/>
         </w:rPr>
         <w:t>NOME DOS INTEGRANTES</w:t>
       </w:r>
@@ -165,6 +167,7 @@
           <w:noProof/>
           <w:sz w:val="32"/>
           <w:szCs w:val="32"/>
+          <w:highlight w:val="yellow"/>
         </w:rPr>
         <w:t>)</w:t>
       </w:r>
@@ -339,7 +342,7 @@
           </mc:Choice>
           <mc:Fallback>
             <w:pict>
-              <v:line w14:anchorId="0655C222" id="Conector reto 2" o:spid="_x0000_s1026" style="position:absolute;z-index:251661312;visibility:visible;mso-wrap-style:square;mso-width-percent:0;mso-height-percent:0;mso-wrap-distance-left:9pt;mso-wrap-distance-top:0;mso-wrap-distance-right:9pt;mso-wrap-distance-bottom:0;mso-position-horizontal:right;mso-position-horizontal-relative:margin;mso-position-vertical:absolute;mso-position-vertical-relative:text;mso-width-percent:0;mso-height-percent:0;mso-width-relative:margin;mso-height-relative:margin" from="399.8pt,358.3pt" to="850.8pt,359.5pt" o:gfxdata="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" strokecolor="black [3200]" strokeweight="4.5pt">
+              <v:line w14:anchorId="61D1334D" id="Conector reto 2" o:spid="_x0000_s1026" style="position:absolute;z-index:251661312;visibility:visible;mso-wrap-style:square;mso-width-percent:0;mso-height-percent:0;mso-wrap-distance-left:9pt;mso-wrap-distance-top:0;mso-wrap-distance-right:9pt;mso-wrap-distance-bottom:0;mso-position-horizontal:right;mso-position-horizontal-relative:margin;mso-position-vertical:absolute;mso-position-vertical-relative:text;mso-width-percent:0;mso-height-percent:0;mso-width-relative:margin;mso-height-relative:margin" from="399.8pt,358.3pt" to="850.8pt,359.5pt" o:gfxdata="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" strokecolor="black [3200]" strokeweight="4.5pt">
                 <v:stroke joinstyle="miter"/>
                 <w10:wrap anchorx="margin"/>
               </v:line>
@@ -399,6 +402,7 @@
           <w:noProof/>
           <w:sz w:val="32"/>
           <w:szCs w:val="32"/>
+          <w:highlight w:val="yellow"/>
         </w:rPr>
         <w:lastRenderedPageBreak/>
         <w:t>NOME DOS INTEGRANTES</w:t>
@@ -673,6 +677,7 @@
                                 <w:noProof/>
                                 <w:sz w:val="24"/>
                                 <w:szCs w:val="24"/>
+                                <w:highlight w:val="yellow"/>
                               </w:rPr>
                               <w:t>(sobrenome)</w:t>
                             </w:r>
@@ -750,6 +755,7 @@
                           <w:noProof/>
                           <w:sz w:val="24"/>
                           <w:szCs w:val="24"/>
+                          <w:highlight w:val="yellow"/>
                         </w:rPr>
                         <w:t>(sobrenome)</w:t>
                       </w:r>

</xml_diff>

<commit_message>
Salvamento de conclusão de introducao
</commit_message>
<xml_diff>
--- a/Parte escrita.docx
+++ b/Parte escrita.docx
@@ -72,7 +72,7 @@
           </mc:Choice>
           <mc:Fallback>
             <w:pict>
-              <v:line w14:anchorId="6B1FE7CE" id="Conector reto 2" o:spid="_x0000_s1026" style="position:absolute;z-index:251659264;visibility:visible;mso-wrap-style:square;mso-width-percent:0;mso-height-percent:0;mso-wrap-distance-left:9pt;mso-wrap-distance-top:0;mso-wrap-distance-right:9pt;mso-wrap-distance-bottom:0;mso-position-horizontal:left;mso-position-horizontal-relative:margin;mso-position-vertical:absolute;mso-position-vertical-relative:text;mso-width-percent:0;mso-height-percent:0;mso-width-relative:margin;mso-height-relative:margin" from="0,38.7pt" to="452.25pt,38.7pt" o:gfxdata="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" strokecolor="black [3200]" strokeweight="4.5pt">
+              <v:line w14:anchorId="0FECD031" id="Conector reto 2" o:spid="_x0000_s1026" style="position:absolute;z-index:251659264;visibility:visible;mso-wrap-style:square;mso-width-percent:0;mso-height-percent:0;mso-wrap-distance-left:9pt;mso-wrap-distance-top:0;mso-wrap-distance-right:9pt;mso-wrap-distance-bottom:0;mso-position-horizontal:left;mso-position-horizontal-relative:margin;mso-position-vertical:absolute;mso-position-vertical-relative:text;mso-width-percent:0;mso-height-percent:0;mso-width-relative:margin;mso-height-relative:margin" from="0,38.7pt" to="452.25pt,38.7pt" o:gfxdata="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" strokecolor="black [3200]" strokeweight="4.5pt">
                 <v:stroke joinstyle="miter"/>
                 <w10:wrap anchorx="margin"/>
               </v:line>
@@ -148,6 +148,7 @@
           <w:noProof/>
           <w:sz w:val="32"/>
           <w:szCs w:val="32"/>
+          <w:highlight w:val="yellow"/>
         </w:rPr>
         <w:t>(</w:t>
       </w:r>
@@ -157,6 +158,7 @@
           <w:noProof/>
           <w:sz w:val="32"/>
           <w:szCs w:val="32"/>
+          <w:highlight w:val="yellow"/>
         </w:rPr>
         <w:t>NOME DOS INTEGRANTES</w:t>
       </w:r>
@@ -165,6 +167,7 @@
           <w:noProof/>
           <w:sz w:val="32"/>
           <w:szCs w:val="32"/>
+          <w:highlight w:val="yellow"/>
         </w:rPr>
         <w:t>)</w:t>
       </w:r>
@@ -219,7 +222,6 @@
     </w:p>
     <w:p>
       <w:pPr>
-        <w:jc w:val="left"/>
         <w:rPr>
           <w:noProof/>
         </w:rPr>
@@ -340,7 +342,7 @@
           </mc:Choice>
           <mc:Fallback>
             <w:pict>
-              <v:line w14:anchorId="37B6E3B2" id="Conector reto 2" o:spid="_x0000_s1026" style="position:absolute;z-index:251661312;visibility:visible;mso-wrap-style:square;mso-width-percent:0;mso-height-percent:0;mso-wrap-distance-left:9pt;mso-wrap-distance-top:0;mso-wrap-distance-right:9pt;mso-wrap-distance-bottom:0;mso-position-horizontal:right;mso-position-horizontal-relative:margin;mso-position-vertical:absolute;mso-position-vertical-relative:text;mso-width-percent:0;mso-height-percent:0;mso-width-relative:margin;mso-height-relative:margin" from="399.8pt,358.3pt" to="850.8pt,359.5pt" o:gfxdata="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" strokecolor="black [3200]" strokeweight="4.5pt">
+              <v:line w14:anchorId="61D1334D" id="Conector reto 2" o:spid="_x0000_s1026" style="position:absolute;z-index:251661312;visibility:visible;mso-wrap-style:square;mso-width-percent:0;mso-height-percent:0;mso-wrap-distance-left:9pt;mso-wrap-distance-top:0;mso-wrap-distance-right:9pt;mso-wrap-distance-bottom:0;mso-position-horizontal:right;mso-position-horizontal-relative:margin;mso-position-vertical:absolute;mso-position-vertical-relative:text;mso-width-percent:0;mso-height-percent:0;mso-width-relative:margin;mso-height-relative:margin" from="399.8pt,358.3pt" to="850.8pt,359.5pt" o:gfxdata="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" strokecolor="black [3200]" strokeweight="4.5pt">
                 <v:stroke joinstyle="miter"/>
                 <w10:wrap anchorx="margin"/>
               </v:line>
@@ -400,6 +402,7 @@
           <w:noProof/>
           <w:sz w:val="32"/>
           <w:szCs w:val="32"/>
+          <w:highlight w:val="yellow"/>
         </w:rPr>
         <w:lastRenderedPageBreak/>
         <w:t>NOME DOS INTEGRANTES</w:t>
@@ -674,6 +677,7 @@
                                 <w:noProof/>
                                 <w:sz w:val="24"/>
                                 <w:szCs w:val="24"/>
+                                <w:highlight w:val="yellow"/>
                               </w:rPr>
                               <w:t>(sobrenome)</w:t>
                             </w:r>
@@ -751,6 +755,7 @@
                           <w:noProof/>
                           <w:sz w:val="24"/>
                           <w:szCs w:val="24"/>
+                          <w:highlight w:val="yellow"/>
                         </w:rPr>
                         <w:t>(sobrenome)</w:t>
                       </w:r>
@@ -1389,16 +1394,750 @@
           <w:sz w:val="24"/>
           <w:szCs w:val="24"/>
         </w:rPr>
-        <w:t xml:space="preserve">2, surge a primeira resposta direta ao SCCS: O RCS (Revision Control System), desenvolvido por Walter F. Tichy enquanto ele estava na Universidade de Purdue. O RCS ainda era um sistema centralizado, mas com uma interface mais fácil e com resposta de armazenamento e leitura </w:t>
-      </w:r>
-    </w:p>
-    <w:p>
-      <w:pPr>
-        <w:spacing w:before="240" w:after="240"/>
+        <w:t>2, surge a primeira resposta direta ao SCCS: O RCS (Revision Control System), desenvolvido por Walter F. Tichy enquanto ele estava na Universidade de Purdue. O RCS ainda era um sistema centralizado, mas com uma interface mais fácil e com resposta de armazenamento e leitura</w:t>
+      </w:r>
+      <w:r>
+        <w:rPr>
+          <w:rFonts w:ascii="Arial" w:hAnsi="Arial" w:cs="Arial"/>
+          <w:noProof/>
+          <w:sz w:val="24"/>
+          <w:szCs w:val="24"/>
+        </w:rPr>
+        <w:t xml:space="preserve"> mais eficientes por salvar as alterações localmente e só depois as sincronizar com açoes de </w:t>
+      </w:r>
+      <w:r>
+        <w:rPr>
+          <w:rFonts w:ascii="Arial" w:hAnsi="Arial" w:cs="Arial"/>
+          <w:i/>
+          <w:iCs/>
+          <w:noProof/>
+          <w:sz w:val="24"/>
+          <w:szCs w:val="24"/>
+        </w:rPr>
+        <w:t>push</w:t>
+      </w:r>
+      <w:r>
+        <w:rPr>
+          <w:rFonts w:ascii="Arial" w:hAnsi="Arial" w:cs="Arial"/>
+          <w:noProof/>
+          <w:sz w:val="24"/>
+          <w:szCs w:val="24"/>
+        </w:rPr>
+        <w:t xml:space="preserve"> e </w:t>
+      </w:r>
+      <w:r>
+        <w:rPr>
+          <w:rFonts w:ascii="Arial" w:hAnsi="Arial" w:cs="Arial"/>
+          <w:i/>
+          <w:iCs/>
+          <w:noProof/>
+          <w:sz w:val="24"/>
+          <w:szCs w:val="24"/>
+        </w:rPr>
+        <w:t>pull</w:t>
+      </w:r>
+      <w:r>
+        <w:rPr>
+          <w:rFonts w:ascii="Arial" w:hAnsi="Arial" w:cs="Arial"/>
+          <w:i/>
+          <w:iCs/>
+          <w:noProof/>
+          <w:sz w:val="24"/>
+          <w:szCs w:val="24"/>
+        </w:rPr>
+        <w:t xml:space="preserve"> no servidor central</w:t>
+      </w:r>
+      <w:r>
+        <w:rPr>
+          <w:rFonts w:ascii="Arial" w:hAnsi="Arial" w:cs="Arial"/>
+          <w:noProof/>
+          <w:sz w:val="24"/>
+          <w:szCs w:val="24"/>
+        </w:rPr>
+        <w:t xml:space="preserve">. Trouxe também a criação de </w:t>
+      </w:r>
+      <w:r>
+        <w:rPr>
+          <w:rFonts w:ascii="Arial" w:hAnsi="Arial" w:cs="Arial"/>
+          <w:i/>
+          <w:iCs/>
+          <w:noProof/>
+          <w:sz w:val="24"/>
+          <w:szCs w:val="24"/>
+        </w:rPr>
+        <w:t>branchs</w:t>
+      </w:r>
+      <w:r>
+        <w:rPr>
+          <w:rFonts w:ascii="Arial" w:hAnsi="Arial" w:cs="Arial"/>
+          <w:noProof/>
+          <w:sz w:val="24"/>
+          <w:szCs w:val="24"/>
+        </w:rPr>
+        <w:t xml:space="preserve"> e a possibilidade de recuperação de versões anteriores dos códigos. </w:t>
+      </w:r>
+      <w:r>
+        <w:rPr>
+          <w:rFonts w:ascii="Arial" w:hAnsi="Arial" w:cs="Arial"/>
+          <w:noProof/>
+          <w:sz w:val="24"/>
+          <w:szCs w:val="24"/>
+        </w:rPr>
+        <w:br/>
+      </w:r>
+      <w:r>
+        <w:rPr>
+          <w:rFonts w:ascii="Arial" w:hAnsi="Arial" w:cs="Arial"/>
+          <w:noProof/>
+          <w:sz w:val="24"/>
+          <w:szCs w:val="24"/>
+        </w:rPr>
+        <w:br/>
+        <w:t xml:space="preserve">Nos anos 90, surge o CVS (Concurrent Version System), que permitia a colaboração remota, superando </w:t>
+      </w:r>
+      <w:r>
+        <w:rPr>
+          <w:rFonts w:ascii="Arial" w:hAnsi="Arial" w:cs="Arial"/>
+          <w:noProof/>
+          <w:sz w:val="24"/>
+          <w:szCs w:val="24"/>
+        </w:rPr>
+        <w:t xml:space="preserve">as limitações do RCS. E no inicio dos anos 2000 surge o SVN (Apache Subversion), com capacidade de rastrear arquivos renomeados, agrupar mudanças em um único commit, e maior eficiencia na comunicação entre cliente e servidor, dentre outras vantagens diante do CVS. Mas até então, todos eram centralizados. </w:t>
+      </w:r>
+    </w:p>
+    <w:p>
+      <w:pPr>
+        <w:rPr>
+          <w:rFonts w:ascii="Arial" w:hAnsi="Arial" w:cs="Arial"/>
+          <w:noProof/>
+          <w:sz w:val="24"/>
+          <w:szCs w:val="24"/>
+        </w:rPr>
+      </w:pPr>
+      <w:r>
+        <w:rPr>
+          <w:rFonts w:ascii="Arial" w:hAnsi="Arial" w:cs="Arial"/>
+          <w:noProof/>
+          <w:sz w:val="24"/>
+          <w:szCs w:val="24"/>
+        </w:rPr>
+        <w:lastRenderedPageBreak/>
+        <w:t>Somente em 2005 que tivemos o surgimento do GIT, que resolveu a maioria esmagadora das limitações dos concorrentes mais velhos, e trouxe novos conceitos que iriam revolucionar os sistemas de versionamento. O Git foi lançado em 2005 por Linus Torvalds e outros colaboradores Linux</w:t>
+      </w:r>
+      <w:r>
+        <w:rPr>
+          <w:rFonts w:ascii="Arial" w:hAnsi="Arial" w:cs="Arial"/>
+          <w:noProof/>
+          <w:sz w:val="24"/>
+          <w:szCs w:val="24"/>
+        </w:rPr>
+        <w:t xml:space="preserve">, como um software de código aberto, o que tornava o GIT um SCV muito flexível e dinâmico. O GIT apresentava velocidade de oepração, tornando ações como </w:t>
+      </w:r>
+      <w:r>
+        <w:rPr>
+          <w:rFonts w:ascii="Arial" w:hAnsi="Arial" w:cs="Arial"/>
+          <w:i/>
+          <w:iCs/>
+          <w:noProof/>
+          <w:sz w:val="24"/>
+          <w:szCs w:val="24"/>
+        </w:rPr>
+        <w:t>commit</w:t>
+      </w:r>
+      <w:r>
+        <w:rPr>
+          <w:rFonts w:ascii="Arial" w:hAnsi="Arial" w:cs="Arial"/>
+          <w:noProof/>
+          <w:sz w:val="24"/>
+          <w:szCs w:val="24"/>
+        </w:rPr>
+        <w:t xml:space="preserve">, </w:t>
+      </w:r>
+      <w:r>
+        <w:rPr>
+          <w:rFonts w:ascii="Arial" w:hAnsi="Arial" w:cs="Arial"/>
+          <w:i/>
+          <w:iCs/>
+          <w:noProof/>
+          <w:sz w:val="24"/>
+          <w:szCs w:val="24"/>
+        </w:rPr>
+        <w:t>branch</w:t>
+      </w:r>
+      <w:r>
+        <w:rPr>
+          <w:rFonts w:ascii="Arial" w:hAnsi="Arial" w:cs="Arial"/>
+          <w:noProof/>
+          <w:sz w:val="24"/>
+          <w:szCs w:val="24"/>
+        </w:rPr>
+        <w:t xml:space="preserve"> e </w:t>
+      </w:r>
+      <w:r>
+        <w:rPr>
+          <w:rFonts w:ascii="Arial" w:hAnsi="Arial" w:cs="Arial"/>
+          <w:i/>
+          <w:iCs/>
+          <w:noProof/>
+          <w:sz w:val="24"/>
+          <w:szCs w:val="24"/>
+        </w:rPr>
+        <w:t>merge</w:t>
+      </w:r>
+      <w:r>
+        <w:rPr>
+          <w:rFonts w:ascii="Arial" w:hAnsi="Arial" w:cs="Arial"/>
+          <w:i/>
+          <w:iCs/>
+          <w:noProof/>
+          <w:sz w:val="24"/>
+          <w:szCs w:val="24"/>
+        </w:rPr>
+        <w:t xml:space="preserve"> </w:t>
+      </w:r>
+      <w:r>
+        <w:rPr>
+          <w:rFonts w:ascii="Arial" w:hAnsi="Arial" w:cs="Arial"/>
+          <w:noProof/>
+          <w:sz w:val="24"/>
+          <w:szCs w:val="24"/>
+        </w:rPr>
+        <w:t>tarefas rápidas e simples</w:t>
+      </w:r>
+      <w:r>
+        <w:rPr>
+          <w:rFonts w:ascii="Arial" w:hAnsi="Arial" w:cs="Arial"/>
+          <w:noProof/>
+          <w:sz w:val="24"/>
+          <w:szCs w:val="24"/>
+        </w:rPr>
+        <w:t xml:space="preserve">; Possuia </w:t>
+      </w:r>
+      <w:r>
+        <w:rPr>
+          <w:rFonts w:ascii="Arial" w:hAnsi="Arial" w:cs="Arial"/>
+          <w:i/>
+          <w:iCs/>
+          <w:noProof/>
+          <w:sz w:val="24"/>
+          <w:szCs w:val="24"/>
+        </w:rPr>
+        <w:t>commit</w:t>
+      </w:r>
+      <w:r>
+        <w:rPr>
+          <w:rFonts w:ascii="Arial" w:hAnsi="Arial" w:cs="Arial"/>
+          <w:i/>
+          <w:iCs/>
+          <w:noProof/>
+          <w:sz w:val="24"/>
+          <w:szCs w:val="24"/>
+        </w:rPr>
+        <w:t>s</w:t>
+      </w:r>
+      <w:r>
+        <w:rPr>
+          <w:rFonts w:ascii="Arial" w:hAnsi="Arial" w:cs="Arial"/>
+          <w:noProof/>
+          <w:sz w:val="24"/>
+          <w:szCs w:val="24"/>
+        </w:rPr>
+        <w:t xml:space="preserve"> atomicos, o que possibilitava o rastreamento preciso dos </w:t>
+      </w:r>
+      <w:r>
+        <w:rPr>
+          <w:rFonts w:ascii="Arial" w:hAnsi="Arial" w:cs="Arial"/>
+          <w:i/>
+          <w:iCs/>
+          <w:noProof/>
+          <w:sz w:val="24"/>
+          <w:szCs w:val="24"/>
+        </w:rPr>
+        <w:t>commits</w:t>
+      </w:r>
+      <w:r>
+        <w:rPr>
+          <w:rFonts w:ascii="Arial" w:hAnsi="Arial" w:cs="Arial"/>
+          <w:i/>
+          <w:iCs/>
+          <w:noProof/>
+          <w:sz w:val="24"/>
+          <w:szCs w:val="24"/>
+        </w:rPr>
+        <w:t xml:space="preserve"> </w:t>
+      </w:r>
+      <w:r>
+        <w:rPr>
+          <w:rFonts w:ascii="Arial" w:hAnsi="Arial" w:cs="Arial"/>
+          <w:noProof/>
+          <w:sz w:val="24"/>
+          <w:szCs w:val="24"/>
+        </w:rPr>
+        <w:t xml:space="preserve">e histórico completo de alterações, inclusive renomeio e movimentação de arquivos, facilitando as ações de </w:t>
+      </w:r>
+      <w:r>
+        <w:rPr>
+          <w:rFonts w:ascii="Arial" w:hAnsi="Arial" w:cs="Arial"/>
+          <w:i/>
+          <w:iCs/>
+          <w:noProof/>
+          <w:sz w:val="24"/>
+          <w:szCs w:val="24"/>
+        </w:rPr>
+        <w:t>rollback</w:t>
+      </w:r>
+      <w:r>
+        <w:rPr>
+          <w:rFonts w:ascii="Arial" w:hAnsi="Arial" w:cs="Arial"/>
+          <w:noProof/>
+          <w:sz w:val="24"/>
+          <w:szCs w:val="24"/>
+        </w:rPr>
+        <w:t xml:space="preserve"> em casos de falhas</w:t>
+      </w:r>
+      <w:r>
+        <w:rPr>
+          <w:rFonts w:ascii="Arial" w:hAnsi="Arial" w:cs="Arial"/>
+          <w:noProof/>
+          <w:sz w:val="24"/>
+          <w:szCs w:val="24"/>
+        </w:rPr>
+        <w:t>; P</w:t>
+      </w:r>
+      <w:r>
+        <w:rPr>
+          <w:rFonts w:ascii="Arial" w:hAnsi="Arial" w:cs="Arial"/>
+          <w:noProof/>
+          <w:sz w:val="24"/>
+          <w:szCs w:val="24"/>
+        </w:rPr>
+        <w:t>restava bom suporte a links simbólicos e outros tipos de arquivos</w:t>
+      </w:r>
+      <w:r>
+        <w:rPr>
+          <w:rFonts w:ascii="Arial" w:hAnsi="Arial" w:cs="Arial"/>
+          <w:noProof/>
+          <w:sz w:val="24"/>
+          <w:szCs w:val="24"/>
+        </w:rPr>
+        <w:t xml:space="preserve">, e o principal: Era o primeiro SCV distribuído. Ou seja: As alterações eram feitas localmente na máquina do desenvolvedor, podendo serem feitas até mesmo em ambiente offline, e posteriormente eram sincronizadas com o código fonte que estava hospedado em um serviço centralizado, o que possibilitava o trabalho simultaneo de desenvolvedores de qualquer lugar, em qualquer área do código. Desde então, o GIT é a ferramenta de versionamento mais versátil e mais usada até nos dias de hoje. </w:t>
+      </w:r>
+    </w:p>
+    <w:p>
+      <w:pPr>
+        <w:rPr>
+          <w:rFonts w:ascii="Arial" w:hAnsi="Arial" w:cs="Arial"/>
+          <w:noProof/>
+          <w:sz w:val="24"/>
+          <w:szCs w:val="24"/>
+        </w:rPr>
+      </w:pPr>
+      <w:r>
+        <w:rPr>
+          <w:rFonts w:ascii="Arial" w:hAnsi="Arial" w:cs="Arial"/>
+          <w:noProof/>
+          <w:sz w:val="24"/>
+          <w:szCs w:val="24"/>
+        </w:rPr>
+        <w:br/>
+        <w:t xml:space="preserve">Mas em 2008 o GIT passou por uma integração que consolidou sua liderança no mercado. </w:t>
+      </w:r>
+      <w:r>
+        <w:rPr>
+          <w:rFonts w:ascii="Arial" w:hAnsi="Arial" w:cs="Arial"/>
+          <w:noProof/>
+          <w:sz w:val="24"/>
+          <w:szCs w:val="24"/>
+        </w:rPr>
+        <w:t>Chris Wanstrath, J. Hyett, Tom Preston-Werner e Scott Chacon</w:t>
+      </w:r>
+      <w:r>
+        <w:rPr>
+          <w:rFonts w:ascii="Arial" w:hAnsi="Arial" w:cs="Arial"/>
+          <w:noProof/>
+          <w:sz w:val="24"/>
+          <w:szCs w:val="24"/>
+        </w:rPr>
+        <w:t xml:space="preserve"> lançaram o GitHub. </w:t>
+      </w:r>
+    </w:p>
+    <w:p>
+      <w:pPr>
+        <w:rPr>
+          <w:rFonts w:ascii="Arial" w:hAnsi="Arial" w:cs="Arial"/>
+          <w:noProof/>
+          <w:sz w:val="24"/>
+          <w:szCs w:val="24"/>
+        </w:rPr>
+      </w:pPr>
+      <w:r>
+        <w:rPr>
+          <w:rFonts w:ascii="Arial" w:hAnsi="Arial" w:cs="Arial"/>
+          <w:noProof/>
+          <w:sz w:val="24"/>
+          <w:szCs w:val="24"/>
+        </w:rPr>
+        <w:t>O GitHub é uma plataforma que hospeda os códigos utilizados pelo GIT para versionamento e oferece alguns recursos adicionais como controle de acesso, rastreamento de problemas, integração contínua e outras funcionalidades. Ele facilitou o emprego do SCV distribuíd</w:t>
+      </w:r>
+      <w:r>
+        <w:rPr>
+          <w:rFonts w:ascii="Arial" w:hAnsi="Arial" w:cs="Arial"/>
+          <w:noProof/>
+          <w:sz w:val="24"/>
+          <w:szCs w:val="24"/>
+        </w:rPr>
+        <w:t xml:space="preserve">o, permitindo que desenvolvedores colaborem em projetos de código aberto e criem </w:t>
+      </w:r>
+      <w:r>
+        <w:rPr>
+          <w:rFonts w:ascii="Arial" w:hAnsi="Arial" w:cs="Arial"/>
+          <w:i/>
+          <w:iCs/>
+          <w:noProof/>
+          <w:sz w:val="24"/>
+          <w:szCs w:val="24"/>
+        </w:rPr>
+        <w:t>pull requests</w:t>
+      </w:r>
+      <w:r>
+        <w:rPr>
+          <w:rFonts w:ascii="Arial" w:hAnsi="Arial" w:cs="Arial"/>
+          <w:noProof/>
+          <w:sz w:val="24"/>
+          <w:szCs w:val="24"/>
+        </w:rPr>
+        <w:t xml:space="preserve"> como sugestões de melhoras ou correções em projetos públicos, trouxe wikis criando informação centralizada e acessível para todos, e hospeda gratuitamente sites estáticos, o que o torna numa ótima opção para portfólios e documentações. </w:t>
+      </w:r>
+      <w:r>
+        <w:rPr>
+          <w:rFonts w:ascii="Arial" w:hAnsi="Arial" w:cs="Arial"/>
+          <w:noProof/>
+          <w:sz w:val="24"/>
+          <w:szCs w:val="24"/>
+        </w:rPr>
+        <w:br/>
+      </w:r>
+      <w:r>
+        <w:rPr>
+          <w:rFonts w:ascii="Arial" w:hAnsi="Arial" w:cs="Arial"/>
+          <w:noProof/>
+          <w:sz w:val="24"/>
+          <w:szCs w:val="24"/>
+        </w:rPr>
+        <w:br/>
+        <w:t xml:space="preserve">Apesar de existir concorrentes como GitLab, BitBucket, SourceForge, Gitea e Mercurial, o GitHub ainda é o mais utilizado para pequenos e grandes projetos e/ou empresas. </w:t>
+      </w:r>
+    </w:p>
+    <w:p>
+      <w:pPr>
+        <w:rPr>
+          <w:rFonts w:ascii="Arial" w:hAnsi="Arial" w:cs="Arial"/>
+          <w:noProof/>
+          <w:sz w:val="24"/>
+          <w:szCs w:val="24"/>
+        </w:rPr>
+      </w:pPr>
+      <w:r>
+        <w:rPr>
+          <w:rFonts w:ascii="Arial" w:hAnsi="Arial" w:cs="Arial"/>
+          <w:noProof/>
+          <w:sz w:val="24"/>
+          <w:szCs w:val="24"/>
+        </w:rPr>
+        <w:br w:type="page"/>
+      </w:r>
+    </w:p>
+    <w:p>
+      <w:pPr>
+        <w:pStyle w:val="PargrafodaLista"/>
+        <w:numPr>
+          <w:ilvl w:val="0"/>
+          <w:numId w:val="1"/>
+        </w:numPr>
+        <w:rPr>
+          <w:rFonts w:ascii="Arial" w:hAnsi="Arial" w:cs="Arial"/>
+          <w:noProof/>
+          <w:sz w:val="24"/>
+          <w:szCs w:val="24"/>
+        </w:rPr>
+      </w:pPr>
+      <w:r>
         <w:rPr>
           <w:rFonts w:ascii="Arial" w:hAnsi="Arial" w:cs="Arial"/>
           <w:b/>
           <w:bCs/>
+          <w:noProof/>
+          <w:sz w:val="24"/>
+          <w:szCs w:val="24"/>
+        </w:rPr>
+        <w:lastRenderedPageBreak/>
+        <w:t xml:space="preserve">Beneficios do versionamento </w:t>
+      </w:r>
+    </w:p>
+    <w:p>
+      <w:pPr>
+        <w:pStyle w:val="PargrafodaLista"/>
+        <w:ind w:left="0"/>
+        <w:rPr>
+          <w:rFonts w:ascii="Arial" w:hAnsi="Arial" w:cs="Arial"/>
+          <w:noProof/>
+          <w:sz w:val="24"/>
+          <w:szCs w:val="24"/>
+        </w:rPr>
+      </w:pPr>
+      <w:r>
+        <w:rPr>
+          <w:rFonts w:ascii="Arial" w:hAnsi="Arial" w:cs="Arial"/>
+          <w:noProof/>
+          <w:sz w:val="24"/>
+          <w:szCs w:val="24"/>
+        </w:rPr>
+        <w:t xml:space="preserve">Partindo da premissa que raramente o desenvolvimento de softwares é uma tarefa individual, </w:t>
+      </w:r>
+      <w:r>
+        <w:rPr>
+          <w:rFonts w:ascii="Arial" w:hAnsi="Arial" w:cs="Arial"/>
+          <w:noProof/>
+          <w:sz w:val="24"/>
+          <w:szCs w:val="24"/>
+        </w:rPr>
+        <w:t>o controle de versionamento se torna indispensável para garantir a segurança, a celeridade e eficiencia no desenvolvimento do projeto. Segundo Dias (2016), 4 perguntas devem ser feitas para identificar a necessidade de uso de um SCV. Se a resposta de 1 delas for “sim”, então um SCV deve ser implementado. São elas:</w:t>
+      </w:r>
+    </w:p>
+    <w:p>
+      <w:pPr>
+        <w:pStyle w:val="PargrafodaLista"/>
+        <w:numPr>
+          <w:ilvl w:val="0"/>
+          <w:numId w:val="12"/>
+        </w:numPr>
+        <w:rPr>
+          <w:rFonts w:ascii="Arial" w:hAnsi="Arial" w:cs="Arial"/>
+          <w:noProof/>
+          <w:sz w:val="24"/>
+          <w:szCs w:val="24"/>
+        </w:rPr>
+      </w:pPr>
+      <w:r>
+        <w:rPr>
+          <w:rFonts w:ascii="Arial" w:hAnsi="Arial" w:cs="Arial"/>
+          <w:sz w:val="24"/>
+          <w:szCs w:val="24"/>
+        </w:rPr>
+        <w:t>“Alguém já subscreveu o código de outra pessoa por acidente e acabou perdendo as alterações</w:t>
+      </w:r>
+      <w:r>
+        <w:rPr>
+          <w:rFonts w:ascii="Arial" w:hAnsi="Arial" w:cs="Arial"/>
+          <w:sz w:val="24"/>
+          <w:szCs w:val="24"/>
+        </w:rPr>
+        <w:t xml:space="preserve"> </w:t>
+      </w:r>
+      <w:r>
+        <w:rPr>
+          <w:rFonts w:ascii="Arial" w:hAnsi="Arial" w:cs="Arial"/>
+          <w:sz w:val="24"/>
+          <w:szCs w:val="24"/>
+        </w:rPr>
+        <w:t>?”</w:t>
+      </w:r>
+    </w:p>
+    <w:p>
+      <w:pPr>
+        <w:pStyle w:val="PargrafodaLista"/>
+        <w:numPr>
+          <w:ilvl w:val="0"/>
+          <w:numId w:val="12"/>
+        </w:numPr>
+        <w:rPr>
+          <w:rFonts w:ascii="Arial" w:hAnsi="Arial" w:cs="Arial"/>
+          <w:noProof/>
+          <w:sz w:val="24"/>
+          <w:szCs w:val="24"/>
+        </w:rPr>
+      </w:pPr>
+      <w:r>
+        <w:rPr>
+          <w:rFonts w:ascii="Arial" w:hAnsi="Arial" w:cs="Arial"/>
+          <w:sz w:val="24"/>
+          <w:szCs w:val="24"/>
+        </w:rPr>
+        <w:t>“Têm dificuldades em saber quais as alterações efetuadas em um programa, quando foram feitas e quem fez</w:t>
+      </w:r>
+      <w:r>
+        <w:rPr>
+          <w:rFonts w:ascii="Arial" w:hAnsi="Arial" w:cs="Arial"/>
+          <w:sz w:val="24"/>
+          <w:szCs w:val="24"/>
+        </w:rPr>
+        <w:t xml:space="preserve"> </w:t>
+      </w:r>
+      <w:r>
+        <w:rPr>
+          <w:rFonts w:ascii="Arial" w:hAnsi="Arial" w:cs="Arial"/>
+          <w:sz w:val="24"/>
+          <w:szCs w:val="24"/>
+        </w:rPr>
+        <w:t>?”</w:t>
+      </w:r>
+    </w:p>
+    <w:p>
+      <w:pPr>
+        <w:pStyle w:val="PargrafodaLista"/>
+        <w:numPr>
+          <w:ilvl w:val="0"/>
+          <w:numId w:val="12"/>
+        </w:numPr>
+        <w:rPr>
+          <w:rFonts w:ascii="Arial" w:hAnsi="Arial" w:cs="Arial"/>
+          <w:noProof/>
+          <w:sz w:val="24"/>
+          <w:szCs w:val="24"/>
+        </w:rPr>
+      </w:pPr>
+      <w:r>
+        <w:rPr>
+          <w:rFonts w:ascii="Arial" w:hAnsi="Arial" w:cs="Arial"/>
+          <w:sz w:val="24"/>
+          <w:szCs w:val="24"/>
+        </w:rPr>
+        <w:t>“</w:t>
+      </w:r>
+      <w:r>
+        <w:rPr>
+          <w:rFonts w:ascii="Arial" w:hAnsi="Arial" w:cs="Arial"/>
+          <w:sz w:val="24"/>
+          <w:szCs w:val="24"/>
+        </w:rPr>
+        <w:t>Tem dificuldade em recuperar o código de uma versão anterior da que está em produção</w:t>
+      </w:r>
+      <w:r>
+        <w:rPr>
+          <w:rFonts w:ascii="Arial" w:hAnsi="Arial" w:cs="Arial"/>
+          <w:sz w:val="24"/>
+          <w:szCs w:val="24"/>
+        </w:rPr>
+        <w:t xml:space="preserve"> </w:t>
+      </w:r>
+      <w:r>
+        <w:rPr>
+          <w:rFonts w:ascii="Arial" w:hAnsi="Arial" w:cs="Arial"/>
+          <w:sz w:val="24"/>
+          <w:szCs w:val="24"/>
+        </w:rPr>
+        <w:t>?”</w:t>
+      </w:r>
+    </w:p>
+    <w:p>
+      <w:pPr>
+        <w:pStyle w:val="PargrafodaLista"/>
+        <w:numPr>
+          <w:ilvl w:val="0"/>
+          <w:numId w:val="12"/>
+        </w:numPr>
+        <w:rPr>
+          <w:rFonts w:ascii="Arial" w:hAnsi="Arial" w:cs="Arial"/>
+          <w:noProof/>
+          <w:sz w:val="24"/>
+          <w:szCs w:val="24"/>
+        </w:rPr>
+      </w:pPr>
+      <w:r>
+        <w:rPr>
+          <w:rFonts w:ascii="Arial" w:hAnsi="Arial" w:cs="Arial"/>
+          <w:sz w:val="24"/>
+          <w:szCs w:val="24"/>
+        </w:rPr>
+        <w:t>“Têm problemas em manter variações do sistema ao mesmo tempo</w:t>
+      </w:r>
+      <w:r>
+        <w:rPr>
+          <w:rFonts w:ascii="Arial" w:hAnsi="Arial" w:cs="Arial"/>
+          <w:sz w:val="24"/>
+          <w:szCs w:val="24"/>
+        </w:rPr>
+        <w:t xml:space="preserve"> ?</w:t>
+      </w:r>
+      <w:r>
+        <w:rPr>
+          <w:rFonts w:ascii="Arial" w:hAnsi="Arial" w:cs="Arial"/>
+          <w:sz w:val="24"/>
+          <w:szCs w:val="24"/>
+        </w:rPr>
+        <w:t>”</w:t>
+      </w:r>
+    </w:p>
+    <w:p>
+      <w:pPr>
+        <w:ind w:left="709" w:firstLine="0"/>
+        <w:rPr>
+          <w:rFonts w:ascii="Arial" w:hAnsi="Arial" w:cs="Arial"/>
+          <w:noProof/>
+          <w:sz w:val="24"/>
+          <w:szCs w:val="24"/>
+        </w:rPr>
+      </w:pPr>
+    </w:p>
+    <w:p>
+      <w:pPr>
+        <w:ind w:firstLine="708"/>
+        <w:rPr>
+          <w:rFonts w:ascii="Arial" w:hAnsi="Arial" w:cs="Arial"/>
+          <w:noProof/>
+          <w:sz w:val="24"/>
+          <w:szCs w:val="24"/>
+        </w:rPr>
+      </w:pPr>
+      <w:r>
+        <w:rPr>
+          <w:rFonts w:ascii="Arial" w:hAnsi="Arial" w:cs="Arial"/>
+          <w:noProof/>
+          <w:sz w:val="24"/>
+          <w:szCs w:val="24"/>
+        </w:rPr>
+        <w:t xml:space="preserve">Um SCV apropriado </w:t>
+      </w:r>
+      <w:r>
+        <w:rPr>
+          <w:rFonts w:ascii="Arial" w:hAnsi="Arial" w:cs="Arial"/>
+          <w:noProof/>
+          <w:sz w:val="24"/>
+          <w:szCs w:val="24"/>
+        </w:rPr>
+        <w:t>a</w:t>
+      </w:r>
+      <w:r>
+        <w:rPr>
+          <w:rFonts w:ascii="Arial" w:hAnsi="Arial" w:cs="Arial"/>
+          <w:noProof/>
+          <w:sz w:val="24"/>
+          <w:szCs w:val="24"/>
+        </w:rPr>
+        <w:t xml:space="preserve">s necessidades do projeto e da equipe, podem impactar positivamente atraves de: </w:t>
+      </w:r>
+    </w:p>
+    <w:p>
+      <w:pPr>
+        <w:ind w:firstLine="708"/>
+        <w:rPr>
+          <w:rFonts w:ascii="Arial" w:hAnsi="Arial" w:cs="Arial"/>
+          <w:noProof/>
+          <w:sz w:val="24"/>
+          <w:szCs w:val="24"/>
+        </w:rPr>
+      </w:pPr>
+    </w:p>
+    <w:p>
+      <w:pPr>
+        <w:pStyle w:val="PargrafodaLista"/>
+        <w:numPr>
+          <w:ilvl w:val="0"/>
+          <w:numId w:val="13"/>
+        </w:numPr>
+        <w:rPr>
+          <w:rFonts w:ascii="Arial" w:hAnsi="Arial" w:cs="Arial"/>
+          <w:noProof/>
           <w:sz w:val="24"/>
           <w:szCs w:val="24"/>
         </w:rPr>
@@ -1408,9 +2147,546 @@
           <w:rFonts w:ascii="Arial" w:hAnsi="Arial" w:cs="Arial"/>
           <w:b/>
           <w:bCs/>
-          <w:sz w:val="24"/>
-          <w:szCs w:val="24"/>
-        </w:rPr>
+          <w:noProof/>
+          <w:sz w:val="24"/>
+          <w:szCs w:val="24"/>
+        </w:rPr>
+        <w:t xml:space="preserve">Histórico de alterações: </w:t>
+      </w:r>
+      <w:r>
+        <w:rPr>
+          <w:rFonts w:ascii="Arial" w:hAnsi="Arial" w:cs="Arial"/>
+          <w:noProof/>
+          <w:sz w:val="24"/>
+          <w:szCs w:val="24"/>
+        </w:rPr>
+        <w:t>O SCV</w:t>
+      </w:r>
+      <w:r>
+        <w:rPr>
+          <w:rFonts w:ascii="Arial" w:hAnsi="Arial" w:cs="Arial"/>
+          <w:b/>
+          <w:bCs/>
+          <w:noProof/>
+          <w:sz w:val="24"/>
+          <w:szCs w:val="24"/>
+        </w:rPr>
+        <w:t xml:space="preserve"> </w:t>
+      </w:r>
+      <w:r>
+        <w:rPr>
+          <w:rFonts w:ascii="Arial" w:hAnsi="Arial" w:cs="Arial"/>
+          <w:noProof/>
+          <w:sz w:val="24"/>
+          <w:szCs w:val="24"/>
+        </w:rPr>
+        <w:t>permite criar um histórico com todas as alterações feitas dentro do código fonte.</w:t>
+      </w:r>
+      <w:r>
+        <w:rPr>
+          <w:rFonts w:ascii="Arial" w:hAnsi="Arial" w:cs="Arial"/>
+          <w:noProof/>
+          <w:sz w:val="24"/>
+          <w:szCs w:val="24"/>
+        </w:rPr>
+        <w:t xml:space="preserve"> Desde</w:t>
+      </w:r>
+      <w:r>
+        <w:rPr>
+          <w:rFonts w:ascii="Arial" w:hAnsi="Arial" w:cs="Arial"/>
+          <w:noProof/>
+          <w:sz w:val="24"/>
+          <w:szCs w:val="24"/>
+        </w:rPr>
+        <w:t xml:space="preserve"> </w:t>
+      </w:r>
+      <w:r>
+        <w:rPr>
+          <w:rFonts w:ascii="Arial" w:hAnsi="Arial" w:cs="Arial"/>
+          <w:noProof/>
+          <w:sz w:val="24"/>
+          <w:szCs w:val="24"/>
+        </w:rPr>
+        <w:t>a i</w:t>
+      </w:r>
+      <w:r>
+        <w:rPr>
+          <w:rFonts w:ascii="Arial" w:hAnsi="Arial" w:cs="Arial"/>
+          <w:noProof/>
+          <w:sz w:val="24"/>
+          <w:szCs w:val="24"/>
+        </w:rPr>
+        <w:t>nclusão de linhas de comando, exclusão e modificações</w:t>
+      </w:r>
+      <w:r>
+        <w:rPr>
+          <w:rFonts w:ascii="Arial" w:hAnsi="Arial" w:cs="Arial"/>
+          <w:noProof/>
+          <w:sz w:val="24"/>
+          <w:szCs w:val="24"/>
+        </w:rPr>
+        <w:t xml:space="preserve"> até a movimentação de seções de código, arquivos ou um simples renomeamento de algum elemento. </w:t>
+      </w:r>
+    </w:p>
+    <w:p>
+      <w:pPr>
+        <w:pStyle w:val="PargrafodaLista"/>
+        <w:numPr>
+          <w:ilvl w:val="0"/>
+          <w:numId w:val="13"/>
+        </w:numPr>
+        <w:rPr>
+          <w:rFonts w:ascii="Arial" w:hAnsi="Arial" w:cs="Arial"/>
+          <w:noProof/>
+          <w:sz w:val="24"/>
+          <w:szCs w:val="24"/>
+        </w:rPr>
+      </w:pPr>
+      <w:r>
+        <w:rPr>
+          <w:rFonts w:ascii="Arial" w:hAnsi="Arial" w:cs="Arial"/>
+          <w:b/>
+          <w:bCs/>
+          <w:noProof/>
+          <w:sz w:val="24"/>
+          <w:szCs w:val="24"/>
+        </w:rPr>
+        <w:t>Controle de versão e segurança/confiabilidade:</w:t>
+      </w:r>
+      <w:r>
+        <w:rPr>
+          <w:rFonts w:ascii="Arial" w:hAnsi="Arial" w:cs="Arial"/>
+          <w:b/>
+          <w:bCs/>
+          <w:noProof/>
+          <w:sz w:val="24"/>
+          <w:szCs w:val="24"/>
+        </w:rPr>
+        <w:t xml:space="preserve"> </w:t>
+      </w:r>
+      <w:r>
+        <w:rPr>
+          <w:rFonts w:ascii="Arial" w:hAnsi="Arial" w:cs="Arial"/>
+          <w:noProof/>
+          <w:sz w:val="24"/>
+          <w:szCs w:val="24"/>
+        </w:rPr>
+        <w:t xml:space="preserve">Alguns SCV permitem retornar rapidamente o código a um estado anterior em caso de falhas, insatisfações com as mudanças, ou em caso de alterações inadvertidas/não autorizadas, garantindo confiabilidade ao código. No GitHub, há o uso do </w:t>
+      </w:r>
+      <w:r>
+        <w:rPr>
+          <w:rFonts w:ascii="Arial" w:hAnsi="Arial" w:cs="Arial"/>
+          <w:i/>
+          <w:iCs/>
+          <w:noProof/>
+          <w:sz w:val="24"/>
+          <w:szCs w:val="24"/>
+        </w:rPr>
+        <w:t>Pull request</w:t>
+      </w:r>
+      <w:r>
+        <w:rPr>
+          <w:rFonts w:ascii="Arial" w:hAnsi="Arial" w:cs="Arial"/>
+          <w:i/>
+          <w:iCs/>
+          <w:noProof/>
+          <w:sz w:val="24"/>
+          <w:szCs w:val="24"/>
+        </w:rPr>
+        <w:t xml:space="preserve">, </w:t>
+      </w:r>
+      <w:r>
+        <w:rPr>
+          <w:rFonts w:ascii="Arial" w:hAnsi="Arial" w:cs="Arial"/>
+          <w:noProof/>
+          <w:sz w:val="24"/>
+          <w:szCs w:val="24"/>
+        </w:rPr>
+        <w:t xml:space="preserve">onde uma alteração só é feita caso um moderador autorize a alteração no código fonte raiz. </w:t>
+      </w:r>
+    </w:p>
+    <w:p>
+      <w:pPr>
+        <w:pStyle w:val="PargrafodaLista"/>
+        <w:numPr>
+          <w:ilvl w:val="0"/>
+          <w:numId w:val="13"/>
+        </w:numPr>
+        <w:rPr>
+          <w:rFonts w:ascii="Arial" w:hAnsi="Arial" w:cs="Arial"/>
+          <w:noProof/>
+          <w:sz w:val="24"/>
+          <w:szCs w:val="24"/>
+        </w:rPr>
+      </w:pPr>
+      <w:r>
+        <w:rPr>
+          <w:rFonts w:ascii="Arial" w:hAnsi="Arial" w:cs="Arial"/>
+          <w:b/>
+          <w:bCs/>
+          <w:noProof/>
+          <w:sz w:val="24"/>
+          <w:szCs w:val="24"/>
+        </w:rPr>
+        <w:t>Teste e experimentação:</w:t>
+      </w:r>
+      <w:r>
+        <w:rPr>
+          <w:rFonts w:ascii="Arial" w:hAnsi="Arial" w:cs="Arial"/>
+          <w:noProof/>
+          <w:sz w:val="24"/>
+          <w:szCs w:val="24"/>
+        </w:rPr>
+        <w:t xml:space="preserve"> Com versões controladas, podendo escolher qual versão atual ou passado deve ser executada, testes de novas funcionais, correções de bugs ou quaisquer outras demandas ficam mais fáceis e eficientes de serem executadas no projeto. </w:t>
+      </w:r>
+    </w:p>
+    <w:p>
+      <w:pPr>
+        <w:pStyle w:val="PargrafodaLista"/>
+        <w:numPr>
+          <w:ilvl w:val="0"/>
+          <w:numId w:val="13"/>
+        </w:numPr>
+        <w:rPr>
+          <w:rFonts w:ascii="Arial" w:hAnsi="Arial" w:cs="Arial"/>
+          <w:noProof/>
+          <w:sz w:val="24"/>
+          <w:szCs w:val="24"/>
+        </w:rPr>
+      </w:pPr>
+      <w:r>
+        <w:rPr>
+          <w:rFonts w:ascii="Arial" w:hAnsi="Arial" w:cs="Arial"/>
+          <w:b/>
+          <w:bCs/>
+          <w:noProof/>
+          <w:sz w:val="24"/>
+          <w:szCs w:val="24"/>
+        </w:rPr>
+        <w:t>Ramificação e mesclagem</w:t>
+      </w:r>
+      <w:r>
+        <w:rPr>
+          <w:rFonts w:ascii="Arial" w:hAnsi="Arial" w:cs="Arial"/>
+          <w:noProof/>
+          <w:sz w:val="24"/>
+          <w:szCs w:val="24"/>
+        </w:rPr>
+        <w:t xml:space="preserve"> : </w:t>
+      </w:r>
+      <w:r>
+        <w:rPr>
+          <w:rFonts w:ascii="Arial" w:hAnsi="Arial" w:cs="Arial"/>
+          <w:noProof/>
+          <w:sz w:val="24"/>
+          <w:szCs w:val="24"/>
+        </w:rPr>
+        <w:t xml:space="preserve">Os SCV mais modernos permitem o uso de </w:t>
+      </w:r>
+      <w:r>
+        <w:rPr>
+          <w:rFonts w:ascii="Arial" w:hAnsi="Arial" w:cs="Arial"/>
+          <w:i/>
+          <w:iCs/>
+          <w:noProof/>
+          <w:sz w:val="24"/>
+          <w:szCs w:val="24"/>
+        </w:rPr>
+        <w:t>branchs</w:t>
+      </w:r>
+      <w:r>
+        <w:rPr>
+          <w:rFonts w:ascii="Arial" w:hAnsi="Arial" w:cs="Arial"/>
+          <w:i/>
+          <w:iCs/>
+          <w:noProof/>
+          <w:sz w:val="24"/>
+          <w:szCs w:val="24"/>
+        </w:rPr>
+        <w:t xml:space="preserve">, </w:t>
+      </w:r>
+      <w:r>
+        <w:rPr>
+          <w:rFonts w:ascii="Arial" w:hAnsi="Arial" w:cs="Arial"/>
+          <w:noProof/>
+          <w:sz w:val="24"/>
+          <w:szCs w:val="24"/>
+        </w:rPr>
+        <w:t xml:space="preserve">o que permite o desenvolvimento simultaneo em áreas </w:t>
+      </w:r>
+      <w:r>
+        <w:rPr>
+          <w:rFonts w:ascii="Arial" w:hAnsi="Arial" w:cs="Arial"/>
+          <w:noProof/>
+          <w:sz w:val="24"/>
+          <w:szCs w:val="24"/>
+        </w:rPr>
+        <w:lastRenderedPageBreak/>
+        <w:t>diferentes do código, ou na mesma área, sem que isso impacte negativamente no processo, com uma gestão inteligente em caso de conflitos após a mescla das alterações</w:t>
+      </w:r>
+      <w:r>
+        <w:rPr>
+          <w:rFonts w:ascii="Arial" w:hAnsi="Arial" w:cs="Arial"/>
+          <w:noProof/>
+          <w:sz w:val="24"/>
+          <w:szCs w:val="24"/>
+        </w:rPr>
+        <w:t xml:space="preserve">, como alterações na mesma linha de código, por exemplo. </w:t>
+      </w:r>
+    </w:p>
+    <w:p>
+      <w:pPr>
+        <w:pStyle w:val="PargrafodaLista"/>
+        <w:numPr>
+          <w:ilvl w:val="0"/>
+          <w:numId w:val="13"/>
+        </w:numPr>
+        <w:rPr>
+          <w:rFonts w:ascii="Arial" w:hAnsi="Arial" w:cs="Arial"/>
+          <w:b/>
+          <w:bCs/>
+          <w:noProof/>
+          <w:sz w:val="24"/>
+          <w:szCs w:val="24"/>
+        </w:rPr>
+      </w:pPr>
+      <w:r>
+        <w:rPr>
+          <w:rFonts w:ascii="Arial" w:hAnsi="Arial" w:cs="Arial"/>
+          <w:b/>
+          <w:bCs/>
+          <w:noProof/>
+          <w:sz w:val="24"/>
+          <w:szCs w:val="24"/>
+        </w:rPr>
+        <w:t>Colaboração eficiente</w:t>
+      </w:r>
+      <w:r>
+        <w:rPr>
+          <w:rFonts w:ascii="Arial" w:hAnsi="Arial" w:cs="Arial"/>
+          <w:b/>
+          <w:bCs/>
+          <w:noProof/>
+          <w:sz w:val="24"/>
+          <w:szCs w:val="24"/>
+        </w:rPr>
+        <w:t xml:space="preserve">: </w:t>
+      </w:r>
+      <w:r>
+        <w:rPr>
+          <w:rFonts w:ascii="Arial" w:hAnsi="Arial" w:cs="Arial"/>
+          <w:noProof/>
+          <w:sz w:val="24"/>
+          <w:szCs w:val="24"/>
+        </w:rPr>
+        <w:t xml:space="preserve">Especialmente nos SCV com ambiente distribuído, a colaboração em equipe fica muito mais fácil, uma vez que o trabalho pode ser feito por diversas pessoas de varidas localidades, de forma online ou offline e com eficiência e tempo de resposta curto, uma vez que as mudanças são feitas inicialmente em cópias locais do código e somente após ações de </w:t>
+      </w:r>
+      <w:r>
+        <w:rPr>
+          <w:rFonts w:ascii="Arial" w:hAnsi="Arial" w:cs="Arial"/>
+          <w:i/>
+          <w:iCs/>
+          <w:noProof/>
+          <w:sz w:val="24"/>
+          <w:szCs w:val="24"/>
+        </w:rPr>
+        <w:t>pull</w:t>
+      </w:r>
+      <w:r>
+        <w:rPr>
+          <w:rFonts w:ascii="Arial" w:hAnsi="Arial" w:cs="Arial"/>
+          <w:i/>
+          <w:iCs/>
+          <w:noProof/>
+          <w:sz w:val="24"/>
+          <w:szCs w:val="24"/>
+        </w:rPr>
+        <w:t xml:space="preserve"> </w:t>
+      </w:r>
+      <w:r>
+        <w:rPr>
+          <w:rFonts w:ascii="Arial" w:hAnsi="Arial" w:cs="Arial"/>
+          <w:noProof/>
+          <w:sz w:val="24"/>
+          <w:szCs w:val="24"/>
+        </w:rPr>
+        <w:t xml:space="preserve">são submetidas ao servidor para </w:t>
+      </w:r>
+      <w:r>
+        <w:rPr>
+          <w:rFonts w:ascii="Arial" w:hAnsi="Arial" w:cs="Arial"/>
+          <w:i/>
+          <w:iCs/>
+          <w:noProof/>
+          <w:sz w:val="24"/>
+          <w:szCs w:val="24"/>
+        </w:rPr>
+        <w:t>merge.</w:t>
+      </w:r>
+    </w:p>
+    <w:p>
+      <w:pPr>
+        <w:rPr>
+          <w:rFonts w:ascii="Arial" w:hAnsi="Arial" w:cs="Arial"/>
+          <w:noProof/>
+          <w:sz w:val="24"/>
+          <w:szCs w:val="24"/>
+        </w:rPr>
+      </w:pPr>
+      <w:r>
+        <w:rPr>
+          <w:rFonts w:ascii="Arial" w:hAnsi="Arial" w:cs="Arial"/>
+          <w:noProof/>
+          <w:sz w:val="24"/>
+          <w:szCs w:val="24"/>
+        </w:rPr>
+        <w:t xml:space="preserve">Mas, </w:t>
+      </w:r>
+      <w:r>
+        <w:rPr>
+          <w:rFonts w:ascii="Arial" w:hAnsi="Arial" w:cs="Arial"/>
+          <w:noProof/>
+          <w:sz w:val="24"/>
+          <w:szCs w:val="24"/>
+        </w:rPr>
+        <w:t xml:space="preserve">de acordo com Paracelso (Século XVI), </w:t>
+      </w:r>
+      <w:r>
+        <w:rPr>
+          <w:rFonts w:ascii="Arial" w:hAnsi="Arial" w:cs="Arial"/>
+          <w:noProof/>
+          <w:sz w:val="24"/>
+          <w:szCs w:val="24"/>
+        </w:rPr>
+        <w:t>“</w:t>
+      </w:r>
+      <w:r>
+        <w:rPr>
+          <w:rFonts w:ascii="Arial" w:hAnsi="Arial" w:cs="Arial"/>
+          <w:noProof/>
+          <w:sz w:val="24"/>
+          <w:szCs w:val="24"/>
+        </w:rPr>
+        <w:t>t</w:t>
+      </w:r>
+      <w:r>
+        <w:rPr>
+          <w:rFonts w:ascii="Arial" w:hAnsi="Arial" w:cs="Arial"/>
+          <w:noProof/>
+          <w:sz w:val="24"/>
+          <w:szCs w:val="24"/>
+        </w:rPr>
+        <w:t>odas as substâncias são venenos</w:t>
+      </w:r>
+      <w:r>
+        <w:rPr>
+          <w:rFonts w:ascii="Arial" w:hAnsi="Arial" w:cs="Arial"/>
+          <w:noProof/>
+          <w:sz w:val="24"/>
+          <w:szCs w:val="24"/>
+        </w:rPr>
+        <w:t>.</w:t>
+      </w:r>
+      <w:r>
+        <w:rPr>
+          <w:rFonts w:ascii="Arial" w:hAnsi="Arial" w:cs="Arial"/>
+          <w:noProof/>
+          <w:sz w:val="24"/>
+          <w:szCs w:val="24"/>
+        </w:rPr>
+        <w:t xml:space="preserve"> </w:t>
+      </w:r>
+      <w:r>
+        <w:rPr>
+          <w:rFonts w:ascii="Arial" w:hAnsi="Arial" w:cs="Arial"/>
+          <w:noProof/>
+          <w:sz w:val="24"/>
+          <w:szCs w:val="24"/>
+        </w:rPr>
+        <w:t>N</w:t>
+      </w:r>
+      <w:r>
+        <w:rPr>
+          <w:rFonts w:ascii="Arial" w:hAnsi="Arial" w:cs="Arial"/>
+          <w:noProof/>
+          <w:sz w:val="24"/>
+          <w:szCs w:val="24"/>
+        </w:rPr>
+        <w:t>ão existe nada que não seja veneno. Somente a dose correta diferencia o veneno do remédio”</w:t>
+      </w:r>
+      <w:r>
+        <w:rPr>
+          <w:rFonts w:ascii="Arial" w:hAnsi="Arial" w:cs="Arial"/>
+          <w:noProof/>
+          <w:sz w:val="24"/>
+          <w:szCs w:val="24"/>
+        </w:rPr>
+        <w:t xml:space="preserve">. Então, um SCV inadequado as necessidades do projeto e da equipe, uma equipe sem entendimento comum da ferramenta, ou uma gestão inadequada do SCV pode ter efeito reverso, e dificultar muito o desenvolvimento do projeto. </w:t>
+      </w:r>
+    </w:p>
+    <w:p>
+      <w:pPr>
+        <w:ind w:firstLine="0"/>
+        <w:rPr>
+          <w:rFonts w:ascii="Arial" w:hAnsi="Arial" w:cs="Arial"/>
+          <w:noProof/>
+          <w:sz w:val="24"/>
+          <w:szCs w:val="24"/>
+        </w:rPr>
+      </w:pPr>
+    </w:p>
+    <w:p>
+      <w:pPr>
+        <w:ind w:firstLine="0"/>
+        <w:rPr>
+          <w:rFonts w:ascii="Arial" w:hAnsi="Arial" w:cs="Arial"/>
+          <w:noProof/>
+          <w:sz w:val="24"/>
+          <w:szCs w:val="24"/>
+        </w:rPr>
+      </w:pPr>
+    </w:p>
+    <w:p>
+      <w:pPr>
+        <w:rPr>
+          <w:rFonts w:ascii="Arial" w:hAnsi="Arial" w:cs="Arial"/>
+          <w:b/>
+          <w:bCs/>
+          <w:sz w:val="24"/>
+          <w:szCs w:val="24"/>
+        </w:rPr>
+      </w:pPr>
+      <w:r>
+        <w:rPr>
+          <w:rFonts w:ascii="Arial" w:hAnsi="Arial" w:cs="Arial"/>
+          <w:b/>
+          <w:bCs/>
+          <w:sz w:val="24"/>
+          <w:szCs w:val="24"/>
+        </w:rPr>
+        <w:br w:type="page"/>
+      </w:r>
+    </w:p>
+    <w:p>
+      <w:pPr>
+        <w:spacing w:before="240" w:after="240"/>
+        <w:rPr>
+          <w:rFonts w:ascii="Arial" w:hAnsi="Arial" w:cs="Arial"/>
+          <w:b/>
+          <w:bCs/>
+          <w:sz w:val="24"/>
+          <w:szCs w:val="24"/>
+        </w:rPr>
+      </w:pPr>
+      <w:r>
+        <w:rPr>
+          <w:rFonts w:ascii="Arial" w:hAnsi="Arial" w:cs="Arial"/>
+          <w:b/>
+          <w:bCs/>
+          <w:sz w:val="24"/>
+          <w:szCs w:val="24"/>
+        </w:rPr>
+        <w:lastRenderedPageBreak/>
         <w:t xml:space="preserve">Controle de versão </w:t>
       </w:r>
     </w:p>
@@ -1461,7 +2737,6 @@
           <w:numId w:val="2"/>
         </w:numPr>
         <w:spacing w:before="240" w:line="276" w:lineRule="auto"/>
-        <w:jc w:val="left"/>
         <w:rPr>
           <w:rFonts w:ascii="Arial" w:hAnsi="Arial" w:cs="Arial"/>
           <w:sz w:val="24"/>
@@ -1484,7 +2759,6 @@
           <w:numId w:val="2"/>
         </w:numPr>
         <w:spacing w:line="276" w:lineRule="auto"/>
-        <w:jc w:val="left"/>
         <w:rPr>
           <w:rFonts w:ascii="Arial" w:hAnsi="Arial" w:cs="Arial"/>
           <w:sz w:val="24"/>
@@ -1517,7 +2791,6 @@
           <w:numId w:val="2"/>
         </w:numPr>
         <w:spacing w:line="276" w:lineRule="auto"/>
-        <w:jc w:val="left"/>
         <w:rPr>
           <w:rFonts w:ascii="Arial" w:hAnsi="Arial" w:cs="Arial"/>
           <w:sz w:val="24"/>
@@ -1540,7 +2813,6 @@
           <w:numId w:val="2"/>
         </w:numPr>
         <w:spacing w:line="276" w:lineRule="auto"/>
-        <w:jc w:val="left"/>
         <w:rPr>
           <w:rFonts w:ascii="Arial" w:hAnsi="Arial" w:cs="Arial"/>
           <w:sz w:val="24"/>
@@ -1581,7 +2853,6 @@
           <w:numId w:val="2"/>
         </w:numPr>
         <w:spacing w:after="240" w:line="276" w:lineRule="auto"/>
-        <w:jc w:val="left"/>
         <w:rPr>
           <w:rFonts w:ascii="Arial" w:hAnsi="Arial" w:cs="Arial"/>
           <w:sz w:val="24"/>
@@ -1626,7 +2897,6 @@
           <w:sz w:val="24"/>
           <w:szCs w:val="24"/>
         </w:rPr>
-        <w:lastRenderedPageBreak/>
         <w:t>Sistemas de Controle de Versão:</w:t>
       </w:r>
     </w:p>
@@ -1637,7 +2907,6 @@
           <w:numId w:val="3"/>
         </w:numPr>
         <w:spacing w:before="240" w:line="276" w:lineRule="auto"/>
-        <w:jc w:val="left"/>
         <w:rPr>
           <w:rFonts w:ascii="Arial" w:hAnsi="Arial" w:cs="Arial"/>
           <w:sz w:val="24"/>
@@ -1670,7 +2939,6 @@
           <w:numId w:val="3"/>
         </w:numPr>
         <w:spacing w:line="276" w:lineRule="auto"/>
-        <w:jc w:val="left"/>
         <w:rPr>
           <w:rFonts w:ascii="Arial" w:hAnsi="Arial" w:cs="Arial"/>
           <w:sz w:val="24"/>
@@ -1703,7 +2971,6 @@
           <w:numId w:val="3"/>
         </w:numPr>
         <w:spacing w:after="240" w:line="276" w:lineRule="auto"/>
-        <w:jc w:val="left"/>
         <w:rPr>
           <w:rFonts w:ascii="Arial" w:hAnsi="Arial" w:cs="Arial"/>
           <w:sz w:val="24"/>
@@ -1788,7 +3055,6 @@
           <w:numId w:val="4"/>
         </w:numPr>
         <w:spacing w:before="240" w:line="276" w:lineRule="auto"/>
-        <w:jc w:val="left"/>
         <w:rPr>
           <w:rFonts w:ascii="Arial" w:hAnsi="Arial" w:cs="Arial"/>
           <w:sz w:val="24"/>
@@ -1811,7 +3077,6 @@
           <w:numId w:val="4"/>
         </w:numPr>
         <w:spacing w:line="276" w:lineRule="auto"/>
-        <w:jc w:val="left"/>
         <w:rPr>
           <w:rFonts w:ascii="Arial" w:hAnsi="Arial" w:cs="Arial"/>
           <w:sz w:val="24"/>
@@ -1852,7 +3117,6 @@
           <w:numId w:val="4"/>
         </w:numPr>
         <w:spacing w:line="276" w:lineRule="auto"/>
-        <w:jc w:val="left"/>
         <w:rPr>
           <w:rFonts w:ascii="Arial" w:hAnsi="Arial" w:cs="Arial"/>
           <w:sz w:val="24"/>
@@ -1893,7 +3157,6 @@
           <w:numId w:val="4"/>
         </w:numPr>
         <w:spacing w:line="276" w:lineRule="auto"/>
-        <w:jc w:val="left"/>
         <w:rPr>
           <w:rFonts w:ascii="Arial" w:hAnsi="Arial" w:cs="Arial"/>
           <w:sz w:val="24"/>
@@ -1916,7 +3179,6 @@
           <w:numId w:val="4"/>
         </w:numPr>
         <w:spacing w:line="276" w:lineRule="auto"/>
-        <w:jc w:val="left"/>
         <w:rPr>
           <w:rFonts w:ascii="Arial" w:hAnsi="Arial" w:cs="Arial"/>
           <w:sz w:val="24"/>
@@ -1957,7 +3219,6 @@
           <w:numId w:val="4"/>
         </w:numPr>
         <w:spacing w:after="240" w:line="276" w:lineRule="auto"/>
-        <w:jc w:val="left"/>
         <w:rPr>
           <w:rFonts w:ascii="Arial" w:hAnsi="Arial" w:cs="Arial"/>
           <w:sz w:val="24"/>
@@ -2002,7 +3263,6 @@
           <w:numId w:val="5"/>
         </w:numPr>
         <w:spacing w:before="240" w:line="276" w:lineRule="auto"/>
-        <w:jc w:val="left"/>
         <w:rPr>
           <w:rFonts w:ascii="Arial" w:hAnsi="Arial" w:cs="Arial"/>
           <w:sz w:val="24"/>
@@ -2043,7 +3303,6 @@
           <w:numId w:val="5"/>
         </w:numPr>
         <w:spacing w:line="276" w:lineRule="auto"/>
-        <w:jc w:val="left"/>
         <w:rPr>
           <w:rFonts w:ascii="Arial" w:hAnsi="Arial" w:cs="Arial"/>
           <w:sz w:val="24"/>
@@ -2084,7 +3343,6 @@
           <w:numId w:val="5"/>
         </w:numPr>
         <w:spacing w:line="276" w:lineRule="auto"/>
-        <w:jc w:val="left"/>
         <w:rPr>
           <w:rFonts w:ascii="Arial" w:hAnsi="Arial" w:cs="Arial"/>
           <w:sz w:val="24"/>
@@ -2107,7 +3365,6 @@
           <w:numId w:val="5"/>
         </w:numPr>
         <w:spacing w:after="240" w:line="276" w:lineRule="auto"/>
-        <w:jc w:val="left"/>
         <w:rPr>
           <w:rFonts w:ascii="Arial" w:hAnsi="Arial" w:cs="Arial"/>
           <w:sz w:val="24"/>
@@ -2152,7 +3409,6 @@
           <w:numId w:val="6"/>
         </w:numPr>
         <w:spacing w:before="240" w:after="240" w:line="276" w:lineRule="auto"/>
-        <w:jc w:val="left"/>
         <w:rPr>
           <w:rFonts w:ascii="Arial" w:hAnsi="Arial" w:cs="Arial"/>
           <w:sz w:val="24"/>
@@ -2215,7 +3471,6 @@
           <w:numId w:val="7"/>
         </w:numPr>
         <w:spacing w:before="240" w:line="276" w:lineRule="auto"/>
-        <w:jc w:val="left"/>
         <w:rPr>
           <w:rFonts w:ascii="Arial" w:hAnsi="Arial" w:cs="Arial"/>
           <w:sz w:val="24"/>
@@ -2238,7 +3493,6 @@
           <w:numId w:val="7"/>
         </w:numPr>
         <w:spacing w:line="276" w:lineRule="auto"/>
-        <w:jc w:val="left"/>
         <w:rPr>
           <w:rFonts w:ascii="Arial" w:hAnsi="Arial" w:cs="Arial"/>
           <w:sz w:val="24"/>
@@ -2271,7 +3525,6 @@
           <w:numId w:val="7"/>
         </w:numPr>
         <w:spacing w:after="240" w:line="276" w:lineRule="auto"/>
-        <w:jc w:val="left"/>
         <w:rPr>
           <w:rFonts w:ascii="Arial" w:hAnsi="Arial" w:cs="Arial"/>
           <w:sz w:val="24"/>
@@ -2329,6 +3582,16 @@
     <w:p>
       <w:pPr>
         <w:ind w:firstLine="0"/>
+        <w:rPr>
+          <w:rFonts w:ascii="Arial" w:hAnsi="Arial" w:cs="Arial"/>
+          <w:noProof/>
+          <w:sz w:val="24"/>
+          <w:szCs w:val="24"/>
+        </w:rPr>
+      </w:pPr>
+    </w:p>
+    <w:p>
+      <w:pPr>
         <w:rPr>
           <w:rFonts w:ascii="Arial" w:hAnsi="Arial" w:cs="Arial"/>
           <w:noProof/>
@@ -2488,6 +3751,119 @@
 <file path=word/numbering.xml><?xml version="1.0" encoding="utf-8"?>
 <w:numbering xmlns:wpc="http://schemas.microsoft.com/office/word/2010/wordprocessingCanvas" xmlns:cx="http://schemas.microsoft.com/office/drawing/2014/chartex" xmlns:cx1="http://schemas.microsoft.com/office/drawing/2015/9/8/chartex" xmlns:cx2="http://schemas.microsoft.com/office/drawing/2015/10/21/chartex" xmlns:cx3="http://schemas.microsoft.com/office/drawing/2016/5/9/chartex" xmlns:cx4="http://schemas.microsoft.com/office/drawing/2016/5/10/chartex" xmlns:cx5="http://schemas.microsoft.com/office/drawing/2016/5/11/chartex" xmlns:cx6="http://schemas.microsoft.com/office/drawing/2016/5/12/chartex" xmlns:cx7="http://schemas.microsoft.com/office/drawing/2016/5/13/chartex" xmlns:cx8="http://schemas.microsoft.com/office/drawing/2016/5/14/chartex" xmlns:mc="http://schemas.openxmlformats.org/markup-compatibility/2006" xmlns:aink="http://schemas.microsoft.com/office/drawing/2016/ink" xmlns:am3d="http://schemas.microsoft.com/office/drawing/2017/model3d" xmlns:o="urn:schemas-microsoft-com:office:office" xmlns:oel="http://schemas.microsoft.com/office/2019/extlst" xmlns:r="http://schemas.openxmlformats.org/officeDocument/2006/relationships" xmlns:m="http://schemas.openxmlformats.org/officeDocument/2006/math" xmlns:v="urn:schemas-microsoft-com:vml" xmlns:wp14="http://schemas.microsoft.com/office/word/2010/wordprocessingDrawing" xmlns:wp="http://schemas.openxmlformats.org/drawingml/2006/wordprocessingDrawing" xmlns:w10="urn:schemas-microsoft-com:office:word" xmlns:w="http://schemas.openxmlformats.org/wordprocessingml/2006/main" xmlns:w14="http://schemas.microsoft.com/office/word/2010/wordml" xmlns:w15="http://schemas.microsoft.com/office/word/2012/wordml" xmlns:w16cex="http://schemas.microsoft.com/office/word/2018/wordml/cex" xmlns:w16cid="http://schemas.microsoft.com/office/word/2016/wordml/cid" xmlns:w16="http://schemas.microsoft.com/office/word/2018/wordml" xmlns:w16du="http://schemas.microsoft.com/office/word/2023/wordml/word16du" xmlns:w16sdtdh="http://schemas.microsoft.com/office/word/2020/wordml/sdtdatahash" xmlns:w16se="http://schemas.microsoft.com/office/word/2015/wordml/symex" xmlns:wpg="http://schemas.microsoft.com/office/word/2010/wordprocessingGroup" xmlns:wpi="http://schemas.microsoft.com/office/word/2010/wordprocessingInk" xmlns:wne="http://schemas.microsoft.com/office/word/2006/wordml" xmlns:wps="http://schemas.microsoft.com/office/word/2010/wordprocessingShape" mc:Ignorable="w14 w15 w16se w16cid w16 w16cex w16sdtdh w16du wp14">
   <w:abstractNum w:abstractNumId="0" w15:restartNumberingAfterBreak="0">
+    <w:nsid w:val="0550006D"/>
+    <w:multiLevelType w:val="hybridMultilevel"/>
+    <w:tmpl w:val="4F8E6F2A"/>
+    <w:lvl w:ilvl="0" w:tplc="04160001">
+      <w:start w:val="1"/>
+      <w:numFmt w:val="bullet"/>
+      <w:lvlText w:val=""/>
+      <w:lvlJc w:val="left"/>
+      <w:pPr>
+        <w:ind w:left="1429" w:hanging="360"/>
+      </w:pPr>
+      <w:rPr>
+        <w:rFonts w:ascii="Symbol" w:hAnsi="Symbol" w:hint="default"/>
+      </w:rPr>
+    </w:lvl>
+    <w:lvl w:ilvl="1" w:tplc="04160003" w:tentative="1">
+      <w:start w:val="1"/>
+      <w:numFmt w:val="bullet"/>
+      <w:lvlText w:val="o"/>
+      <w:lvlJc w:val="left"/>
+      <w:pPr>
+        <w:ind w:left="2149" w:hanging="360"/>
+      </w:pPr>
+      <w:rPr>
+        <w:rFonts w:ascii="Courier New" w:hAnsi="Courier New" w:cs="Courier New" w:hint="default"/>
+      </w:rPr>
+    </w:lvl>
+    <w:lvl w:ilvl="2" w:tplc="04160005" w:tentative="1">
+      <w:start w:val="1"/>
+      <w:numFmt w:val="bullet"/>
+      <w:lvlText w:val=""/>
+      <w:lvlJc w:val="left"/>
+      <w:pPr>
+        <w:ind w:left="2869" w:hanging="360"/>
+      </w:pPr>
+      <w:rPr>
+        <w:rFonts w:ascii="Wingdings" w:hAnsi="Wingdings" w:hint="default"/>
+      </w:rPr>
+    </w:lvl>
+    <w:lvl w:ilvl="3" w:tplc="04160001" w:tentative="1">
+      <w:start w:val="1"/>
+      <w:numFmt w:val="bullet"/>
+      <w:lvlText w:val=""/>
+      <w:lvlJc w:val="left"/>
+      <w:pPr>
+        <w:ind w:left="3589" w:hanging="360"/>
+      </w:pPr>
+      <w:rPr>
+        <w:rFonts w:ascii="Symbol" w:hAnsi="Symbol" w:hint="default"/>
+      </w:rPr>
+    </w:lvl>
+    <w:lvl w:ilvl="4" w:tplc="04160003" w:tentative="1">
+      <w:start w:val="1"/>
+      <w:numFmt w:val="bullet"/>
+      <w:lvlText w:val="o"/>
+      <w:lvlJc w:val="left"/>
+      <w:pPr>
+        <w:ind w:left="4309" w:hanging="360"/>
+      </w:pPr>
+      <w:rPr>
+        <w:rFonts w:ascii="Courier New" w:hAnsi="Courier New" w:cs="Courier New" w:hint="default"/>
+      </w:rPr>
+    </w:lvl>
+    <w:lvl w:ilvl="5" w:tplc="04160005" w:tentative="1">
+      <w:start w:val="1"/>
+      <w:numFmt w:val="bullet"/>
+      <w:lvlText w:val=""/>
+      <w:lvlJc w:val="left"/>
+      <w:pPr>
+        <w:ind w:left="5029" w:hanging="360"/>
+      </w:pPr>
+      <w:rPr>
+        <w:rFonts w:ascii="Wingdings" w:hAnsi="Wingdings" w:hint="default"/>
+      </w:rPr>
+    </w:lvl>
+    <w:lvl w:ilvl="6" w:tplc="04160001" w:tentative="1">
+      <w:start w:val="1"/>
+      <w:numFmt w:val="bullet"/>
+      <w:lvlText w:val=""/>
+      <w:lvlJc w:val="left"/>
+      <w:pPr>
+        <w:ind w:left="5749" w:hanging="360"/>
+      </w:pPr>
+      <w:rPr>
+        <w:rFonts w:ascii="Symbol" w:hAnsi="Symbol" w:hint="default"/>
+      </w:rPr>
+    </w:lvl>
+    <w:lvl w:ilvl="7" w:tplc="04160003" w:tentative="1">
+      <w:start w:val="1"/>
+      <w:numFmt w:val="bullet"/>
+      <w:lvlText w:val="o"/>
+      <w:lvlJc w:val="left"/>
+      <w:pPr>
+        <w:ind w:left="6469" w:hanging="360"/>
+      </w:pPr>
+      <w:rPr>
+        <w:rFonts w:ascii="Courier New" w:hAnsi="Courier New" w:cs="Courier New" w:hint="default"/>
+      </w:rPr>
+    </w:lvl>
+    <w:lvl w:ilvl="8" w:tplc="04160005" w:tentative="1">
+      <w:start w:val="1"/>
+      <w:numFmt w:val="bullet"/>
+      <w:lvlText w:val=""/>
+      <w:lvlJc w:val="left"/>
+      <w:pPr>
+        <w:ind w:left="7189" w:hanging="360"/>
+      </w:pPr>
+      <w:rPr>
+        <w:rFonts w:ascii="Wingdings" w:hAnsi="Wingdings" w:hint="default"/>
+      </w:rPr>
+    </w:lvl>
+  </w:abstractNum>
+  <w:abstractNum w:abstractNumId="1" w15:restartNumberingAfterBreak="0">
     <w:nsid w:val="0EEC1E40"/>
     <w:multiLevelType w:val="multilevel"/>
     <w:tmpl w:val="68946668"/>
@@ -2627,7 +4003,235 @@
       </w:rPr>
     </w:lvl>
   </w:abstractNum>
-  <w:abstractNum w:abstractNumId="1" w15:restartNumberingAfterBreak="0">
+  <w:abstractNum w:abstractNumId="2" w15:restartNumberingAfterBreak="0">
+    <w:nsid w:val="13B41E5F"/>
+    <w:multiLevelType w:val="hybridMultilevel"/>
+    <w:tmpl w:val="D144CC9E"/>
+    <w:lvl w:ilvl="0" w:tplc="04160001">
+      <w:start w:val="1"/>
+      <w:numFmt w:val="bullet"/>
+      <w:lvlText w:val=""/>
+      <w:lvlJc w:val="left"/>
+      <w:pPr>
+        <w:ind w:left="1429" w:hanging="360"/>
+      </w:pPr>
+      <w:rPr>
+        <w:rFonts w:ascii="Symbol" w:hAnsi="Symbol" w:hint="default"/>
+      </w:rPr>
+    </w:lvl>
+    <w:lvl w:ilvl="1" w:tplc="04160003" w:tentative="1">
+      <w:start w:val="1"/>
+      <w:numFmt w:val="bullet"/>
+      <w:lvlText w:val="o"/>
+      <w:lvlJc w:val="left"/>
+      <w:pPr>
+        <w:ind w:left="2149" w:hanging="360"/>
+      </w:pPr>
+      <w:rPr>
+        <w:rFonts w:ascii="Courier New" w:hAnsi="Courier New" w:cs="Courier New" w:hint="default"/>
+      </w:rPr>
+    </w:lvl>
+    <w:lvl w:ilvl="2" w:tplc="04160005" w:tentative="1">
+      <w:start w:val="1"/>
+      <w:numFmt w:val="bullet"/>
+      <w:lvlText w:val=""/>
+      <w:lvlJc w:val="left"/>
+      <w:pPr>
+        <w:ind w:left="2869" w:hanging="360"/>
+      </w:pPr>
+      <w:rPr>
+        <w:rFonts w:ascii="Wingdings" w:hAnsi="Wingdings" w:hint="default"/>
+      </w:rPr>
+    </w:lvl>
+    <w:lvl w:ilvl="3" w:tplc="04160001" w:tentative="1">
+      <w:start w:val="1"/>
+      <w:numFmt w:val="bullet"/>
+      <w:lvlText w:val=""/>
+      <w:lvlJc w:val="left"/>
+      <w:pPr>
+        <w:ind w:left="3589" w:hanging="360"/>
+      </w:pPr>
+      <w:rPr>
+        <w:rFonts w:ascii="Symbol" w:hAnsi="Symbol" w:hint="default"/>
+      </w:rPr>
+    </w:lvl>
+    <w:lvl w:ilvl="4" w:tplc="04160003" w:tentative="1">
+      <w:start w:val="1"/>
+      <w:numFmt w:val="bullet"/>
+      <w:lvlText w:val="o"/>
+      <w:lvlJc w:val="left"/>
+      <w:pPr>
+        <w:ind w:left="4309" w:hanging="360"/>
+      </w:pPr>
+      <w:rPr>
+        <w:rFonts w:ascii="Courier New" w:hAnsi="Courier New" w:cs="Courier New" w:hint="default"/>
+      </w:rPr>
+    </w:lvl>
+    <w:lvl w:ilvl="5" w:tplc="04160005" w:tentative="1">
+      <w:start w:val="1"/>
+      <w:numFmt w:val="bullet"/>
+      <w:lvlText w:val=""/>
+      <w:lvlJc w:val="left"/>
+      <w:pPr>
+        <w:ind w:left="5029" w:hanging="360"/>
+      </w:pPr>
+      <w:rPr>
+        <w:rFonts w:ascii="Wingdings" w:hAnsi="Wingdings" w:hint="default"/>
+      </w:rPr>
+    </w:lvl>
+    <w:lvl w:ilvl="6" w:tplc="04160001" w:tentative="1">
+      <w:start w:val="1"/>
+      <w:numFmt w:val="bullet"/>
+      <w:lvlText w:val=""/>
+      <w:lvlJc w:val="left"/>
+      <w:pPr>
+        <w:ind w:left="5749" w:hanging="360"/>
+      </w:pPr>
+      <w:rPr>
+        <w:rFonts w:ascii="Symbol" w:hAnsi="Symbol" w:hint="default"/>
+      </w:rPr>
+    </w:lvl>
+    <w:lvl w:ilvl="7" w:tplc="04160003" w:tentative="1">
+      <w:start w:val="1"/>
+      <w:numFmt w:val="bullet"/>
+      <w:lvlText w:val="o"/>
+      <w:lvlJc w:val="left"/>
+      <w:pPr>
+        <w:ind w:left="6469" w:hanging="360"/>
+      </w:pPr>
+      <w:rPr>
+        <w:rFonts w:ascii="Courier New" w:hAnsi="Courier New" w:cs="Courier New" w:hint="default"/>
+      </w:rPr>
+    </w:lvl>
+    <w:lvl w:ilvl="8" w:tplc="04160005" w:tentative="1">
+      <w:start w:val="1"/>
+      <w:numFmt w:val="bullet"/>
+      <w:lvlText w:val=""/>
+      <w:lvlJc w:val="left"/>
+      <w:pPr>
+        <w:ind w:left="7189" w:hanging="360"/>
+      </w:pPr>
+      <w:rPr>
+        <w:rFonts w:ascii="Wingdings" w:hAnsi="Wingdings" w:hint="default"/>
+      </w:rPr>
+    </w:lvl>
+  </w:abstractNum>
+  <w:abstractNum w:abstractNumId="3" w15:restartNumberingAfterBreak="0">
+    <w:nsid w:val="1E5420B1"/>
+    <w:multiLevelType w:val="hybridMultilevel"/>
+    <w:tmpl w:val="C2525B28"/>
+    <w:lvl w:ilvl="0" w:tplc="10B66232">
+      <w:start w:val="1"/>
+      <w:numFmt w:val="decimal"/>
+      <w:lvlText w:val="%1)"/>
+      <w:lvlJc w:val="left"/>
+      <w:pPr>
+        <w:ind w:left="1429" w:hanging="360"/>
+      </w:pPr>
+      <w:rPr>
+        <w:rFonts w:hint="default"/>
+        <w:b w:val="0"/>
+        <w:bCs w:val="0"/>
+      </w:rPr>
+    </w:lvl>
+    <w:lvl w:ilvl="1" w:tplc="FFFFFFFF" w:tentative="1">
+      <w:start w:val="1"/>
+      <w:numFmt w:val="bullet"/>
+      <w:lvlText w:val="o"/>
+      <w:lvlJc w:val="left"/>
+      <w:pPr>
+        <w:ind w:left="2149" w:hanging="360"/>
+      </w:pPr>
+      <w:rPr>
+        <w:rFonts w:ascii="Courier New" w:hAnsi="Courier New" w:cs="Courier New" w:hint="default"/>
+      </w:rPr>
+    </w:lvl>
+    <w:lvl w:ilvl="2" w:tplc="FFFFFFFF" w:tentative="1">
+      <w:start w:val="1"/>
+      <w:numFmt w:val="bullet"/>
+      <w:lvlText w:val=""/>
+      <w:lvlJc w:val="left"/>
+      <w:pPr>
+        <w:ind w:left="2869" w:hanging="360"/>
+      </w:pPr>
+      <w:rPr>
+        <w:rFonts w:ascii="Wingdings" w:hAnsi="Wingdings" w:hint="default"/>
+      </w:rPr>
+    </w:lvl>
+    <w:lvl w:ilvl="3" w:tplc="FFFFFFFF" w:tentative="1">
+      <w:start w:val="1"/>
+      <w:numFmt w:val="bullet"/>
+      <w:lvlText w:val=""/>
+      <w:lvlJc w:val="left"/>
+      <w:pPr>
+        <w:ind w:left="3589" w:hanging="360"/>
+      </w:pPr>
+      <w:rPr>
+        <w:rFonts w:ascii="Symbol" w:hAnsi="Symbol" w:hint="default"/>
+      </w:rPr>
+    </w:lvl>
+    <w:lvl w:ilvl="4" w:tplc="FFFFFFFF" w:tentative="1">
+      <w:start w:val="1"/>
+      <w:numFmt w:val="bullet"/>
+      <w:lvlText w:val="o"/>
+      <w:lvlJc w:val="left"/>
+      <w:pPr>
+        <w:ind w:left="4309" w:hanging="360"/>
+      </w:pPr>
+      <w:rPr>
+        <w:rFonts w:ascii="Courier New" w:hAnsi="Courier New" w:cs="Courier New" w:hint="default"/>
+      </w:rPr>
+    </w:lvl>
+    <w:lvl w:ilvl="5" w:tplc="FFFFFFFF" w:tentative="1">
+      <w:start w:val="1"/>
+      <w:numFmt w:val="bullet"/>
+      <w:lvlText w:val=""/>
+      <w:lvlJc w:val="left"/>
+      <w:pPr>
+        <w:ind w:left="5029" w:hanging="360"/>
+      </w:pPr>
+      <w:rPr>
+        <w:rFonts w:ascii="Wingdings" w:hAnsi="Wingdings" w:hint="default"/>
+      </w:rPr>
+    </w:lvl>
+    <w:lvl w:ilvl="6" w:tplc="FFFFFFFF" w:tentative="1">
+      <w:start w:val="1"/>
+      <w:numFmt w:val="bullet"/>
+      <w:lvlText w:val=""/>
+      <w:lvlJc w:val="left"/>
+      <w:pPr>
+        <w:ind w:left="5749" w:hanging="360"/>
+      </w:pPr>
+      <w:rPr>
+        <w:rFonts w:ascii="Symbol" w:hAnsi="Symbol" w:hint="default"/>
+      </w:rPr>
+    </w:lvl>
+    <w:lvl w:ilvl="7" w:tplc="FFFFFFFF" w:tentative="1">
+      <w:start w:val="1"/>
+      <w:numFmt w:val="bullet"/>
+      <w:lvlText w:val="o"/>
+      <w:lvlJc w:val="left"/>
+      <w:pPr>
+        <w:ind w:left="6469" w:hanging="360"/>
+      </w:pPr>
+      <w:rPr>
+        <w:rFonts w:ascii="Courier New" w:hAnsi="Courier New" w:cs="Courier New" w:hint="default"/>
+      </w:rPr>
+    </w:lvl>
+    <w:lvl w:ilvl="8" w:tplc="FFFFFFFF" w:tentative="1">
+      <w:start w:val="1"/>
+      <w:numFmt w:val="bullet"/>
+      <w:lvlText w:val=""/>
+      <w:lvlJc w:val="left"/>
+      <w:pPr>
+        <w:ind w:left="7189" w:hanging="360"/>
+      </w:pPr>
+      <w:rPr>
+        <w:rFonts w:ascii="Wingdings" w:hAnsi="Wingdings" w:hint="default"/>
+      </w:rPr>
+    </w:lvl>
+  </w:abstractNum>
+  <w:abstractNum w:abstractNumId="4" w15:restartNumberingAfterBreak="0">
     <w:nsid w:val="2CB72442"/>
     <w:multiLevelType w:val="multilevel"/>
     <w:tmpl w:val="6052B922"/>
@@ -2767,7 +4371,7 @@
       </w:rPr>
     </w:lvl>
   </w:abstractNum>
-  <w:abstractNum w:abstractNumId="2" w15:restartNumberingAfterBreak="0">
+  <w:abstractNum w:abstractNumId="5" w15:restartNumberingAfterBreak="0">
     <w:nsid w:val="2FC71292"/>
     <w:multiLevelType w:val="multilevel"/>
     <w:tmpl w:val="38847C20"/>
@@ -2907,7 +4511,7 @@
       </w:rPr>
     </w:lvl>
   </w:abstractNum>
-  <w:abstractNum w:abstractNumId="3" w15:restartNumberingAfterBreak="0">
+  <w:abstractNum w:abstractNumId="6" w15:restartNumberingAfterBreak="0">
     <w:nsid w:val="3E487F10"/>
     <w:multiLevelType w:val="multilevel"/>
     <w:tmpl w:val="9EACC622"/>
@@ -3047,7 +4651,7 @@
       </w:rPr>
     </w:lvl>
   </w:abstractNum>
-  <w:abstractNum w:abstractNumId="4" w15:restartNumberingAfterBreak="0">
+  <w:abstractNum w:abstractNumId="7" w15:restartNumberingAfterBreak="0">
     <w:nsid w:val="402D2E0F"/>
     <w:multiLevelType w:val="multilevel"/>
     <w:tmpl w:val="86387260"/>
@@ -3187,93 +4791,390 @@
       </w:rPr>
     </w:lvl>
   </w:abstractNum>
-  <w:abstractNum w:abstractNumId="5" w15:restartNumberingAfterBreak="0">
-    <w:nsid w:val="66604C43"/>
+  <w:abstractNum w:abstractNumId="8" w15:restartNumberingAfterBreak="0">
+    <w:nsid w:val="43B6689C"/>
     <w:multiLevelType w:val="hybridMultilevel"/>
-    <w:tmpl w:val="ADF4E99A"/>
-    <w:lvl w:ilvl="0" w:tplc="0416000F">
+    <w:tmpl w:val="E140E7B6"/>
+    <w:lvl w:ilvl="0" w:tplc="04160001">
+      <w:start w:val="1"/>
+      <w:numFmt w:val="bullet"/>
+      <w:lvlText w:val=""/>
+      <w:lvlJc w:val="left"/>
+      <w:pPr>
+        <w:ind w:left="1428" w:hanging="360"/>
+      </w:pPr>
+      <w:rPr>
+        <w:rFonts w:ascii="Symbol" w:hAnsi="Symbol" w:hint="default"/>
+      </w:rPr>
+    </w:lvl>
+    <w:lvl w:ilvl="1" w:tplc="04160003" w:tentative="1">
+      <w:start w:val="1"/>
+      <w:numFmt w:val="bullet"/>
+      <w:lvlText w:val="o"/>
+      <w:lvlJc w:val="left"/>
+      <w:pPr>
+        <w:ind w:left="2148" w:hanging="360"/>
+      </w:pPr>
+      <w:rPr>
+        <w:rFonts w:ascii="Courier New" w:hAnsi="Courier New" w:cs="Courier New" w:hint="default"/>
+      </w:rPr>
+    </w:lvl>
+    <w:lvl w:ilvl="2" w:tplc="04160005" w:tentative="1">
+      <w:start w:val="1"/>
+      <w:numFmt w:val="bullet"/>
+      <w:lvlText w:val=""/>
+      <w:lvlJc w:val="left"/>
+      <w:pPr>
+        <w:ind w:left="2868" w:hanging="360"/>
+      </w:pPr>
+      <w:rPr>
+        <w:rFonts w:ascii="Wingdings" w:hAnsi="Wingdings" w:hint="default"/>
+      </w:rPr>
+    </w:lvl>
+    <w:lvl w:ilvl="3" w:tplc="04160001" w:tentative="1">
+      <w:start w:val="1"/>
+      <w:numFmt w:val="bullet"/>
+      <w:lvlText w:val=""/>
+      <w:lvlJc w:val="left"/>
+      <w:pPr>
+        <w:ind w:left="3588" w:hanging="360"/>
+      </w:pPr>
+      <w:rPr>
+        <w:rFonts w:ascii="Symbol" w:hAnsi="Symbol" w:hint="default"/>
+      </w:rPr>
+    </w:lvl>
+    <w:lvl w:ilvl="4" w:tplc="04160003" w:tentative="1">
+      <w:start w:val="1"/>
+      <w:numFmt w:val="bullet"/>
+      <w:lvlText w:val="o"/>
+      <w:lvlJc w:val="left"/>
+      <w:pPr>
+        <w:ind w:left="4308" w:hanging="360"/>
+      </w:pPr>
+      <w:rPr>
+        <w:rFonts w:ascii="Courier New" w:hAnsi="Courier New" w:cs="Courier New" w:hint="default"/>
+      </w:rPr>
+    </w:lvl>
+    <w:lvl w:ilvl="5" w:tplc="04160005" w:tentative="1">
+      <w:start w:val="1"/>
+      <w:numFmt w:val="bullet"/>
+      <w:lvlText w:val=""/>
+      <w:lvlJc w:val="left"/>
+      <w:pPr>
+        <w:ind w:left="5028" w:hanging="360"/>
+      </w:pPr>
+      <w:rPr>
+        <w:rFonts w:ascii="Wingdings" w:hAnsi="Wingdings" w:hint="default"/>
+      </w:rPr>
+    </w:lvl>
+    <w:lvl w:ilvl="6" w:tplc="04160001" w:tentative="1">
+      <w:start w:val="1"/>
+      <w:numFmt w:val="bullet"/>
+      <w:lvlText w:val=""/>
+      <w:lvlJc w:val="left"/>
+      <w:pPr>
+        <w:ind w:left="5748" w:hanging="360"/>
+      </w:pPr>
+      <w:rPr>
+        <w:rFonts w:ascii="Symbol" w:hAnsi="Symbol" w:hint="default"/>
+      </w:rPr>
+    </w:lvl>
+    <w:lvl w:ilvl="7" w:tplc="04160003" w:tentative="1">
+      <w:start w:val="1"/>
+      <w:numFmt w:val="bullet"/>
+      <w:lvlText w:val="o"/>
+      <w:lvlJc w:val="left"/>
+      <w:pPr>
+        <w:ind w:left="6468" w:hanging="360"/>
+      </w:pPr>
+      <w:rPr>
+        <w:rFonts w:ascii="Courier New" w:hAnsi="Courier New" w:cs="Courier New" w:hint="default"/>
+      </w:rPr>
+    </w:lvl>
+    <w:lvl w:ilvl="8" w:tplc="04160005" w:tentative="1">
+      <w:start w:val="1"/>
+      <w:numFmt w:val="bullet"/>
+      <w:lvlText w:val=""/>
+      <w:lvlJc w:val="left"/>
+      <w:pPr>
+        <w:ind w:left="7188" w:hanging="360"/>
+      </w:pPr>
+      <w:rPr>
+        <w:rFonts w:ascii="Wingdings" w:hAnsi="Wingdings" w:hint="default"/>
+      </w:rPr>
+    </w:lvl>
+  </w:abstractNum>
+  <w:abstractNum w:abstractNumId="9" w15:restartNumberingAfterBreak="0">
+    <w:nsid w:val="51BE2E3D"/>
+    <w:multiLevelType w:val="hybridMultilevel"/>
+    <w:tmpl w:val="86BC6C46"/>
+    <w:lvl w:ilvl="0" w:tplc="10B66232">
       <w:start w:val="1"/>
       <w:numFmt w:val="decimal"/>
-      <w:lvlText w:val="%1."/>
+      <w:lvlText w:val="%1)"/>
       <w:lvlJc w:val="left"/>
       <w:pPr>
         <w:ind w:left="1429" w:hanging="360"/>
       </w:pPr>
-    </w:lvl>
-    <w:lvl w:ilvl="1" w:tplc="04160019" w:tentative="1">
+      <w:rPr>
+        <w:b w:val="0"/>
+        <w:bCs w:val="0"/>
+      </w:rPr>
+    </w:lvl>
+    <w:lvl w:ilvl="1" w:tplc="FFFFFFFF" w:tentative="1">
       <w:start w:val="1"/>
       <w:numFmt w:val="lowerLetter"/>
       <w:lvlText w:val="%2."/>
       <w:lvlJc w:val="left"/>
       <w:pPr>
-        <w:ind w:left="2149" w:hanging="360"/>
-      </w:pPr>
-    </w:lvl>
-    <w:lvl w:ilvl="2" w:tplc="0416001B" w:tentative="1">
+        <w:ind w:left="1440" w:hanging="360"/>
+      </w:pPr>
+    </w:lvl>
+    <w:lvl w:ilvl="2" w:tplc="FFFFFFFF" w:tentative="1">
       <w:start w:val="1"/>
       <w:numFmt w:val="lowerRoman"/>
       <w:lvlText w:val="%3."/>
       <w:lvlJc w:val="right"/>
       <w:pPr>
-        <w:ind w:left="2869" w:hanging="180"/>
-      </w:pPr>
-    </w:lvl>
-    <w:lvl w:ilvl="3" w:tplc="0416000F" w:tentative="1">
+        <w:ind w:left="2160" w:hanging="180"/>
+      </w:pPr>
+    </w:lvl>
+    <w:lvl w:ilvl="3" w:tplc="FFFFFFFF" w:tentative="1">
       <w:start w:val="1"/>
       <w:numFmt w:val="decimal"/>
       <w:lvlText w:val="%4."/>
       <w:lvlJc w:val="left"/>
       <w:pPr>
-        <w:ind w:left="3589" w:hanging="360"/>
-      </w:pPr>
-    </w:lvl>
-    <w:lvl w:ilvl="4" w:tplc="04160019" w:tentative="1">
+        <w:ind w:left="2880" w:hanging="360"/>
+      </w:pPr>
+    </w:lvl>
+    <w:lvl w:ilvl="4" w:tplc="FFFFFFFF" w:tentative="1">
       <w:start w:val="1"/>
       <w:numFmt w:val="lowerLetter"/>
       <w:lvlText w:val="%5."/>
       <w:lvlJc w:val="left"/>
       <w:pPr>
-        <w:ind w:left="4309" w:hanging="360"/>
-      </w:pPr>
-    </w:lvl>
-    <w:lvl w:ilvl="5" w:tplc="0416001B" w:tentative="1">
+        <w:ind w:left="3600" w:hanging="360"/>
+      </w:pPr>
+    </w:lvl>
+    <w:lvl w:ilvl="5" w:tplc="FFFFFFFF" w:tentative="1">
       <w:start w:val="1"/>
       <w:numFmt w:val="lowerRoman"/>
       <w:lvlText w:val="%6."/>
       <w:lvlJc w:val="right"/>
       <w:pPr>
-        <w:ind w:left="5029" w:hanging="180"/>
-      </w:pPr>
-    </w:lvl>
-    <w:lvl w:ilvl="6" w:tplc="0416000F" w:tentative="1">
+        <w:ind w:left="4320" w:hanging="180"/>
+      </w:pPr>
+    </w:lvl>
+    <w:lvl w:ilvl="6" w:tplc="FFFFFFFF" w:tentative="1">
       <w:start w:val="1"/>
       <w:numFmt w:val="decimal"/>
       <w:lvlText w:val="%7."/>
       <w:lvlJc w:val="left"/>
       <w:pPr>
-        <w:ind w:left="5749" w:hanging="360"/>
-      </w:pPr>
-    </w:lvl>
-    <w:lvl w:ilvl="7" w:tplc="04160019" w:tentative="1">
+        <w:ind w:left="5040" w:hanging="360"/>
+      </w:pPr>
+    </w:lvl>
+    <w:lvl w:ilvl="7" w:tplc="FFFFFFFF" w:tentative="1">
       <w:start w:val="1"/>
       <w:numFmt w:val="lowerLetter"/>
       <w:lvlText w:val="%8."/>
       <w:lvlJc w:val="left"/>
       <w:pPr>
-        <w:ind w:left="6469" w:hanging="360"/>
-      </w:pPr>
-    </w:lvl>
-    <w:lvl w:ilvl="8" w:tplc="0416001B" w:tentative="1">
+        <w:ind w:left="5760" w:hanging="360"/>
+      </w:pPr>
+    </w:lvl>
+    <w:lvl w:ilvl="8" w:tplc="FFFFFFFF" w:tentative="1">
       <w:start w:val="1"/>
       <w:numFmt w:val="lowerRoman"/>
       <w:lvlText w:val="%9."/>
       <w:lvlJc w:val="right"/>
       <w:pPr>
+        <w:ind w:left="6480" w:hanging="180"/>
+      </w:pPr>
+    </w:lvl>
+  </w:abstractNum>
+  <w:abstractNum w:abstractNumId="10" w15:restartNumberingAfterBreak="0">
+    <w:nsid w:val="5CD824CC"/>
+    <w:multiLevelType w:val="hybridMultilevel"/>
+    <w:tmpl w:val="C4BCE40E"/>
+    <w:lvl w:ilvl="0" w:tplc="04160013">
+      <w:start w:val="1"/>
+      <w:numFmt w:val="upperRoman"/>
+      <w:lvlText w:val="%1."/>
+      <w:lvlJc w:val="right"/>
+      <w:pPr>
+        <w:ind w:left="1429" w:hanging="360"/>
+      </w:pPr>
+      <w:rPr>
+        <w:b/>
+        <w:bCs/>
+      </w:rPr>
+    </w:lvl>
+    <w:lvl w:ilvl="1" w:tplc="04160019" w:tentative="1">
+      <w:start w:val="1"/>
+      <w:numFmt w:val="lowerLetter"/>
+      <w:lvlText w:val="%2."/>
+      <w:lvlJc w:val="left"/>
+      <w:pPr>
+        <w:ind w:left="1440" w:hanging="360"/>
+      </w:pPr>
+    </w:lvl>
+    <w:lvl w:ilvl="2" w:tplc="0416001B" w:tentative="1">
+      <w:start w:val="1"/>
+      <w:numFmt w:val="lowerRoman"/>
+      <w:lvlText w:val="%3."/>
+      <w:lvlJc w:val="right"/>
+      <w:pPr>
+        <w:ind w:left="2160" w:hanging="180"/>
+      </w:pPr>
+    </w:lvl>
+    <w:lvl w:ilvl="3" w:tplc="0416000F" w:tentative="1">
+      <w:start w:val="1"/>
+      <w:numFmt w:val="decimal"/>
+      <w:lvlText w:val="%4."/>
+      <w:lvlJc w:val="left"/>
+      <w:pPr>
+        <w:ind w:left="2880" w:hanging="360"/>
+      </w:pPr>
+    </w:lvl>
+    <w:lvl w:ilvl="4" w:tplc="04160019" w:tentative="1">
+      <w:start w:val="1"/>
+      <w:numFmt w:val="lowerLetter"/>
+      <w:lvlText w:val="%5."/>
+      <w:lvlJc w:val="left"/>
+      <w:pPr>
+        <w:ind w:left="3600" w:hanging="360"/>
+      </w:pPr>
+    </w:lvl>
+    <w:lvl w:ilvl="5" w:tplc="0416001B" w:tentative="1">
+      <w:start w:val="1"/>
+      <w:numFmt w:val="lowerRoman"/>
+      <w:lvlText w:val="%6."/>
+      <w:lvlJc w:val="right"/>
+      <w:pPr>
+        <w:ind w:left="4320" w:hanging="180"/>
+      </w:pPr>
+    </w:lvl>
+    <w:lvl w:ilvl="6" w:tplc="0416000F" w:tentative="1">
+      <w:start w:val="1"/>
+      <w:numFmt w:val="decimal"/>
+      <w:lvlText w:val="%7."/>
+      <w:lvlJc w:val="left"/>
+      <w:pPr>
+        <w:ind w:left="5040" w:hanging="360"/>
+      </w:pPr>
+    </w:lvl>
+    <w:lvl w:ilvl="7" w:tplc="04160019" w:tentative="1">
+      <w:start w:val="1"/>
+      <w:numFmt w:val="lowerLetter"/>
+      <w:lvlText w:val="%8."/>
+      <w:lvlJc w:val="left"/>
+      <w:pPr>
+        <w:ind w:left="5760" w:hanging="360"/>
+      </w:pPr>
+    </w:lvl>
+    <w:lvl w:ilvl="8" w:tplc="0416001B" w:tentative="1">
+      <w:start w:val="1"/>
+      <w:numFmt w:val="lowerRoman"/>
+      <w:lvlText w:val="%9."/>
+      <w:lvlJc w:val="right"/>
+      <w:pPr>
+        <w:ind w:left="6480" w:hanging="180"/>
+      </w:pPr>
+    </w:lvl>
+  </w:abstractNum>
+  <w:abstractNum w:abstractNumId="11" w15:restartNumberingAfterBreak="0">
+    <w:nsid w:val="66604C43"/>
+    <w:multiLevelType w:val="hybridMultilevel"/>
+    <w:tmpl w:val="4BC8BD72"/>
+    <w:lvl w:ilvl="0" w:tplc="5C3E1CBE">
+      <w:start w:val="1"/>
+      <w:numFmt w:val="decimal"/>
+      <w:lvlText w:val="%1."/>
+      <w:lvlJc w:val="left"/>
+      <w:pPr>
+        <w:ind w:left="1429" w:hanging="360"/>
+      </w:pPr>
+      <w:rPr>
+        <w:b/>
+        <w:bCs/>
+      </w:rPr>
+    </w:lvl>
+    <w:lvl w:ilvl="1" w:tplc="04160019" w:tentative="1">
+      <w:start w:val="1"/>
+      <w:numFmt w:val="lowerLetter"/>
+      <w:lvlText w:val="%2."/>
+      <w:lvlJc w:val="left"/>
+      <w:pPr>
+        <w:ind w:left="2149" w:hanging="360"/>
+      </w:pPr>
+    </w:lvl>
+    <w:lvl w:ilvl="2" w:tplc="0416001B" w:tentative="1">
+      <w:start w:val="1"/>
+      <w:numFmt w:val="lowerRoman"/>
+      <w:lvlText w:val="%3."/>
+      <w:lvlJc w:val="right"/>
+      <w:pPr>
+        <w:ind w:left="2869" w:hanging="180"/>
+      </w:pPr>
+    </w:lvl>
+    <w:lvl w:ilvl="3" w:tplc="0416000F" w:tentative="1">
+      <w:start w:val="1"/>
+      <w:numFmt w:val="decimal"/>
+      <w:lvlText w:val="%4."/>
+      <w:lvlJc w:val="left"/>
+      <w:pPr>
+        <w:ind w:left="3589" w:hanging="360"/>
+      </w:pPr>
+    </w:lvl>
+    <w:lvl w:ilvl="4" w:tplc="04160019" w:tentative="1">
+      <w:start w:val="1"/>
+      <w:numFmt w:val="lowerLetter"/>
+      <w:lvlText w:val="%5."/>
+      <w:lvlJc w:val="left"/>
+      <w:pPr>
+        <w:ind w:left="4309" w:hanging="360"/>
+      </w:pPr>
+    </w:lvl>
+    <w:lvl w:ilvl="5" w:tplc="0416001B" w:tentative="1">
+      <w:start w:val="1"/>
+      <w:numFmt w:val="lowerRoman"/>
+      <w:lvlText w:val="%6."/>
+      <w:lvlJc w:val="right"/>
+      <w:pPr>
+        <w:ind w:left="5029" w:hanging="180"/>
+      </w:pPr>
+    </w:lvl>
+    <w:lvl w:ilvl="6" w:tplc="0416000F" w:tentative="1">
+      <w:start w:val="1"/>
+      <w:numFmt w:val="decimal"/>
+      <w:lvlText w:val="%7."/>
+      <w:lvlJc w:val="left"/>
+      <w:pPr>
+        <w:ind w:left="5749" w:hanging="360"/>
+      </w:pPr>
+    </w:lvl>
+    <w:lvl w:ilvl="7" w:tplc="04160019" w:tentative="1">
+      <w:start w:val="1"/>
+      <w:numFmt w:val="lowerLetter"/>
+      <w:lvlText w:val="%8."/>
+      <w:lvlJc w:val="left"/>
+      <w:pPr>
+        <w:ind w:left="6469" w:hanging="360"/>
+      </w:pPr>
+    </w:lvl>
+    <w:lvl w:ilvl="8" w:tplc="0416001B" w:tentative="1">
+      <w:start w:val="1"/>
+      <w:numFmt w:val="lowerRoman"/>
+      <w:lvlText w:val="%9."/>
+      <w:lvlJc w:val="right"/>
+      <w:pPr>
         <w:ind w:left="7189" w:hanging="180"/>
       </w:pPr>
     </w:lvl>
   </w:abstractNum>
-  <w:abstractNum w:abstractNumId="6" w15:restartNumberingAfterBreak="0">
+  <w:abstractNum w:abstractNumId="12" w15:restartNumberingAfterBreak="0">
     <w:nsid w:val="75C31AC1"/>
     <w:multiLevelType w:val="multilevel"/>
     <w:tmpl w:val="2D322916"/>
@@ -3414,34 +5315,16 @@
     </w:lvl>
   </w:abstractNum>
   <w:num w:numId="1" w16cid:durableId="1956054939">
-    <w:abstractNumId w:val="5"/>
+    <w:abstractNumId w:val="11"/>
   </w:num>
-  <w:num w:numId="2" w16cid:durableId="208346321">
-    <w:abstractNumId w:val="6"/>
-    <w:lvlOverride w:ilvl="0"/>
-    <w:lvlOverride w:ilvl="1"/>
-    <w:lvlOverride w:ilvl="2"/>
-    <w:lvlOverride w:ilvl="3"/>
-    <w:lvlOverride w:ilvl="4"/>
-    <w:lvlOverride w:ilvl="5"/>
-    <w:lvlOverride w:ilvl="6"/>
-    <w:lvlOverride w:ilvl="7"/>
-    <w:lvlOverride w:ilvl="8"/>
+  <w:num w:numId="2" w16cid:durableId="1994486182">
+    <w:abstractNumId w:val="12"/>
   </w:num>
-  <w:num w:numId="3" w16cid:durableId="415323252">
+  <w:num w:numId="3" w16cid:durableId="259997931">
+    <w:abstractNumId w:val="4"/>
+  </w:num>
+  <w:num w:numId="4" w16cid:durableId="34307306">
     <w:abstractNumId w:val="1"/>
-    <w:lvlOverride w:ilvl="0"/>
-    <w:lvlOverride w:ilvl="1"/>
-    <w:lvlOverride w:ilvl="2"/>
-    <w:lvlOverride w:ilvl="3"/>
-    <w:lvlOverride w:ilvl="4"/>
-    <w:lvlOverride w:ilvl="5"/>
-    <w:lvlOverride w:ilvl="6"/>
-    <w:lvlOverride w:ilvl="7"/>
-    <w:lvlOverride w:ilvl="8"/>
-  </w:num>
-  <w:num w:numId="4" w16cid:durableId="1766997134">
-    <w:abstractNumId w:val="0"/>
     <w:lvlOverride w:ilvl="0">
       <w:startOverride w:val="1"/>
     </w:lvlOverride>
@@ -3470,41 +5353,32 @@
       <w:startOverride w:val="1"/>
     </w:lvlOverride>
   </w:num>
-  <w:num w:numId="5" w16cid:durableId="132407873">
-    <w:abstractNumId w:val="4"/>
-    <w:lvlOverride w:ilvl="0"/>
-    <w:lvlOverride w:ilvl="1"/>
-    <w:lvlOverride w:ilvl="2"/>
-    <w:lvlOverride w:ilvl="3"/>
-    <w:lvlOverride w:ilvl="4"/>
-    <w:lvlOverride w:ilvl="5"/>
-    <w:lvlOverride w:ilvl="6"/>
-    <w:lvlOverride w:ilvl="7"/>
-    <w:lvlOverride w:ilvl="8"/>
+  <w:num w:numId="5" w16cid:durableId="1354456099">
+    <w:abstractNumId w:val="7"/>
   </w:num>
-  <w:num w:numId="6" w16cid:durableId="84420095">
+  <w:num w:numId="6" w16cid:durableId="456683683">
+    <w:abstractNumId w:val="6"/>
+  </w:num>
+  <w:num w:numId="7" w16cid:durableId="786509174">
+    <w:abstractNumId w:val="5"/>
+  </w:num>
+  <w:num w:numId="8" w16cid:durableId="2118475848">
+    <w:abstractNumId w:val="0"/>
+  </w:num>
+  <w:num w:numId="9" w16cid:durableId="1202014466">
+    <w:abstractNumId w:val="2"/>
+  </w:num>
+  <w:num w:numId="10" w16cid:durableId="83116712">
+    <w:abstractNumId w:val="10"/>
+  </w:num>
+  <w:num w:numId="11" w16cid:durableId="322781249">
+    <w:abstractNumId w:val="9"/>
+  </w:num>
+  <w:num w:numId="12" w16cid:durableId="1346783916">
     <w:abstractNumId w:val="3"/>
-    <w:lvlOverride w:ilvl="0"/>
-    <w:lvlOverride w:ilvl="1"/>
-    <w:lvlOverride w:ilvl="2"/>
-    <w:lvlOverride w:ilvl="3"/>
-    <w:lvlOverride w:ilvl="4"/>
-    <w:lvlOverride w:ilvl="5"/>
-    <w:lvlOverride w:ilvl="6"/>
-    <w:lvlOverride w:ilvl="7"/>
-    <w:lvlOverride w:ilvl="8"/>
   </w:num>
-  <w:num w:numId="7" w16cid:durableId="114719998">
-    <w:abstractNumId w:val="2"/>
-    <w:lvlOverride w:ilvl="0"/>
-    <w:lvlOverride w:ilvl="1"/>
-    <w:lvlOverride w:ilvl="2"/>
-    <w:lvlOverride w:ilvl="3"/>
-    <w:lvlOverride w:ilvl="4"/>
-    <w:lvlOverride w:ilvl="5"/>
-    <w:lvlOverride w:ilvl="6"/>
-    <w:lvlOverride w:ilvl="7"/>
-    <w:lvlOverride w:ilvl="8"/>
+  <w:num w:numId="13" w16cid:durableId="87389460">
+    <w:abstractNumId w:val="8"/>
   </w:num>
 </w:numbering>
 </file>
@@ -3526,7 +5400,6 @@
       <w:pPr>
         <w:spacing w:line="360" w:lineRule="auto"/>
         <w:ind w:firstLine="709"/>
-        <w:jc w:val="both"/>
       </w:pPr>
     </w:pPrDefault>
   </w:docDefaults>

</xml_diff>